<commit_message>
folder organization, stats updated for brose
</commit_message>
<xml_diff>
--- a/Drafts/Miller-terKuile_DNAdiet_Jan19.docx
+++ b/Drafts/Miller-terKuile_DNAdiet_Jan19.docx
@@ -4105,6 +4105,26 @@
         </w:rPr>
         <w:t xml:space="preserve"> package in R (versions).</w:t>
       </w:r>
+      <w:r>
+        <w:rPr>
+          <w:rFonts w:ascii="Times New Roman" w:hAnsi="Times New Roman" w:cs="Times New Roman"/>
+        </w:rPr>
+        <w:t xml:space="preserve"> All figures were created in ggplot2 with color palettes from the </w:t>
+      </w:r>
+      <w:proofErr w:type="spellStart"/>
+      <w:r>
+        <w:rPr>
+          <w:rFonts w:ascii="Times New Roman" w:hAnsi="Times New Roman" w:cs="Times New Roman"/>
+        </w:rPr>
+        <w:t>calecopal</w:t>
+      </w:r>
+      <w:proofErr w:type="spellEnd"/>
+      <w:r>
+        <w:rPr>
+          <w:rFonts w:ascii="Times New Roman" w:hAnsi="Times New Roman" w:cs="Times New Roman"/>
+        </w:rPr>
+        <w:t xml:space="preserve"> package (CITE). </w:t>
+      </w:r>
     </w:p>
     <w:p>
       <w:pPr>
@@ -4455,6 +4475,27 @@
         <w:rPr>
           <w:rFonts w:ascii="Times New Roman" w:hAnsi="Times New Roman" w:cs="Times New Roman"/>
         </w:rPr>
+        <w:lastRenderedPageBreak/>
+        <w:t xml:space="preserve">The predictors of predator species identity and size explained 15.1% of the total variance in the data (R2 = 0.15, adjusted R2 = 0.10. The CCA model including both species identity and body size was significantly different from a null model (p-value &lt; 0.001), with a significant marginal effect of species identity (marginal p-value &lt; 0.001) and a non-significant effect of predator size (marginal p-value = 0.07).  </w:t>
+      </w:r>
+    </w:p>
+    <w:p>
+      <w:pPr>
+        <w:rPr>
+          <w:rFonts w:ascii="Times New Roman" w:hAnsi="Times New Roman" w:cs="Times New Roman"/>
+        </w:rPr>
+      </w:pPr>
+    </w:p>
+    <w:p>
+      <w:pPr>
+        <w:rPr>
+          <w:rFonts w:ascii="Times New Roman" w:hAnsi="Times New Roman" w:cs="Times New Roman"/>
+        </w:rPr>
+      </w:pPr>
+      <w:r>
+        <w:rPr>
+          <w:rFonts w:ascii="Times New Roman" w:hAnsi="Times New Roman" w:cs="Times New Roman"/>
+        </w:rPr>
         <w:t>Predator species is important more than body size</w:t>
       </w:r>
     </w:p>
@@ -4468,7 +4509,6 @@
         <w:rPr>
           <w:rFonts w:ascii="Times New Roman" w:hAnsi="Times New Roman" w:cs="Times New Roman"/>
         </w:rPr>
-        <w:lastRenderedPageBreak/>
         <w:t>Body size relationship and CCA relationship, so 1. Prey size selection is generally “bigger individuals eat larger prey” but this is species-specific and 2. Prey identity is determined by predator species when predators have the same prey pool to select from – while predator size does contribute a smaller portion of explanatory power.</w:t>
       </w:r>
     </w:p>
@@ -4996,7 +5036,14 @@
         <w:rPr>
           <w:rFonts w:ascii="Times New Roman" w:hAnsi="Times New Roman" w:cs="Times New Roman"/>
         </w:rPr>
-        <w:t>While these data represent a subset (albeit of the most abundant predator species in this food web) of predator species, they suggest that approaching predator-prey size scaling with species functional traits</w:t>
+        <w:t xml:space="preserve">While these data represent a subset (albeit of the most abundant predator species in this </w:t>
+      </w:r>
+      <w:r>
+        <w:rPr>
+          <w:rFonts w:ascii="Times New Roman" w:hAnsi="Times New Roman" w:cs="Times New Roman"/>
+        </w:rPr>
+        <w:lastRenderedPageBreak/>
+        <w:t>food web) of predator species, they suggest that approaching predator-prey size scaling with species functional traits</w:t>
       </w:r>
       <w:r>
         <w:rPr>
@@ -5394,7 +5441,15 @@
           <w:rFonts w:ascii="Times New Roman" w:hAnsi="Times New Roman" w:cs="Times New Roman"/>
           <w:bCs/>
         </w:rPr>
-        <w:t xml:space="preserve">. We would like to thank the U.S. Fish and Wildlife Service and Palmyra Atoll Research Consortium for supporting field work for this project. We would like to thank Dr. </w:t>
+        <w:t xml:space="preserve">. We would like to thank the U.S. Fish and Wildlife Service and Palmyra Atoll Research Consortium for supporting field work for this project. We would like to </w:t>
+      </w:r>
+      <w:r>
+        <w:rPr>
+          <w:rFonts w:ascii="Times New Roman" w:hAnsi="Times New Roman" w:cs="Times New Roman"/>
+          <w:bCs/>
+        </w:rPr>
+        <w:lastRenderedPageBreak/>
+        <w:t xml:space="preserve">thank Dr. </w:t>
       </w:r>
       <w:proofErr w:type="spellStart"/>
       <w:r>
@@ -5442,15 +5497,7 @@
           <w:rFonts w:ascii="Times New Roman" w:hAnsi="Times New Roman" w:cs="Times New Roman"/>
           <w:bCs/>
         </w:rPr>
-        <w:t xml:space="preserve"> Institute, supported by the University of California (UC) Santa Barbara and the University of California Office of the President. We especially thank Dr. Jennifer Smith, manager of the Biological Nanostructures Laboratory for her assistance in preparing and troubleshooting our samples. We acknowledge the use of computational facilities at the Center for Scientific Computing (CSC), which was purchased with funds from the National Science Foundation (CNS-1725797) and is </w:t>
-      </w:r>
-      <w:r>
-        <w:rPr>
-          <w:rFonts w:ascii="Times New Roman" w:hAnsi="Times New Roman" w:cs="Times New Roman"/>
-          <w:bCs/>
-        </w:rPr>
-        <w:lastRenderedPageBreak/>
-        <w:t xml:space="preserve">supported by the California </w:t>
+        <w:t xml:space="preserve"> Institute, supported by the University of California (UC) Santa Barbara and the University of California Office of the President. We especially thank Dr. Jennifer Smith, manager of the Biological Nanostructures Laboratory for her assistance in preparing and troubleshooting our samples. We acknowledge the use of computational facilities at the Center for Scientific Computing (CSC), which was purchased with funds from the National Science Foundation (CNS-1725797) and is supported by the California </w:t>
       </w:r>
       <w:proofErr w:type="spellStart"/>
       <w:r>
@@ -5608,20 +5655,458 @@
       <w:pPr>
         <w:rPr>
           <w:rFonts w:ascii="Times New Roman" w:hAnsi="Times New Roman" w:cs="Times New Roman"/>
-        </w:rPr>
-      </w:pPr>
-    </w:p>
-    <w:p>
-      <w:pPr>
-        <w:rPr>
-          <w:rFonts w:ascii="Times New Roman" w:hAnsi="Times New Roman" w:cs="Times New Roman"/>
-        </w:rPr>
-      </w:pPr>
-      <w:r>
-        <w:rPr>
-          <w:rFonts w:ascii="Times New Roman" w:hAnsi="Times New Roman" w:cs="Times New Roman"/>
+          <w:b/>
+          <w:bCs/>
+        </w:rPr>
+      </w:pPr>
+      <w:r>
+        <w:rPr>
+          <w:rFonts w:ascii="Times New Roman" w:hAnsi="Times New Roman" w:cs="Times New Roman"/>
+          <w:b/>
+          <w:bCs/>
           <w:noProof/>
         </w:rPr>
+        <w:drawing>
+          <wp:inline distT="0" distB="0" distL="0" distR="0" wp14:anchorId="1BA9C580" wp14:editId="5DDD78F5">
+            <wp:extent cx="5943600" cy="4457700"/>
+            <wp:effectExtent l="0" t="0" r="0" b="0"/>
+            <wp:docPr id="4" name="Picture 4"/>
+            <wp:cNvGraphicFramePr>
+              <a:graphicFrameLocks xmlns:a="http://schemas.openxmlformats.org/drawingml/2006/main" noChangeAspect="1"/>
+            </wp:cNvGraphicFramePr>
+            <a:graphic xmlns:a="http://schemas.openxmlformats.org/drawingml/2006/main">
+              <a:graphicData uri="http://schemas.openxmlformats.org/drawingml/2006/picture">
+                <pic:pic xmlns:pic="http://schemas.openxmlformats.org/drawingml/2006/picture">
+                  <pic:nvPicPr>
+                    <pic:cNvPr id="4" name="Picture 4"/>
+                    <pic:cNvPicPr/>
+                  </pic:nvPicPr>
+                  <pic:blipFill>
+                    <a:blip r:embed="rId9">
+                      <a:extLst>
+                        <a:ext uri="{28A0092B-C50C-407E-A947-70E740481C1C}">
+                          <a14:useLocalDpi xmlns:a14="http://schemas.microsoft.com/office/drawing/2010/main" val="0"/>
+                        </a:ext>
+                      </a:extLst>
+                    </a:blip>
+                    <a:stretch>
+                      <a:fillRect/>
+                    </a:stretch>
+                  </pic:blipFill>
+                  <pic:spPr>
+                    <a:xfrm>
+                      <a:off x="0" y="0"/>
+                      <a:ext cx="5943600" cy="4457700"/>
+                    </a:xfrm>
+                    <a:prstGeom prst="rect">
+                      <a:avLst/>
+                    </a:prstGeom>
+                  </pic:spPr>
+                </pic:pic>
+              </a:graphicData>
+            </a:graphic>
+          </wp:inline>
+        </w:drawing>
+      </w:r>
+    </w:p>
+    <w:p>
+      <w:pPr>
+        <w:rPr>
+          <w:rFonts w:ascii="Times New Roman" w:hAnsi="Times New Roman" w:cs="Times New Roman"/>
+          <w:b/>
+          <w:bCs/>
+        </w:rPr>
+      </w:pPr>
+    </w:p>
+    <w:p>
+      <w:pPr>
+        <w:rPr>
+          <w:rFonts w:ascii="Times New Roman" w:hAnsi="Times New Roman" w:cs="Times New Roman"/>
+          <w:b/>
+          <w:bCs/>
+        </w:rPr>
+      </w:pPr>
+    </w:p>
+    <w:p>
+      <w:pPr>
+        <w:rPr>
+          <w:rFonts w:ascii="Times New Roman" w:hAnsi="Times New Roman" w:cs="Times New Roman"/>
+          <w:b/>
+          <w:bCs/>
+        </w:rPr>
+      </w:pPr>
+    </w:p>
+    <w:p>
+      <w:pPr>
+        <w:rPr>
+          <w:rFonts w:ascii="Times New Roman" w:hAnsi="Times New Roman" w:cs="Times New Roman"/>
+        </w:rPr>
+      </w:pPr>
+      <w:r>
+        <w:rPr>
+          <w:rFonts w:ascii="Times New Roman" w:hAnsi="Times New Roman" w:cs="Times New Roman"/>
+        </w:rPr>
+        <w:t>Figure 1: Predator size distributions across the nine predator species. The x-axis scale depicts absolute values but has been log</w:t>
+      </w:r>
+      <w:r>
+        <w:rPr>
+          <w:rFonts w:ascii="Times New Roman" w:hAnsi="Times New Roman" w:cs="Times New Roman"/>
+          <w:vertAlign w:val="subscript"/>
+        </w:rPr>
+        <w:t>10</w:t>
+      </w:r>
+      <w:r>
+        <w:rPr>
+          <w:rFonts w:ascii="Times New Roman" w:hAnsi="Times New Roman" w:cs="Times New Roman"/>
+        </w:rPr>
+        <w:t xml:space="preserve"> transformed. Predator individuals span from</w:t>
+      </w:r>
+      <w:r>
+        <w:rPr>
+          <w:rFonts w:ascii="Times New Roman" w:hAnsi="Times New Roman" w:cs="Times New Roman"/>
+        </w:rPr>
+        <w:t xml:space="preserve"> 2x10</w:t>
+      </w:r>
+      <w:r>
+        <w:rPr>
+          <w:rFonts w:ascii="Times New Roman" w:hAnsi="Times New Roman" w:cs="Times New Roman"/>
+          <w:vertAlign w:val="superscript"/>
+        </w:rPr>
+        <w:t>-1</w:t>
+      </w:r>
+      <w:r>
+        <w:rPr>
+          <w:rFonts w:ascii="Times New Roman" w:hAnsi="Times New Roman" w:cs="Times New Roman"/>
+        </w:rPr>
+        <w:t xml:space="preserve"> to 9.3x10</w:t>
+      </w:r>
+      <w:r>
+        <w:rPr>
+          <w:rFonts w:ascii="Times New Roman" w:hAnsi="Times New Roman" w:cs="Times New Roman"/>
+          <w:vertAlign w:val="superscript"/>
+        </w:rPr>
+        <w:t>2</w:t>
+      </w:r>
+      <w:r>
+        <w:rPr>
+          <w:rFonts w:ascii="Times New Roman" w:hAnsi="Times New Roman" w:cs="Times New Roman"/>
+        </w:rPr>
+        <w:t xml:space="preserve"> mg in wet weight and the </w:t>
+      </w:r>
+      <w:r>
+        <w:rPr>
+          <w:rFonts w:ascii="Times New Roman" w:hAnsi="Times New Roman" w:cs="Times New Roman"/>
+        </w:rPr>
+        <w:t>facets in this figure have been ordered by increasing predator species mean size</w:t>
+      </w:r>
+      <w:r>
+        <w:rPr>
+          <w:rFonts w:ascii="Times New Roman" w:hAnsi="Times New Roman" w:cs="Times New Roman"/>
+        </w:rPr>
+        <w:t xml:space="preserve">. </w:t>
+      </w:r>
+    </w:p>
+    <w:p>
+      <w:pPr>
+        <w:rPr>
+          <w:rFonts w:ascii="Times New Roman" w:hAnsi="Times New Roman" w:cs="Times New Roman"/>
+        </w:rPr>
+      </w:pPr>
+    </w:p>
+    <w:p>
+      <w:pPr>
+        <w:rPr>
+          <w:rFonts w:ascii="Times New Roman" w:hAnsi="Times New Roman" w:cs="Times New Roman"/>
+        </w:rPr>
+      </w:pPr>
+    </w:p>
+    <w:p>
+      <w:pPr>
+        <w:rPr>
+          <w:rFonts w:ascii="Times New Roman" w:hAnsi="Times New Roman" w:cs="Times New Roman"/>
+        </w:rPr>
+      </w:pPr>
+    </w:p>
+    <w:p>
+      <w:pPr>
+        <w:rPr>
+          <w:rFonts w:ascii="Times New Roman" w:hAnsi="Times New Roman" w:cs="Times New Roman"/>
+        </w:rPr>
+      </w:pPr>
+    </w:p>
+    <w:p>
+      <w:pPr>
+        <w:rPr>
+          <w:rFonts w:ascii="Times New Roman" w:hAnsi="Times New Roman" w:cs="Times New Roman"/>
+        </w:rPr>
+      </w:pPr>
+    </w:p>
+    <w:p>
+      <w:pPr>
+        <w:rPr>
+          <w:rFonts w:ascii="Times New Roman" w:hAnsi="Times New Roman" w:cs="Times New Roman"/>
+        </w:rPr>
+      </w:pPr>
+    </w:p>
+    <w:p>
+      <w:pPr>
+        <w:rPr>
+          <w:rFonts w:ascii="Times New Roman" w:hAnsi="Times New Roman" w:cs="Times New Roman"/>
+        </w:rPr>
+      </w:pPr>
+    </w:p>
+    <w:p>
+      <w:pPr>
+        <w:rPr>
+          <w:rFonts w:ascii="Times New Roman" w:hAnsi="Times New Roman" w:cs="Times New Roman"/>
+        </w:rPr>
+      </w:pPr>
+    </w:p>
+    <w:p>
+      <w:pPr>
+        <w:rPr>
+          <w:rFonts w:ascii="Times New Roman" w:hAnsi="Times New Roman" w:cs="Times New Roman"/>
+        </w:rPr>
+      </w:pPr>
+    </w:p>
+    <w:p>
+      <w:pPr>
+        <w:rPr>
+          <w:rFonts w:ascii="Times New Roman" w:hAnsi="Times New Roman" w:cs="Times New Roman"/>
+        </w:rPr>
+      </w:pPr>
+    </w:p>
+    <w:p>
+      <w:pPr>
+        <w:rPr>
+          <w:rFonts w:ascii="Times New Roman" w:hAnsi="Times New Roman" w:cs="Times New Roman"/>
+        </w:rPr>
+      </w:pPr>
+    </w:p>
+    <w:p>
+      <w:pPr>
+        <w:rPr>
+          <w:rFonts w:ascii="Times New Roman" w:hAnsi="Times New Roman" w:cs="Times New Roman"/>
+        </w:rPr>
+      </w:pPr>
+    </w:p>
+    <w:p>
+      <w:pPr>
+        <w:rPr>
+          <w:rFonts w:ascii="Times New Roman" w:hAnsi="Times New Roman" w:cs="Times New Roman"/>
+        </w:rPr>
+      </w:pPr>
+    </w:p>
+    <w:p>
+      <w:pPr>
+        <w:rPr>
+          <w:rFonts w:ascii="Times New Roman" w:hAnsi="Times New Roman" w:cs="Times New Roman"/>
+        </w:rPr>
+      </w:pPr>
+    </w:p>
+    <w:p>
+      <w:pPr>
+        <w:rPr>
+          <w:rFonts w:ascii="Times New Roman" w:hAnsi="Times New Roman" w:cs="Times New Roman"/>
+        </w:rPr>
+      </w:pPr>
+    </w:p>
+    <w:p>
+      <w:pPr>
+        <w:rPr>
+          <w:rFonts w:ascii="Times New Roman" w:hAnsi="Times New Roman" w:cs="Times New Roman"/>
+        </w:rPr>
+      </w:pPr>
+    </w:p>
+    <w:p>
+      <w:pPr>
+        <w:rPr>
+          <w:rFonts w:ascii="Times New Roman" w:hAnsi="Times New Roman" w:cs="Times New Roman"/>
+        </w:rPr>
+      </w:pPr>
+    </w:p>
+    <w:p>
+      <w:pPr>
+        <w:rPr>
+          <w:rFonts w:ascii="Times New Roman" w:hAnsi="Times New Roman" w:cs="Times New Roman"/>
+        </w:rPr>
+      </w:pPr>
+      <w:r>
+        <w:rPr>
+          <w:rFonts w:ascii="Times New Roman" w:hAnsi="Times New Roman" w:cs="Times New Roman"/>
+          <w:noProof/>
+        </w:rPr>
+        <w:drawing>
+          <wp:inline distT="0" distB="0" distL="0" distR="0" wp14:anchorId="477C2E0F" wp14:editId="41ACA2DD">
+            <wp:extent cx="5943600" cy="4457700"/>
+            <wp:effectExtent l="0" t="0" r="0" b="0"/>
+            <wp:docPr id="5" name="Picture 5"/>
+            <wp:cNvGraphicFramePr>
+              <a:graphicFrameLocks xmlns:a="http://schemas.openxmlformats.org/drawingml/2006/main" noChangeAspect="1"/>
+            </wp:cNvGraphicFramePr>
+            <a:graphic xmlns:a="http://schemas.openxmlformats.org/drawingml/2006/main">
+              <a:graphicData uri="http://schemas.openxmlformats.org/drawingml/2006/picture">
+                <pic:pic xmlns:pic="http://schemas.openxmlformats.org/drawingml/2006/picture">
+                  <pic:nvPicPr>
+                    <pic:cNvPr id="5" name="Picture 5"/>
+                    <pic:cNvPicPr/>
+                  </pic:nvPicPr>
+                  <pic:blipFill>
+                    <a:blip r:embed="rId10">
+                      <a:extLst>
+                        <a:ext uri="{28A0092B-C50C-407E-A947-70E740481C1C}">
+                          <a14:useLocalDpi xmlns:a14="http://schemas.microsoft.com/office/drawing/2010/main" val="0"/>
+                        </a:ext>
+                      </a:extLst>
+                    </a:blip>
+                    <a:stretch>
+                      <a:fillRect/>
+                    </a:stretch>
+                  </pic:blipFill>
+                  <pic:spPr>
+                    <a:xfrm>
+                      <a:off x="0" y="0"/>
+                      <a:ext cx="5943600" cy="4457700"/>
+                    </a:xfrm>
+                    <a:prstGeom prst="rect">
+                      <a:avLst/>
+                    </a:prstGeom>
+                  </pic:spPr>
+                </pic:pic>
+              </a:graphicData>
+            </a:graphic>
+          </wp:inline>
+        </w:drawing>
+      </w:r>
+    </w:p>
+    <w:p>
+      <w:pPr>
+        <w:rPr>
+          <w:rFonts w:ascii="Times New Roman" w:hAnsi="Times New Roman" w:cs="Times New Roman"/>
+        </w:rPr>
+      </w:pPr>
+    </w:p>
+    <w:p>
+      <w:pPr>
+        <w:rPr>
+          <w:rFonts w:ascii="Times New Roman" w:hAnsi="Times New Roman" w:cs="Times New Roman"/>
+        </w:rPr>
+      </w:pPr>
+    </w:p>
+    <w:p>
+      <w:pPr>
+        <w:rPr>
+          <w:rFonts w:ascii="Times New Roman" w:hAnsi="Times New Roman" w:cs="Times New Roman"/>
+        </w:rPr>
+      </w:pPr>
+    </w:p>
+    <w:p>
+      <w:pPr>
+        <w:rPr>
+          <w:rFonts w:ascii="Times New Roman" w:hAnsi="Times New Roman" w:cs="Times New Roman"/>
+        </w:rPr>
+      </w:pPr>
+    </w:p>
+    <w:p>
+      <w:pPr>
+        <w:rPr>
+          <w:rFonts w:ascii="Times New Roman" w:hAnsi="Times New Roman" w:cs="Times New Roman"/>
+        </w:rPr>
+      </w:pPr>
+      <w:r>
+        <w:rPr>
+          <w:rFonts w:ascii="Times New Roman" w:hAnsi="Times New Roman" w:cs="Times New Roman"/>
+        </w:rPr>
+        <w:t>Figure 2: Prey size distribution. Prey family average size spans between 3.8x10</w:t>
+      </w:r>
+      <w:r>
+        <w:rPr>
+          <w:rFonts w:ascii="Times New Roman" w:hAnsi="Times New Roman" w:cs="Times New Roman"/>
+          <w:vertAlign w:val="superscript"/>
+        </w:rPr>
+        <w:t>-4</w:t>
+      </w:r>
+      <w:r>
+        <w:rPr>
+          <w:rFonts w:ascii="Times New Roman" w:hAnsi="Times New Roman" w:cs="Times New Roman"/>
+        </w:rPr>
+        <w:t xml:space="preserve"> to 3.1x 10</w:t>
+      </w:r>
+      <w:r>
+        <w:rPr>
+          <w:rFonts w:ascii="Times New Roman" w:hAnsi="Times New Roman" w:cs="Times New Roman"/>
+          <w:vertAlign w:val="superscript"/>
+        </w:rPr>
+        <w:t>2</w:t>
+      </w:r>
+      <w:r>
+        <w:rPr>
+          <w:rFonts w:ascii="Times New Roman" w:hAnsi="Times New Roman" w:cs="Times New Roman"/>
+        </w:rPr>
+        <w:t>.</w:t>
+      </w:r>
+    </w:p>
+    <w:p>
+      <w:pPr>
+        <w:rPr>
+          <w:rFonts w:ascii="Times New Roman" w:hAnsi="Times New Roman" w:cs="Times New Roman"/>
+        </w:rPr>
+      </w:pPr>
+    </w:p>
+    <w:p>
+      <w:pPr>
+        <w:rPr>
+          <w:rFonts w:ascii="Times New Roman" w:hAnsi="Times New Roman" w:cs="Times New Roman"/>
+        </w:rPr>
+      </w:pPr>
+    </w:p>
+    <w:p>
+      <w:pPr>
+        <w:rPr>
+          <w:rFonts w:ascii="Times New Roman" w:hAnsi="Times New Roman" w:cs="Times New Roman"/>
+        </w:rPr>
+      </w:pPr>
+    </w:p>
+    <w:p>
+      <w:pPr>
+        <w:rPr>
+          <w:rFonts w:ascii="Times New Roman" w:hAnsi="Times New Roman" w:cs="Times New Roman"/>
+        </w:rPr>
+      </w:pPr>
+    </w:p>
+    <w:p>
+      <w:pPr>
+        <w:rPr>
+          <w:rFonts w:ascii="Times New Roman" w:hAnsi="Times New Roman" w:cs="Times New Roman"/>
+        </w:rPr>
+      </w:pPr>
+    </w:p>
+    <w:p>
+      <w:pPr>
+        <w:rPr>
+          <w:rFonts w:ascii="Times New Roman" w:hAnsi="Times New Roman" w:cs="Times New Roman"/>
+        </w:rPr>
+      </w:pPr>
+    </w:p>
+    <w:p>
+      <w:pPr>
+        <w:rPr>
+          <w:rFonts w:ascii="Times New Roman" w:hAnsi="Times New Roman" w:cs="Times New Roman"/>
+        </w:rPr>
+      </w:pPr>
+    </w:p>
+    <w:p>
+      <w:pPr>
+        <w:rPr>
+          <w:rFonts w:ascii="Times New Roman" w:hAnsi="Times New Roman" w:cs="Times New Roman"/>
+        </w:rPr>
+      </w:pPr>
+      <w:r>
+        <w:rPr>
+          <w:rFonts w:ascii="Times New Roman" w:hAnsi="Times New Roman" w:cs="Times New Roman"/>
+          <w:noProof/>
+        </w:rPr>
+        <w:lastRenderedPageBreak/>
         <w:drawing>
           <wp:inline distT="0" distB="0" distL="0" distR="0" wp14:anchorId="6094A77B" wp14:editId="756ED3C5">
             <wp:extent cx="4656964" cy="5943600"/>
@@ -5638,7 +6123,7 @@
                     <pic:cNvPicPr/>
                   </pic:nvPicPr>
                   <pic:blipFill>
-                    <a:blip r:embed="rId9">
+                    <a:blip r:embed="rId11">
                       <a:extLst>
                         <a:ext uri="{28A0092B-C50C-407E-A947-70E740481C1C}">
                           <a14:useLocalDpi xmlns:a14="http://schemas.microsoft.com/office/drawing/2010/main" val="0"/>
@@ -5689,7 +6174,19 @@
         <w:rPr>
           <w:rFonts w:ascii="Times New Roman" w:hAnsi="Times New Roman" w:cs="Times New Roman"/>
         </w:rPr>
-        <w:t>Figure 1:</w:t>
+        <w:t xml:space="preserve">Figure </w:t>
+      </w:r>
+      <w:r>
+        <w:rPr>
+          <w:rFonts w:ascii="Times New Roman" w:hAnsi="Times New Roman" w:cs="Times New Roman"/>
+        </w:rPr>
+        <w:t>3</w:t>
+      </w:r>
+      <w:r>
+        <w:rPr>
+          <w:rFonts w:ascii="Times New Roman" w:hAnsi="Times New Roman" w:cs="Times New Roman"/>
+        </w:rPr>
+        <w:t>:</w:t>
       </w:r>
       <w:r>
         <w:rPr>
@@ -5856,17 +6353,151 @@
       <w:r>
         <w:rPr>
           <w:rFonts w:ascii="Times New Roman" w:hAnsi="Times New Roman" w:cs="Times New Roman"/>
+          <w:noProof/>
         </w:rPr>
         <w:lastRenderedPageBreak/>
+        <w:drawing>
+          <wp:inline distT="0" distB="0" distL="0" distR="0" wp14:anchorId="17181A8F" wp14:editId="3680B29C">
+            <wp:extent cx="5943600" cy="4457700"/>
+            <wp:effectExtent l="0" t="0" r="0" b="0"/>
+            <wp:docPr id="1" name="Picture 1"/>
+            <wp:cNvGraphicFramePr>
+              <a:graphicFrameLocks xmlns:a="http://schemas.openxmlformats.org/drawingml/2006/main" noChangeAspect="1"/>
+            </wp:cNvGraphicFramePr>
+            <a:graphic xmlns:a="http://schemas.openxmlformats.org/drawingml/2006/main">
+              <a:graphicData uri="http://schemas.openxmlformats.org/drawingml/2006/picture">
+                <pic:pic xmlns:pic="http://schemas.openxmlformats.org/drawingml/2006/picture">
+                  <pic:nvPicPr>
+                    <pic:cNvPr id="1" name="Picture 1"/>
+                    <pic:cNvPicPr/>
+                  </pic:nvPicPr>
+                  <pic:blipFill>
+                    <a:blip r:embed="rId12">
+                      <a:extLst>
+                        <a:ext uri="{28A0092B-C50C-407E-A947-70E740481C1C}">
+                          <a14:useLocalDpi xmlns:a14="http://schemas.microsoft.com/office/drawing/2010/main" val="0"/>
+                        </a:ext>
+                      </a:extLst>
+                    </a:blip>
+                    <a:stretch>
+                      <a:fillRect/>
+                    </a:stretch>
+                  </pic:blipFill>
+                  <pic:spPr>
+                    <a:xfrm>
+                      <a:off x="0" y="0"/>
+                      <a:ext cx="5943600" cy="4457700"/>
+                    </a:xfrm>
+                    <a:prstGeom prst="rect">
+                      <a:avLst/>
+                    </a:prstGeom>
+                  </pic:spPr>
+                </pic:pic>
+              </a:graphicData>
+            </a:graphic>
+          </wp:inline>
+        </w:drawing>
+      </w:r>
+    </w:p>
+    <w:p>
+      <w:pPr>
+        <w:rPr>
+          <w:rFonts w:ascii="Times New Roman" w:hAnsi="Times New Roman" w:cs="Times New Roman"/>
+        </w:rPr>
+      </w:pPr>
+    </w:p>
+    <w:p>
+      <w:pPr>
+        <w:rPr>
+          <w:rFonts w:ascii="Times New Roman" w:hAnsi="Times New Roman" w:cs="Times New Roman"/>
+        </w:rPr>
+      </w:pPr>
+      <w:r>
+        <w:rPr>
+          <w:rFonts w:ascii="Times New Roman" w:hAnsi="Times New Roman" w:cs="Times New Roman"/>
+        </w:rPr>
+        <w:t xml:space="preserve">Figure </w:t>
+      </w:r>
+      <w:r>
+        <w:rPr>
+          <w:rFonts w:ascii="Times New Roman" w:hAnsi="Times New Roman" w:cs="Times New Roman"/>
+        </w:rPr>
+        <w:t>4</w:t>
+      </w:r>
+      <w:r>
+        <w:rPr>
+          <w:rFonts w:ascii="Times New Roman" w:hAnsi="Times New Roman" w:cs="Times New Roman"/>
+        </w:rPr>
+        <w:t xml:space="preserve">: </w:t>
+      </w:r>
+      <w:r>
+        <w:rPr>
+          <w:rFonts w:ascii="Times New Roman" w:hAnsi="Times New Roman" w:cs="Times New Roman"/>
+        </w:rPr>
+        <w:t xml:space="preserve">CCA </w:t>
+      </w:r>
+      <w:proofErr w:type="gramStart"/>
+      <w:r>
+        <w:rPr>
+          <w:rFonts w:ascii="Times New Roman" w:hAnsi="Times New Roman" w:cs="Times New Roman"/>
+        </w:rPr>
+        <w:t>bi-plot</w:t>
+      </w:r>
+      <w:proofErr w:type="gramEnd"/>
+      <w:r>
+        <w:rPr>
+          <w:rFonts w:ascii="Times New Roman" w:hAnsi="Times New Roman" w:cs="Times New Roman"/>
+        </w:rPr>
+        <w:t xml:space="preserve"> depicting the loadings on CCA1 and CCA2 driven by species identity for four predator species collected in the same food web compartment and so which share a common potential prey pool. Predator identity significantly contributes to prey composition (marginal p-value &lt; 0.001) while predator size does not significantly contribute to prey identity/</w:t>
+      </w:r>
+      <w:proofErr w:type="spellStart"/>
+      <w:r>
+        <w:rPr>
+          <w:rFonts w:ascii="Times New Roman" w:hAnsi="Times New Roman" w:cs="Times New Roman"/>
+        </w:rPr>
+        <w:t>compostion</w:t>
+      </w:r>
+      <w:proofErr w:type="spellEnd"/>
+      <w:r>
+        <w:rPr>
+          <w:rFonts w:ascii="Times New Roman" w:hAnsi="Times New Roman" w:cs="Times New Roman"/>
+        </w:rPr>
+        <w:t xml:space="preserve"> (marginal p-value = 0.07). </w:t>
+      </w:r>
+    </w:p>
+    <w:p>
+      <w:pPr>
+        <w:rPr>
+          <w:rFonts w:ascii="Times New Roman" w:hAnsi="Times New Roman" w:cs="Times New Roman"/>
+        </w:rPr>
+      </w:pPr>
+    </w:p>
+    <w:p>
+      <w:pPr>
+        <w:rPr>
+          <w:rFonts w:ascii="Times New Roman" w:hAnsi="Times New Roman" w:cs="Times New Roman"/>
+        </w:rPr>
+      </w:pPr>
+    </w:p>
+    <w:p>
+      <w:pPr>
+        <w:rPr>
+          <w:rFonts w:ascii="Times New Roman" w:hAnsi="Times New Roman" w:cs="Times New Roman"/>
+        </w:rPr>
+      </w:pPr>
+    </w:p>
+    <w:p>
+      <w:pPr>
+        <w:rPr>
+          <w:rFonts w:ascii="Times New Roman" w:hAnsi="Times New Roman" w:cs="Times New Roman"/>
+        </w:rPr>
+      </w:pPr>
+      <w:r>
+        <w:rPr>
+          <w:rFonts w:ascii="Times New Roman" w:hAnsi="Times New Roman" w:cs="Times New Roman"/>
+        </w:rPr>
         <w:t>MORE FIGURES:</w:t>
       </w:r>
-      <w:r>
-        <w:rPr>
-          <w:rFonts w:ascii="Times New Roman" w:hAnsi="Times New Roman" w:cs="Times New Roman"/>
-        </w:rPr>
-        <w:br/>
-        <w:t>Figure 1: body size distributions of predators and prey</w:t>
-      </w:r>
     </w:p>
     <w:p>
       <w:pPr>
@@ -5879,19 +6510,6 @@
           <w:rFonts w:ascii="Times New Roman" w:hAnsi="Times New Roman" w:cs="Times New Roman"/>
         </w:rPr>
         <w:t>SI Table: Prey families</w:t>
-      </w:r>
-    </w:p>
-    <w:p>
-      <w:pPr>
-        <w:rPr>
-          <w:rFonts w:ascii="Times New Roman" w:hAnsi="Times New Roman" w:cs="Times New Roman"/>
-        </w:rPr>
-      </w:pPr>
-      <w:r>
-        <w:rPr>
-          <w:rFonts w:ascii="Times New Roman" w:hAnsi="Times New Roman" w:cs="Times New Roman"/>
-        </w:rPr>
-        <w:t>Figure 3: CCA</w:t>
       </w:r>
     </w:p>
     <w:p>

</xml_diff>

<commit_message>
draft updated with cca and brose analysis
</commit_message>
<xml_diff>
--- a/Drafts/Miller-terKuile_DNAdiet_Jan19.docx
+++ b/Drafts/Miller-terKuile_DNAdiet_Jan19.docx
@@ -4001,7 +4001,31 @@
         <w:rPr>
           <w:rFonts w:ascii="Times New Roman" w:hAnsi="Times New Roman" w:cs="Times New Roman"/>
         </w:rPr>
-        <w:t xml:space="preserve">Finally, in order to compare our results to those from the literature, we extracted data from __ invertebrate terrestrial food webs on predator-prey body size relationships (not within species, so we could not examine the same species effects) to determine how the </w:t>
+        <w:t xml:space="preserve">Finally, in order to compare our results to those from the literature, we extracted data from </w:t>
+      </w:r>
+      <w:r>
+        <w:rPr>
+          <w:rFonts w:ascii="Times New Roman" w:hAnsi="Times New Roman" w:cs="Times New Roman"/>
+        </w:rPr>
+        <w:t>four</w:t>
+      </w:r>
+      <w:r>
+        <w:rPr>
+          <w:rFonts w:ascii="Times New Roman" w:hAnsi="Times New Roman" w:cs="Times New Roman"/>
+        </w:rPr>
+        <w:t xml:space="preserve"> invertebrate terrestrial food webs </w:t>
+      </w:r>
+      <w:r>
+        <w:rPr>
+          <w:rFonts w:ascii="Times New Roman" w:hAnsi="Times New Roman" w:cs="Times New Roman"/>
+        </w:rPr>
+        <w:t xml:space="preserve">(compiled in Brose et al. 2019) </w:t>
+      </w:r>
+      <w:r>
+        <w:rPr>
+          <w:rFonts w:ascii="Times New Roman" w:hAnsi="Times New Roman" w:cs="Times New Roman"/>
+        </w:rPr>
+        <w:t xml:space="preserve">on predator-prey body size relationships (not within species, so we could not examine the same species effects) to determine how the </w:t>
       </w:r>
       <w:r>
         <w:rPr>
@@ -4019,7 +4043,107 @@
         <w:rPr>
           <w:rFonts w:ascii="Times New Roman" w:hAnsi="Times New Roman" w:cs="Times New Roman"/>
         </w:rPr>
-        <w:t xml:space="preserve"> (CITE PAPERS)</w:t>
+        <w:t xml:space="preserve"> (</w:t>
+      </w:r>
+      <w:proofErr w:type="spellStart"/>
+      <w:r>
+        <w:rPr>
+          <w:rFonts w:ascii="Times New Roman" w:hAnsi="Times New Roman" w:cs="Times New Roman"/>
+        </w:rPr>
+        <w:t>Cattin</w:t>
+      </w:r>
+      <w:proofErr w:type="spellEnd"/>
+      <w:r>
+        <w:rPr>
+          <w:rFonts w:ascii="Times New Roman" w:hAnsi="Times New Roman" w:cs="Times New Roman"/>
+        </w:rPr>
+        <w:t xml:space="preserve"> </w:t>
+      </w:r>
+      <w:proofErr w:type="spellStart"/>
+      <w:r>
+        <w:rPr>
+          <w:rFonts w:ascii="Times New Roman" w:hAnsi="Times New Roman" w:cs="Times New Roman"/>
+        </w:rPr>
+        <w:t>Blandenier</w:t>
+      </w:r>
+      <w:proofErr w:type="spellEnd"/>
+      <w:r>
+        <w:rPr>
+          <w:rFonts w:ascii="Times New Roman" w:hAnsi="Times New Roman" w:cs="Times New Roman"/>
+        </w:rPr>
+        <w:t xml:space="preserve"> (2004)</w:t>
+      </w:r>
+      <w:r>
+        <w:rPr>
+          <w:rFonts w:ascii="Times New Roman" w:hAnsi="Times New Roman" w:cs="Times New Roman"/>
+        </w:rPr>
+        <w:t xml:space="preserve">, </w:t>
+      </w:r>
+      <w:proofErr w:type="spellStart"/>
+      <w:r>
+        <w:rPr>
+          <w:rFonts w:ascii="Times New Roman" w:hAnsi="Times New Roman" w:cs="Times New Roman"/>
+        </w:rPr>
+        <w:t>Digel</w:t>
+      </w:r>
+      <w:proofErr w:type="spellEnd"/>
+      <w:r>
+        <w:rPr>
+          <w:rFonts w:ascii="Times New Roman" w:hAnsi="Times New Roman" w:cs="Times New Roman"/>
+        </w:rPr>
+        <w:t xml:space="preserve"> et al. (2014)</w:t>
+      </w:r>
+      <w:r>
+        <w:rPr>
+          <w:rFonts w:ascii="Times New Roman" w:hAnsi="Times New Roman" w:cs="Times New Roman"/>
+        </w:rPr>
+        <w:t xml:space="preserve">, </w:t>
+      </w:r>
+      <w:r>
+        <w:rPr>
+          <w:rFonts w:ascii="Times New Roman" w:hAnsi="Times New Roman" w:cs="Times New Roman"/>
+        </w:rPr>
+        <w:t>McLaughlin et al. (2010)</w:t>
+      </w:r>
+      <w:r>
+        <w:rPr>
+          <w:rFonts w:ascii="Times New Roman" w:hAnsi="Times New Roman" w:cs="Times New Roman"/>
+        </w:rPr>
+        <w:t xml:space="preserve">, </w:t>
+      </w:r>
+      <w:proofErr w:type="spellStart"/>
+      <w:r>
+        <w:rPr>
+          <w:rFonts w:ascii="Times New Roman" w:hAnsi="Times New Roman" w:cs="Times New Roman"/>
+        </w:rPr>
+        <w:t>Piechnik</w:t>
+      </w:r>
+      <w:proofErr w:type="spellEnd"/>
+      <w:r>
+        <w:rPr>
+          <w:rFonts w:ascii="Times New Roman" w:hAnsi="Times New Roman" w:cs="Times New Roman"/>
+        </w:rPr>
+        <w:t xml:space="preserve"> et al. (2008), </w:t>
+      </w:r>
+      <w:proofErr w:type="spellStart"/>
+      <w:r>
+        <w:rPr>
+          <w:rFonts w:ascii="Times New Roman" w:hAnsi="Times New Roman" w:cs="Times New Roman"/>
+        </w:rPr>
+        <w:t>Simberloff</w:t>
+      </w:r>
+      <w:proofErr w:type="spellEnd"/>
+      <w:r>
+        <w:rPr>
+          <w:rFonts w:ascii="Times New Roman" w:hAnsi="Times New Roman" w:cs="Times New Roman"/>
+        </w:rPr>
+        <w:t xml:space="preserve"> and Wilson (1969)</w:t>
+      </w:r>
+      <w:r>
+        <w:rPr>
+          <w:rFonts w:ascii="Times New Roman" w:hAnsi="Times New Roman" w:cs="Times New Roman"/>
+        </w:rPr>
+        <w:t>)</w:t>
       </w:r>
       <w:r>
         <w:rPr>
@@ -4475,7 +4599,6 @@
         <w:rPr>
           <w:rFonts w:ascii="Times New Roman" w:hAnsi="Times New Roman" w:cs="Times New Roman"/>
         </w:rPr>
-        <w:lastRenderedPageBreak/>
         <w:t xml:space="preserve">The predictors of predator species identity and size explained 15.1% of the total variance in the data (R2 = 0.15, adjusted R2 = 0.10. The CCA model including both species identity and body size was significantly different from a null model (p-value &lt; 0.001), with a significant marginal effect of species identity (marginal p-value &lt; 0.001) and a non-significant effect of predator size (marginal p-value = 0.07).  </w:t>
       </w:r>
     </w:p>
@@ -4958,7 +5081,14 @@
         <w:rPr>
           <w:rFonts w:ascii="Times New Roman" w:hAnsi="Times New Roman" w:cs="Times New Roman"/>
         </w:rPr>
-        <w:t>the use of tools or evidence of scavenging meant that some predators fed on proportionally larger body size prey (</w:t>
+        <w:t xml:space="preserve">the use of tools or evidence of scavenging meant that some predators fed on proportionally larger body size prey </w:t>
+      </w:r>
+      <w:r>
+        <w:rPr>
+          <w:rFonts w:ascii="Times New Roman" w:hAnsi="Times New Roman" w:cs="Times New Roman"/>
+        </w:rPr>
+        <w:lastRenderedPageBreak/>
+        <w:t>(</w:t>
       </w:r>
       <w:proofErr w:type="spellStart"/>
       <w:r>
@@ -5036,398 +5166,399 @@
         <w:rPr>
           <w:rFonts w:ascii="Times New Roman" w:hAnsi="Times New Roman" w:cs="Times New Roman"/>
         </w:rPr>
-        <w:t xml:space="preserve">While these data represent a subset (albeit of the most abundant predator species in this </w:t>
-      </w:r>
-      <w:r>
-        <w:rPr>
-          <w:rFonts w:ascii="Times New Roman" w:hAnsi="Times New Roman" w:cs="Times New Roman"/>
+        <w:t>While these data represent a subset (albeit of the most abundant predator species in this food web) of predator species, they suggest that approaching predator-prey size scaling with species functional traits</w:t>
+      </w:r>
+      <w:r>
+        <w:rPr>
+          <w:rFonts w:ascii="Times New Roman" w:hAnsi="Times New Roman" w:cs="Times New Roman"/>
+        </w:rPr>
+        <w:t xml:space="preserve"> beyond body size</w:t>
+      </w:r>
+      <w:r>
+        <w:rPr>
+          <w:rFonts w:ascii="Times New Roman" w:hAnsi="Times New Roman" w:cs="Times New Roman"/>
+        </w:rPr>
+        <w:t xml:space="preserve"> in mind may help to generalize while also describing more realistic patterns of species interactions (cite functional traits lit). Furthermore, these, and other datasets that describe feeding interactions at the individual level (</w:t>
+      </w:r>
+      <w:proofErr w:type="gramStart"/>
+      <w:r>
+        <w:rPr>
+          <w:rFonts w:ascii="Times New Roman" w:hAnsi="Times New Roman" w:cs="Times New Roman"/>
+        </w:rPr>
+        <w:t>e.g.</w:t>
+      </w:r>
+      <w:proofErr w:type="gramEnd"/>
+      <w:r>
+        <w:rPr>
+          <w:rFonts w:ascii="Times New Roman" w:hAnsi="Times New Roman" w:cs="Times New Roman"/>
+        </w:rPr>
+        <w:t xml:space="preserve"> Woodward and </w:t>
+      </w:r>
+      <w:proofErr w:type="spellStart"/>
+      <w:r>
+        <w:rPr>
+          <w:rFonts w:ascii="Times New Roman" w:hAnsi="Times New Roman" w:cs="Times New Roman"/>
+        </w:rPr>
+        <w:t>Hildrew</w:t>
+      </w:r>
+      <w:proofErr w:type="spellEnd"/>
+      <w:r>
+        <w:rPr>
+          <w:rFonts w:ascii="Times New Roman" w:hAnsi="Times New Roman" w:cs="Times New Roman"/>
+        </w:rPr>
+        <w:t xml:space="preserve"> 2002) for small-bodied invertebrates will link patterns that emerge at the food web level with the mechanisms that drive predator-prey interactions at the individual level (Stouffer 2005, </w:t>
+      </w:r>
+      <w:proofErr w:type="spellStart"/>
+      <w:r>
+        <w:rPr>
+          <w:rFonts w:ascii="Times New Roman" w:hAnsi="Times New Roman" w:cs="Times New Roman"/>
+        </w:rPr>
+        <w:t>Ings</w:t>
+      </w:r>
+      <w:proofErr w:type="spellEnd"/>
+      <w:r>
+        <w:rPr>
+          <w:rFonts w:ascii="Times New Roman" w:hAnsi="Times New Roman" w:cs="Times New Roman"/>
+        </w:rPr>
+        <w:t xml:space="preserve"> et al. 2009). </w:t>
+      </w:r>
+    </w:p>
+    <w:p>
+      <w:pPr>
+        <w:rPr>
+          <w:rFonts w:ascii="Times New Roman" w:hAnsi="Times New Roman" w:cs="Times New Roman"/>
+        </w:rPr>
+      </w:pPr>
+    </w:p>
+    <w:p>
+      <w:pPr>
+        <w:rPr>
+          <w:rFonts w:ascii="Times New Roman" w:hAnsi="Times New Roman" w:cs="Times New Roman"/>
+        </w:rPr>
+      </w:pPr>
+      <w:r>
+        <w:rPr>
+          <w:rFonts w:ascii="Times New Roman" w:hAnsi="Times New Roman" w:cs="Times New Roman"/>
+        </w:rPr>
+        <w:t>[Predator species niches for prey identity]</w:t>
+      </w:r>
+    </w:p>
+    <w:p>
+      <w:pPr>
+        <w:rPr>
+          <w:rFonts w:ascii="Times New Roman" w:hAnsi="Times New Roman" w:cs="Times New Roman"/>
+        </w:rPr>
+      </w:pPr>
+    </w:p>
+    <w:p>
+      <w:pPr>
+        <w:rPr>
+          <w:rFonts w:ascii="Times New Roman" w:hAnsi="Times New Roman" w:cs="Times New Roman"/>
+        </w:rPr>
+      </w:pPr>
+      <w:r>
+        <w:rPr>
+          <w:rFonts w:ascii="Times New Roman" w:hAnsi="Times New Roman" w:cs="Times New Roman"/>
+        </w:rPr>
+        <w:t>[Literature vs. empirical]</w:t>
+      </w:r>
+    </w:p>
+    <w:p>
+      <w:pPr>
+        <w:rPr>
+          <w:rFonts w:ascii="Times New Roman" w:hAnsi="Times New Roman" w:cs="Times New Roman"/>
+        </w:rPr>
+      </w:pPr>
+    </w:p>
+    <w:p>
+      <w:pPr>
+        <w:rPr>
+          <w:rFonts w:ascii="Times New Roman" w:hAnsi="Times New Roman" w:cs="Times New Roman"/>
+        </w:rPr>
+      </w:pPr>
+      <w:r>
+        <w:rPr>
+          <w:rFonts w:ascii="Times New Roman" w:hAnsi="Times New Roman" w:cs="Times New Roman"/>
+        </w:rPr>
+        <w:t>[downsides/pluses/next directions]</w:t>
+      </w:r>
+    </w:p>
+    <w:p>
+      <w:pPr>
+        <w:rPr>
+          <w:rFonts w:ascii="Times New Roman" w:hAnsi="Times New Roman" w:cs="Times New Roman"/>
+        </w:rPr>
+      </w:pPr>
+      <w:r>
+        <w:rPr>
+          <w:rFonts w:ascii="Times New Roman" w:hAnsi="Times New Roman" w:cs="Times New Roman"/>
+        </w:rPr>
+        <w:t>New benefits: within-species data demonstrates cross-species differences in scaling</w:t>
+      </w:r>
+    </w:p>
+    <w:p>
+      <w:pPr>
+        <w:rPr>
+          <w:rFonts w:ascii="Times New Roman" w:hAnsi="Times New Roman" w:cs="Times New Roman"/>
+        </w:rPr>
+      </w:pPr>
+      <w:r>
+        <w:rPr>
+          <w:rFonts w:ascii="Times New Roman" w:hAnsi="Times New Roman" w:cs="Times New Roman"/>
+        </w:rPr>
+        <w:t xml:space="preserve">Downsides: prey body size data aggregated at same level as in the past. </w:t>
+      </w:r>
+    </w:p>
+    <w:p>
+      <w:pPr>
+        <w:rPr>
+          <w:rFonts w:ascii="Times New Roman" w:hAnsi="Times New Roman" w:cs="Times New Roman"/>
+        </w:rPr>
+      </w:pPr>
+    </w:p>
+    <w:p>
+      <w:pPr>
+        <w:rPr>
+          <w:rFonts w:ascii="Times New Roman" w:hAnsi="Times New Roman" w:cs="Times New Roman"/>
+        </w:rPr>
+      </w:pPr>
+      <w:r>
+        <w:rPr>
+          <w:rFonts w:ascii="Times New Roman" w:hAnsi="Times New Roman" w:cs="Times New Roman"/>
+        </w:rPr>
+        <w:t>[some other stuff that could be put into the paragraph above]</w:t>
+      </w:r>
+    </w:p>
+    <w:p>
+      <w:pPr>
+        <w:rPr>
+          <w:rFonts w:ascii="Times New Roman" w:hAnsi="Times New Roman" w:cs="Times New Roman"/>
+        </w:rPr>
+      </w:pPr>
+      <w:r>
+        <w:rPr>
+          <w:rFonts w:ascii="Times New Roman" w:hAnsi="Times New Roman" w:cs="Times New Roman"/>
+        </w:rPr>
+        <w:t>[</w:t>
+      </w:r>
+      <w:r>
+        <w:rPr>
+          <w:rFonts w:ascii="Times New Roman" w:hAnsi="Times New Roman" w:cs="Times New Roman"/>
+        </w:rPr>
+        <w:t xml:space="preserve">These data also revealed patterns of body size used to describe </w:t>
+      </w:r>
+      <w:r>
+        <w:rPr>
+          <w:rFonts w:ascii="Times New Roman" w:hAnsi="Times New Roman" w:cs="Times New Roman"/>
+        </w:rPr>
+        <w:t>food webs in other ways</w:t>
+      </w:r>
+      <w:r>
+        <w:rPr>
+          <w:rFonts w:ascii="Times New Roman" w:hAnsi="Times New Roman" w:cs="Times New Roman"/>
+        </w:rPr>
+        <w:t xml:space="preserve">, including predator-prey size ratios and interaction frequency, which can help infer interaction strengths (CITE). In particular, roughly 25% of the interactions in this dataset represent prey items that are the same size or larger than the predator (mostly in the spider species), going against common assumptions that most interactions occur between larger predators and smaller prey. These interactions suggest </w:t>
+      </w:r>
+      <w:r>
+        <w:rPr>
+          <w:rFonts w:ascii="Times New Roman" w:hAnsi="Times New Roman" w:cs="Times New Roman"/>
+        </w:rPr>
+        <w:t>that this group of species (mostly spiders) may be able to target larger prey due to web-building (</w:t>
+      </w:r>
+      <w:proofErr w:type="spellStart"/>
+      <w:r>
+        <w:rPr>
+          <w:rFonts w:ascii="Times New Roman" w:hAnsi="Times New Roman" w:cs="Times New Roman"/>
+        </w:rPr>
+        <w:t>Laigle</w:t>
+      </w:r>
+      <w:proofErr w:type="spellEnd"/>
+      <w:r>
+        <w:rPr>
+          <w:rFonts w:ascii="Times New Roman" w:hAnsi="Times New Roman" w:cs="Times New Roman"/>
+        </w:rPr>
+        <w:t xml:space="preserve"> et al., Nakazawa et al. 2013) and suggest that thinking about restrictive rules for predators who are, themselves, on the small end of ecosystem size spectrums, may be a poor assumption. Furthermore, while we used these data to explore patterns in the niche model, which is based on binary interaction occurrence (presence-absence), because diet DNA metabarcoding data can be collected at the individual level, they provide an opportunity to quantify interaction strength (based on interaction frequency and the abundance of prey in the environment CITE) or stage structure (</w:t>
+      </w:r>
+      <w:proofErr w:type="gramStart"/>
+      <w:r>
+        <w:rPr>
+          <w:rFonts w:ascii="Times New Roman" w:hAnsi="Times New Roman" w:cs="Times New Roman"/>
+        </w:rPr>
+        <w:t>e.g.</w:t>
+      </w:r>
+      <w:proofErr w:type="gramEnd"/>
+      <w:r>
+        <w:rPr>
+          <w:rFonts w:ascii="Times New Roman" w:hAnsi="Times New Roman" w:cs="Times New Roman"/>
+        </w:rPr>
+        <w:t xml:space="preserve"> Rudolf and Lafferty 2011). As methods for diet DNA metabarcoding for these small predators becomes more established (</w:t>
+      </w:r>
+      <w:proofErr w:type="gramStart"/>
+      <w:r>
+        <w:rPr>
+          <w:rFonts w:ascii="Times New Roman" w:hAnsi="Times New Roman" w:cs="Times New Roman"/>
+        </w:rPr>
+        <w:t>e.g.</w:t>
+      </w:r>
+      <w:proofErr w:type="gramEnd"/>
+      <w:r>
+        <w:rPr>
+          <w:rFonts w:ascii="Times New Roman" w:hAnsi="Times New Roman" w:cs="Times New Roman"/>
+        </w:rPr>
+        <w:t xml:space="preserve"> advances in </w:t>
+      </w:r>
+      <w:proofErr w:type="spellStart"/>
+      <w:r>
+        <w:rPr>
+          <w:rFonts w:ascii="Times New Roman" w:hAnsi="Times New Roman" w:cs="Times New Roman"/>
+        </w:rPr>
+        <w:t>Krehenwinkel</w:t>
+      </w:r>
+      <w:proofErr w:type="spellEnd"/>
+      <w:r>
+        <w:rPr>
+          <w:rFonts w:ascii="Times New Roman" w:hAnsi="Times New Roman" w:cs="Times New Roman"/>
+        </w:rPr>
+        <w:t xml:space="preserve"> et al. 2017, 2019) and technology </w:t>
+      </w:r>
+      <w:r>
+        <w:rPr>
+          <w:rFonts w:ascii="Times New Roman" w:hAnsi="Times New Roman" w:cs="Times New Roman"/>
+        </w:rPr>
+        <w:t>is becoming</w:t>
+      </w:r>
+      <w:r>
+        <w:rPr>
+          <w:rFonts w:ascii="Times New Roman" w:hAnsi="Times New Roman" w:cs="Times New Roman"/>
+        </w:rPr>
+        <w:t xml:space="preserve"> more affordable, these datasets may provide an effective way to quantify diet for all predators within an environment, either at the individual, stage, or population level.</w:t>
+      </w:r>
+      <w:r>
+        <w:rPr>
+          <w:rFonts w:ascii="Times New Roman" w:hAnsi="Times New Roman" w:cs="Times New Roman"/>
+        </w:rPr>
+        <w:t>]</w:t>
+      </w:r>
+    </w:p>
+    <w:p>
+      <w:pPr>
+        <w:rPr>
+          <w:rFonts w:ascii="Times New Roman" w:hAnsi="Times New Roman" w:cs="Times New Roman"/>
+        </w:rPr>
+      </w:pPr>
+    </w:p>
+    <w:p>
+      <w:pPr>
+        <w:rPr>
+          <w:rFonts w:ascii="Times New Roman" w:hAnsi="Times New Roman" w:cs="Times New Roman"/>
+        </w:rPr>
+      </w:pPr>
+      <w:r>
+        <w:rPr>
+          <w:rFonts w:ascii="Times New Roman" w:hAnsi="Times New Roman" w:cs="Times New Roman"/>
+        </w:rPr>
+        <w:t xml:space="preserve">P: Concluding: </w:t>
+      </w:r>
+      <w:r>
+        <w:rPr>
+          <w:rFonts w:ascii="Times New Roman" w:hAnsi="Times New Roman" w:cs="Times New Roman"/>
+        </w:rPr>
+        <w:t xml:space="preserve">not body size only, not species only, individuals acting on interactions at the individual level. </w:t>
+      </w:r>
+      <w:r>
+        <w:rPr>
+          <w:rFonts w:ascii="Times New Roman" w:hAnsi="Times New Roman" w:cs="Times New Roman"/>
+        </w:rPr>
+        <w:t xml:space="preserve">A promising validation and refinement of what we already know: body size and species identity are important. Maybe worth considering </w:t>
+      </w:r>
+    </w:p>
+    <w:p>
+      <w:pPr>
+        <w:rPr>
+          <w:rFonts w:ascii="Times New Roman" w:hAnsi="Times New Roman" w:cs="Times New Roman"/>
+        </w:rPr>
+      </w:pPr>
+    </w:p>
+    <w:p>
+      <w:pPr>
+        <w:rPr>
+          <w:rFonts w:ascii="Times New Roman" w:hAnsi="Times New Roman" w:cs="Times New Roman"/>
+        </w:rPr>
+      </w:pPr>
+    </w:p>
+    <w:p>
+      <w:pPr>
+        <w:rPr>
+          <w:rFonts w:ascii="Times New Roman" w:hAnsi="Times New Roman" w:cs="Times New Roman"/>
+          <w:b/>
+          <w:bCs/>
+        </w:rPr>
+      </w:pPr>
+      <w:r>
+        <w:rPr>
+          <w:rFonts w:ascii="Times New Roman" w:hAnsi="Times New Roman" w:cs="Times New Roman"/>
+          <w:b/>
+          <w:bCs/>
+        </w:rPr>
+        <w:t>Acknowledgements</w:t>
+      </w:r>
+    </w:p>
+    <w:p>
+      <w:pPr>
+        <w:rPr>
+          <w:rFonts w:ascii="Times New Roman" w:hAnsi="Times New Roman" w:cs="Times New Roman"/>
+          <w:bCs/>
+        </w:rPr>
+      </w:pPr>
+      <w:r>
+        <w:rPr>
+          <w:rFonts w:ascii="Times New Roman" w:hAnsi="Times New Roman" w:cs="Times New Roman"/>
+          <w:bCs/>
+        </w:rPr>
+        <w:t xml:space="preserve">This project was funded by the National Science Foundation (DEB </w:t>
+      </w:r>
+      <w:r>
+        <w:rPr>
+          <w:rFonts w:ascii="Times New Roman" w:hAnsi="Times New Roman" w:cs="Times New Roman"/>
+          <w:bCs/>
+        </w:rPr>
+        <w:t>#1457371</w:t>
+      </w:r>
+      <w:r>
+        <w:rPr>
+          <w:rFonts w:ascii="Times New Roman" w:hAnsi="Times New Roman" w:cs="Times New Roman"/>
+          <w:bCs/>
+        </w:rPr>
+        <w:t xml:space="preserve">), National Geographic Society, and a Faculty Research Grant from the UC Santa Barbara Academic Senate. We would like to thank field technicians </w:t>
+      </w:r>
+      <w:r>
+        <w:rPr>
+          <w:rFonts w:ascii="Times New Roman" w:hAnsi="Times New Roman" w:cs="Times New Roman"/>
+          <w:bCs/>
+        </w:rPr>
+        <w:t>[list non-authors]</w:t>
+      </w:r>
+      <w:r>
+        <w:rPr>
+          <w:rFonts w:ascii="Times New Roman" w:hAnsi="Times New Roman" w:cs="Times New Roman"/>
+          <w:bCs/>
+        </w:rPr>
+        <w:t xml:space="preserve"> and </w:t>
+      </w:r>
+      <w:r>
+        <w:rPr>
+          <w:rFonts w:ascii="Times New Roman" w:hAnsi="Times New Roman" w:cs="Times New Roman"/>
+          <w:bCs/>
+        </w:rPr>
+        <w:t xml:space="preserve">laboratory technicians Emily Lutz </w:t>
+      </w:r>
+      <w:r>
+        <w:rPr>
+          <w:rFonts w:ascii="Times New Roman" w:hAnsi="Times New Roman" w:cs="Times New Roman"/>
+          <w:bCs/>
         </w:rPr>
         <w:lastRenderedPageBreak/>
-        <w:t>food web) of predator species, they suggest that approaching predator-prey size scaling with species functional traits</w:t>
-      </w:r>
-      <w:r>
-        <w:rPr>
-          <w:rFonts w:ascii="Times New Roman" w:hAnsi="Times New Roman" w:cs="Times New Roman"/>
-        </w:rPr>
-        <w:t xml:space="preserve"> beyond body size</w:t>
-      </w:r>
-      <w:r>
-        <w:rPr>
-          <w:rFonts w:ascii="Times New Roman" w:hAnsi="Times New Roman" w:cs="Times New Roman"/>
-        </w:rPr>
-        <w:t xml:space="preserve"> in mind may help to generalize while also describing more realistic patterns of species interactions (cite functional traits lit). Furthermore, these, and other datasets that describe feeding interactions at the individual level (</w:t>
-      </w:r>
-      <w:proofErr w:type="gramStart"/>
-      <w:r>
-        <w:rPr>
-          <w:rFonts w:ascii="Times New Roman" w:hAnsi="Times New Roman" w:cs="Times New Roman"/>
-        </w:rPr>
-        <w:t>e.g.</w:t>
-      </w:r>
-      <w:proofErr w:type="gramEnd"/>
-      <w:r>
-        <w:rPr>
-          <w:rFonts w:ascii="Times New Roman" w:hAnsi="Times New Roman" w:cs="Times New Roman"/>
-        </w:rPr>
-        <w:t xml:space="preserve"> Woodward and </w:t>
-      </w:r>
-      <w:proofErr w:type="spellStart"/>
-      <w:r>
-        <w:rPr>
-          <w:rFonts w:ascii="Times New Roman" w:hAnsi="Times New Roman" w:cs="Times New Roman"/>
-        </w:rPr>
-        <w:t>Hildrew</w:t>
-      </w:r>
-      <w:proofErr w:type="spellEnd"/>
-      <w:r>
-        <w:rPr>
-          <w:rFonts w:ascii="Times New Roman" w:hAnsi="Times New Roman" w:cs="Times New Roman"/>
-        </w:rPr>
-        <w:t xml:space="preserve"> 2002) for small-bodied invertebrates will link patterns that emerge at the food web level with the mechanisms that drive predator-prey interactions at the individual level (Stouffer 2005, </w:t>
-      </w:r>
-      <w:proofErr w:type="spellStart"/>
-      <w:r>
-        <w:rPr>
-          <w:rFonts w:ascii="Times New Roman" w:hAnsi="Times New Roman" w:cs="Times New Roman"/>
-        </w:rPr>
-        <w:t>Ings</w:t>
-      </w:r>
-      <w:proofErr w:type="spellEnd"/>
-      <w:r>
-        <w:rPr>
-          <w:rFonts w:ascii="Times New Roman" w:hAnsi="Times New Roman" w:cs="Times New Roman"/>
-        </w:rPr>
-        <w:t xml:space="preserve"> et al. 2009). </w:t>
-      </w:r>
-    </w:p>
-    <w:p>
-      <w:pPr>
-        <w:rPr>
-          <w:rFonts w:ascii="Times New Roman" w:hAnsi="Times New Roman" w:cs="Times New Roman"/>
-        </w:rPr>
-      </w:pPr>
-    </w:p>
-    <w:p>
-      <w:pPr>
-        <w:rPr>
-          <w:rFonts w:ascii="Times New Roman" w:hAnsi="Times New Roman" w:cs="Times New Roman"/>
-        </w:rPr>
-      </w:pPr>
-      <w:r>
-        <w:rPr>
-          <w:rFonts w:ascii="Times New Roman" w:hAnsi="Times New Roman" w:cs="Times New Roman"/>
-        </w:rPr>
-        <w:t>[Predator species niches for prey identity]</w:t>
-      </w:r>
-    </w:p>
-    <w:p>
-      <w:pPr>
-        <w:rPr>
-          <w:rFonts w:ascii="Times New Roman" w:hAnsi="Times New Roman" w:cs="Times New Roman"/>
-        </w:rPr>
-      </w:pPr>
-    </w:p>
-    <w:p>
-      <w:pPr>
-        <w:rPr>
-          <w:rFonts w:ascii="Times New Roman" w:hAnsi="Times New Roman" w:cs="Times New Roman"/>
-        </w:rPr>
-      </w:pPr>
-      <w:r>
-        <w:rPr>
-          <w:rFonts w:ascii="Times New Roman" w:hAnsi="Times New Roman" w:cs="Times New Roman"/>
-        </w:rPr>
-        <w:t>[Literature vs. empirical]</w:t>
-      </w:r>
-    </w:p>
-    <w:p>
-      <w:pPr>
-        <w:rPr>
-          <w:rFonts w:ascii="Times New Roman" w:hAnsi="Times New Roman" w:cs="Times New Roman"/>
-        </w:rPr>
-      </w:pPr>
-    </w:p>
-    <w:p>
-      <w:pPr>
-        <w:rPr>
-          <w:rFonts w:ascii="Times New Roman" w:hAnsi="Times New Roman" w:cs="Times New Roman"/>
-        </w:rPr>
-      </w:pPr>
-      <w:r>
-        <w:rPr>
-          <w:rFonts w:ascii="Times New Roman" w:hAnsi="Times New Roman" w:cs="Times New Roman"/>
-        </w:rPr>
-        <w:t>[downsides/pluses/next directions]</w:t>
-      </w:r>
-    </w:p>
-    <w:p>
-      <w:pPr>
-        <w:rPr>
-          <w:rFonts w:ascii="Times New Roman" w:hAnsi="Times New Roman" w:cs="Times New Roman"/>
-        </w:rPr>
-      </w:pPr>
-      <w:r>
-        <w:rPr>
-          <w:rFonts w:ascii="Times New Roman" w:hAnsi="Times New Roman" w:cs="Times New Roman"/>
-        </w:rPr>
-        <w:t>New benefits: within-species data demonstrates cross-species differences in scaling</w:t>
-      </w:r>
-    </w:p>
-    <w:p>
-      <w:pPr>
-        <w:rPr>
-          <w:rFonts w:ascii="Times New Roman" w:hAnsi="Times New Roman" w:cs="Times New Roman"/>
-        </w:rPr>
-      </w:pPr>
-      <w:r>
-        <w:rPr>
-          <w:rFonts w:ascii="Times New Roman" w:hAnsi="Times New Roman" w:cs="Times New Roman"/>
-        </w:rPr>
-        <w:t xml:space="preserve">Downsides: prey body size data aggregated at same level as in the past. </w:t>
-      </w:r>
-    </w:p>
-    <w:p>
-      <w:pPr>
-        <w:rPr>
-          <w:rFonts w:ascii="Times New Roman" w:hAnsi="Times New Roman" w:cs="Times New Roman"/>
-        </w:rPr>
-      </w:pPr>
-    </w:p>
-    <w:p>
-      <w:pPr>
-        <w:rPr>
-          <w:rFonts w:ascii="Times New Roman" w:hAnsi="Times New Roman" w:cs="Times New Roman"/>
-        </w:rPr>
-      </w:pPr>
-      <w:r>
-        <w:rPr>
-          <w:rFonts w:ascii="Times New Roman" w:hAnsi="Times New Roman" w:cs="Times New Roman"/>
-        </w:rPr>
-        <w:t>[some other stuff that could be put into the paragraph above]</w:t>
-      </w:r>
-    </w:p>
-    <w:p>
-      <w:pPr>
-        <w:rPr>
-          <w:rFonts w:ascii="Times New Roman" w:hAnsi="Times New Roman" w:cs="Times New Roman"/>
-        </w:rPr>
-      </w:pPr>
-      <w:r>
-        <w:rPr>
-          <w:rFonts w:ascii="Times New Roman" w:hAnsi="Times New Roman" w:cs="Times New Roman"/>
-        </w:rPr>
-        <w:t>[</w:t>
-      </w:r>
-      <w:r>
-        <w:rPr>
-          <w:rFonts w:ascii="Times New Roman" w:hAnsi="Times New Roman" w:cs="Times New Roman"/>
-        </w:rPr>
-        <w:t xml:space="preserve">These data also revealed patterns of body size used to describe </w:t>
-      </w:r>
-      <w:r>
-        <w:rPr>
-          <w:rFonts w:ascii="Times New Roman" w:hAnsi="Times New Roman" w:cs="Times New Roman"/>
-        </w:rPr>
-        <w:t>food webs in other ways</w:t>
-      </w:r>
-      <w:r>
-        <w:rPr>
-          <w:rFonts w:ascii="Times New Roman" w:hAnsi="Times New Roman" w:cs="Times New Roman"/>
-        </w:rPr>
-        <w:t xml:space="preserve">, including predator-prey size ratios and interaction frequency, which can help infer interaction strengths (CITE). In particular, roughly 25% of the interactions in this dataset represent prey items that are the same size or larger than the predator (mostly in the spider species), going against common assumptions that most interactions occur between larger predators and smaller prey. These interactions suggest </w:t>
-      </w:r>
-      <w:r>
-        <w:rPr>
-          <w:rFonts w:ascii="Times New Roman" w:hAnsi="Times New Roman" w:cs="Times New Roman"/>
-        </w:rPr>
-        <w:t>that this group of species (mostly spiders) may be able to target larger prey due to web-building (</w:t>
-      </w:r>
-      <w:proofErr w:type="spellStart"/>
-      <w:r>
-        <w:rPr>
-          <w:rFonts w:ascii="Times New Roman" w:hAnsi="Times New Roman" w:cs="Times New Roman"/>
-        </w:rPr>
-        <w:t>Laigle</w:t>
-      </w:r>
-      <w:proofErr w:type="spellEnd"/>
-      <w:r>
-        <w:rPr>
-          <w:rFonts w:ascii="Times New Roman" w:hAnsi="Times New Roman" w:cs="Times New Roman"/>
-        </w:rPr>
-        <w:t xml:space="preserve"> et al., Nakazawa et al. 2013) and suggest that thinking about restrictive rules for predators who are, themselves, on the small end of ecosystem size spectrums, may be a poor assumption. Furthermore, while we used these data to explore patterns in the niche model, which is based on binary interaction occurrence (presence-absence), because diet DNA metabarcoding data can be collected at the individual level, they provide an opportunity to quantify interaction strength (based on interaction frequency and the abundance of prey in the environment CITE) or stage structure (</w:t>
-      </w:r>
-      <w:proofErr w:type="gramStart"/>
-      <w:r>
-        <w:rPr>
-          <w:rFonts w:ascii="Times New Roman" w:hAnsi="Times New Roman" w:cs="Times New Roman"/>
-        </w:rPr>
-        <w:t>e.g.</w:t>
-      </w:r>
-      <w:proofErr w:type="gramEnd"/>
-      <w:r>
-        <w:rPr>
-          <w:rFonts w:ascii="Times New Roman" w:hAnsi="Times New Roman" w:cs="Times New Roman"/>
-        </w:rPr>
-        <w:t xml:space="preserve"> Rudolf and Lafferty 2011). As methods for diet DNA metabarcoding for these small predators becomes more established (</w:t>
-      </w:r>
-      <w:proofErr w:type="gramStart"/>
-      <w:r>
-        <w:rPr>
-          <w:rFonts w:ascii="Times New Roman" w:hAnsi="Times New Roman" w:cs="Times New Roman"/>
-        </w:rPr>
-        <w:t>e.g.</w:t>
-      </w:r>
-      <w:proofErr w:type="gramEnd"/>
-      <w:r>
-        <w:rPr>
-          <w:rFonts w:ascii="Times New Roman" w:hAnsi="Times New Roman" w:cs="Times New Roman"/>
-        </w:rPr>
-        <w:t xml:space="preserve"> advances in </w:t>
-      </w:r>
-      <w:proofErr w:type="spellStart"/>
-      <w:r>
-        <w:rPr>
-          <w:rFonts w:ascii="Times New Roman" w:hAnsi="Times New Roman" w:cs="Times New Roman"/>
-        </w:rPr>
-        <w:t>Krehenwinkel</w:t>
-      </w:r>
-      <w:proofErr w:type="spellEnd"/>
-      <w:r>
-        <w:rPr>
-          <w:rFonts w:ascii="Times New Roman" w:hAnsi="Times New Roman" w:cs="Times New Roman"/>
-        </w:rPr>
-        <w:t xml:space="preserve"> et al. 2017, 2019) and technology </w:t>
-      </w:r>
-      <w:r>
-        <w:rPr>
-          <w:rFonts w:ascii="Times New Roman" w:hAnsi="Times New Roman" w:cs="Times New Roman"/>
-        </w:rPr>
-        <w:t>is becoming</w:t>
-      </w:r>
-      <w:r>
-        <w:rPr>
-          <w:rFonts w:ascii="Times New Roman" w:hAnsi="Times New Roman" w:cs="Times New Roman"/>
-        </w:rPr>
-        <w:t xml:space="preserve"> more affordable, these datasets may provide an effective way to quantify diet for all predators within an environment, either at the individual, stage, or population level.</w:t>
-      </w:r>
-      <w:r>
-        <w:rPr>
-          <w:rFonts w:ascii="Times New Roman" w:hAnsi="Times New Roman" w:cs="Times New Roman"/>
-        </w:rPr>
-        <w:t>]</w:t>
-      </w:r>
-    </w:p>
-    <w:p>
-      <w:pPr>
-        <w:rPr>
-          <w:rFonts w:ascii="Times New Roman" w:hAnsi="Times New Roman" w:cs="Times New Roman"/>
-        </w:rPr>
-      </w:pPr>
-    </w:p>
-    <w:p>
-      <w:pPr>
-        <w:rPr>
-          <w:rFonts w:ascii="Times New Roman" w:hAnsi="Times New Roman" w:cs="Times New Roman"/>
-        </w:rPr>
-      </w:pPr>
-      <w:r>
-        <w:rPr>
-          <w:rFonts w:ascii="Times New Roman" w:hAnsi="Times New Roman" w:cs="Times New Roman"/>
-        </w:rPr>
-        <w:t xml:space="preserve">P: Concluding: </w:t>
-      </w:r>
-      <w:r>
-        <w:rPr>
-          <w:rFonts w:ascii="Times New Roman" w:hAnsi="Times New Roman" w:cs="Times New Roman"/>
-        </w:rPr>
-        <w:t xml:space="preserve">not body size only, not species only, individuals acting on interactions at the individual level. </w:t>
-      </w:r>
-      <w:r>
-        <w:rPr>
-          <w:rFonts w:ascii="Times New Roman" w:hAnsi="Times New Roman" w:cs="Times New Roman"/>
-        </w:rPr>
-        <w:t xml:space="preserve">A promising validation and refinement of what we already know: body size and species identity are important. Maybe worth considering </w:t>
-      </w:r>
-    </w:p>
-    <w:p>
-      <w:pPr>
-        <w:rPr>
-          <w:rFonts w:ascii="Times New Roman" w:hAnsi="Times New Roman" w:cs="Times New Roman"/>
-        </w:rPr>
-      </w:pPr>
-    </w:p>
-    <w:p>
-      <w:pPr>
-        <w:rPr>
-          <w:rFonts w:ascii="Times New Roman" w:hAnsi="Times New Roman" w:cs="Times New Roman"/>
-        </w:rPr>
-      </w:pPr>
-    </w:p>
-    <w:p>
-      <w:pPr>
-        <w:rPr>
-          <w:rFonts w:ascii="Times New Roman" w:hAnsi="Times New Roman" w:cs="Times New Roman"/>
-          <w:b/>
-          <w:bCs/>
-        </w:rPr>
-      </w:pPr>
-      <w:r>
-        <w:rPr>
-          <w:rFonts w:ascii="Times New Roman" w:hAnsi="Times New Roman" w:cs="Times New Roman"/>
-          <w:b/>
-          <w:bCs/>
-        </w:rPr>
-        <w:t>Acknowledgements</w:t>
-      </w:r>
-    </w:p>
-    <w:p>
-      <w:pPr>
-        <w:rPr>
-          <w:rFonts w:ascii="Times New Roman" w:hAnsi="Times New Roman" w:cs="Times New Roman"/>
-          <w:bCs/>
-        </w:rPr>
-      </w:pPr>
-      <w:r>
-        <w:rPr>
-          <w:rFonts w:ascii="Times New Roman" w:hAnsi="Times New Roman" w:cs="Times New Roman"/>
-          <w:bCs/>
-        </w:rPr>
-        <w:t xml:space="preserve">This project was funded by the National Science Foundation (DEB </w:t>
-      </w:r>
-      <w:r>
-        <w:rPr>
-          <w:rFonts w:ascii="Times New Roman" w:hAnsi="Times New Roman" w:cs="Times New Roman"/>
-          <w:bCs/>
-        </w:rPr>
-        <w:t>#1457371</w:t>
-      </w:r>
-      <w:r>
-        <w:rPr>
-          <w:rFonts w:ascii="Times New Roman" w:hAnsi="Times New Roman" w:cs="Times New Roman"/>
-          <w:bCs/>
-        </w:rPr>
-        <w:t xml:space="preserve">), National Geographic Society, and a Faculty Research Grant from the UC Santa Barbara Academic Senate. We would like to thank field technicians </w:t>
-      </w:r>
-      <w:r>
-        <w:rPr>
-          <w:rFonts w:ascii="Times New Roman" w:hAnsi="Times New Roman" w:cs="Times New Roman"/>
-          <w:bCs/>
-        </w:rPr>
-        <w:t>[list non-authors]</w:t>
-      </w:r>
-      <w:r>
-        <w:rPr>
-          <w:rFonts w:ascii="Times New Roman" w:hAnsi="Times New Roman" w:cs="Times New Roman"/>
-          <w:bCs/>
-        </w:rPr>
-        <w:t xml:space="preserve"> and </w:t>
-      </w:r>
-      <w:r>
-        <w:rPr>
-          <w:rFonts w:ascii="Times New Roman" w:hAnsi="Times New Roman" w:cs="Times New Roman"/>
-          <w:bCs/>
-        </w:rPr>
-        <w:t>laboratory technicians Emily Lutz and Tessa Chou</w:t>
+        <w:t>and Tessa Chou</w:t>
       </w:r>
       <w:r>
         <w:rPr>
@@ -5441,15 +5572,7 @@
           <w:rFonts w:ascii="Times New Roman" w:hAnsi="Times New Roman" w:cs="Times New Roman"/>
           <w:bCs/>
         </w:rPr>
-        <w:t xml:space="preserve">. We would like to thank the U.S. Fish and Wildlife Service and Palmyra Atoll Research Consortium for supporting field work for this project. We would like to </w:t>
-      </w:r>
-      <w:r>
-        <w:rPr>
-          <w:rFonts w:ascii="Times New Roman" w:hAnsi="Times New Roman" w:cs="Times New Roman"/>
-          <w:bCs/>
-        </w:rPr>
-        <w:lastRenderedPageBreak/>
-        <w:t xml:space="preserve">thank Dr. </w:t>
+        <w:t xml:space="preserve">. We would like to thank the U.S. Fish and Wildlife Service and Palmyra Atoll Research Consortium for supporting field work for this project. We would like to thank Dr. </w:t>
       </w:r>
       <w:proofErr w:type="spellStart"/>
       <w:r>
@@ -6329,6 +6452,12 @@
         </w:rPr>
         <w:t xml:space="preserve">. </w:t>
       </w:r>
+      <w:r>
+        <w:rPr>
+          <w:rFonts w:ascii="Times New Roman" w:hAnsi="Times New Roman" w:cs="Times New Roman"/>
+        </w:rPr>
+        <w:t xml:space="preserve">The dashed line in panel (a) represents the 1:1 relationship between predator and prey size. </w:t>
+      </w:r>
     </w:p>
     <w:p>
       <w:pPr>
@@ -6471,32 +6600,170 @@
           <w:rFonts w:ascii="Times New Roman" w:hAnsi="Times New Roman" w:cs="Times New Roman"/>
         </w:rPr>
       </w:pPr>
-    </w:p>
-    <w:p>
-      <w:pPr>
-        <w:rPr>
-          <w:rFonts w:ascii="Times New Roman" w:hAnsi="Times New Roman" w:cs="Times New Roman"/>
-        </w:rPr>
-      </w:pPr>
-    </w:p>
-    <w:p>
-      <w:pPr>
-        <w:rPr>
-          <w:rFonts w:ascii="Times New Roman" w:hAnsi="Times New Roman" w:cs="Times New Roman"/>
-        </w:rPr>
-      </w:pPr>
-    </w:p>
-    <w:p>
-      <w:pPr>
-        <w:rPr>
-          <w:rFonts w:ascii="Times New Roman" w:hAnsi="Times New Roman" w:cs="Times New Roman"/>
-        </w:rPr>
-      </w:pPr>
-      <w:r>
-        <w:rPr>
-          <w:rFonts w:ascii="Times New Roman" w:hAnsi="Times New Roman" w:cs="Times New Roman"/>
-        </w:rPr>
-        <w:t>MORE FIGURES:</w:t>
+      <w:r>
+        <w:rPr>
+          <w:rFonts w:ascii="Times New Roman" w:hAnsi="Times New Roman" w:cs="Times New Roman"/>
+          <w:noProof/>
+        </w:rPr>
+        <w:lastRenderedPageBreak/>
+        <w:drawing>
+          <wp:inline distT="0" distB="0" distL="0" distR="0" wp14:anchorId="51E40D2B" wp14:editId="435B0EEB">
+            <wp:extent cx="5943600" cy="4592955"/>
+            <wp:effectExtent l="0" t="0" r="0" b="4445"/>
+            <wp:docPr id="6" name="Picture 6"/>
+            <wp:cNvGraphicFramePr>
+              <a:graphicFrameLocks xmlns:a="http://schemas.openxmlformats.org/drawingml/2006/main" noChangeAspect="1"/>
+            </wp:cNvGraphicFramePr>
+            <a:graphic xmlns:a="http://schemas.openxmlformats.org/drawingml/2006/main">
+              <a:graphicData uri="http://schemas.openxmlformats.org/drawingml/2006/picture">
+                <pic:pic xmlns:pic="http://schemas.openxmlformats.org/drawingml/2006/picture">
+                  <pic:nvPicPr>
+                    <pic:cNvPr id="6" name="Picture 6"/>
+                    <pic:cNvPicPr/>
+                  </pic:nvPicPr>
+                  <pic:blipFill>
+                    <a:blip r:embed="rId13">
+                      <a:extLst>
+                        <a:ext uri="{28A0092B-C50C-407E-A947-70E740481C1C}">
+                          <a14:useLocalDpi xmlns:a14="http://schemas.microsoft.com/office/drawing/2010/main" val="0"/>
+                        </a:ext>
+                      </a:extLst>
+                    </a:blip>
+                    <a:stretch>
+                      <a:fillRect/>
+                    </a:stretch>
+                  </pic:blipFill>
+                  <pic:spPr>
+                    <a:xfrm>
+                      <a:off x="0" y="0"/>
+                      <a:ext cx="5943600" cy="4592955"/>
+                    </a:xfrm>
+                    <a:prstGeom prst="rect">
+                      <a:avLst/>
+                    </a:prstGeom>
+                  </pic:spPr>
+                </pic:pic>
+              </a:graphicData>
+            </a:graphic>
+          </wp:inline>
+        </w:drawing>
+      </w:r>
+    </w:p>
+    <w:p>
+      <w:pPr>
+        <w:rPr>
+          <w:rFonts w:ascii="Times New Roman" w:hAnsi="Times New Roman" w:cs="Times New Roman"/>
+        </w:rPr>
+      </w:pPr>
+    </w:p>
+    <w:p>
+      <w:pPr>
+        <w:rPr>
+          <w:rFonts w:ascii="Times New Roman" w:hAnsi="Times New Roman" w:cs="Times New Roman"/>
+        </w:rPr>
+      </w:pPr>
+      <w:r>
+        <w:rPr>
+          <w:rFonts w:ascii="Times New Roman" w:hAnsi="Times New Roman" w:cs="Times New Roman"/>
+        </w:rPr>
+        <w:t xml:space="preserve">Figure 5: comparison of our predator-prey size relationship to that from </w:t>
+      </w:r>
+      <w:r>
+        <w:rPr>
+          <w:rFonts w:ascii="Times New Roman" w:hAnsi="Times New Roman" w:cs="Times New Roman"/>
+        </w:rPr>
+        <w:t>four food webs</w:t>
+      </w:r>
+      <w:r>
+        <w:rPr>
+          <w:rFonts w:ascii="Times New Roman" w:hAnsi="Times New Roman" w:cs="Times New Roman"/>
+        </w:rPr>
+        <w:t xml:space="preserve"> compiled from the literature. </w:t>
+      </w:r>
+      <w:r>
+        <w:rPr>
+          <w:rFonts w:ascii="Times New Roman" w:hAnsi="Times New Roman" w:cs="Times New Roman"/>
+        </w:rPr>
+        <w:t>Our predator prey body size relationship had a</w:t>
+      </w:r>
+      <w:r>
+        <w:rPr>
+          <w:rFonts w:ascii="Times New Roman" w:hAnsi="Times New Roman" w:cs="Times New Roman"/>
+        </w:rPr>
+        <w:t xml:space="preserve"> significantly</w:t>
+      </w:r>
+      <w:r>
+        <w:rPr>
+          <w:rFonts w:ascii="Times New Roman" w:hAnsi="Times New Roman" w:cs="Times New Roman"/>
+        </w:rPr>
+        <w:t xml:space="preserve"> shallower slope</w:t>
+      </w:r>
+      <w:r>
+        <w:rPr>
+          <w:rFonts w:ascii="Times New Roman" w:hAnsi="Times New Roman" w:cs="Times New Roman"/>
+        </w:rPr>
+        <w:t xml:space="preserve"> than that of food webs in the literature (y ~ x</w:t>
+      </w:r>
+      <w:r>
+        <w:rPr>
+          <w:rFonts w:ascii="Times New Roman" w:hAnsi="Times New Roman" w:cs="Times New Roman"/>
+          <w:vertAlign w:val="superscript"/>
+        </w:rPr>
+        <w:t>0.26</w:t>
+      </w:r>
+      <w:r>
+        <w:rPr>
+          <w:rFonts w:ascii="Times New Roman" w:hAnsi="Times New Roman" w:cs="Times New Roman"/>
+        </w:rPr>
+        <w:t xml:space="preserve"> vs y~x</w:t>
+      </w:r>
+      <w:r>
+        <w:rPr>
+          <w:rFonts w:ascii="Times New Roman" w:hAnsi="Times New Roman" w:cs="Times New Roman"/>
+          <w:vertAlign w:val="superscript"/>
+        </w:rPr>
+        <w:t>0.71</w:t>
+      </w:r>
+      <w:r>
+        <w:rPr>
+          <w:rFonts w:ascii="Times New Roman" w:hAnsi="Times New Roman" w:cs="Times New Roman"/>
+        </w:rPr>
+        <w:t xml:space="preserve">, p-value &lt; 0.001). </w:t>
+      </w:r>
+    </w:p>
+    <w:p>
+      <w:pPr>
+        <w:rPr>
+          <w:rFonts w:ascii="Times New Roman" w:hAnsi="Times New Roman" w:cs="Times New Roman"/>
+        </w:rPr>
+      </w:pPr>
+    </w:p>
+    <w:p>
+      <w:pPr>
+        <w:rPr>
+          <w:rFonts w:ascii="Times New Roman" w:hAnsi="Times New Roman" w:cs="Times New Roman"/>
+        </w:rPr>
+      </w:pPr>
+    </w:p>
+    <w:p>
+      <w:pPr>
+        <w:rPr>
+          <w:rFonts w:ascii="Times New Roman" w:hAnsi="Times New Roman" w:cs="Times New Roman"/>
+        </w:rPr>
+      </w:pPr>
+      <w:proofErr w:type="spellStart"/>
+      <w:r>
+        <w:rPr>
+          <w:rFonts w:ascii="Times New Roman" w:hAnsi="Times New Roman" w:cs="Times New Roman"/>
+        </w:rPr>
+        <w:t>MOR</w:t>
+      </w:r>
+      <w:proofErr w:type="spellEnd"/>
+      <w:r>
+        <w:rPr>
+          <w:rFonts w:ascii="Times New Roman" w:hAnsi="Times New Roman" w:cs="Times New Roman"/>
+        </w:rPr>
+        <w:t>E FIGURES:</w:t>
       </w:r>
     </w:p>
     <w:p>
@@ -6522,20 +6789,39 @@
         <w:rPr>
           <w:rFonts w:ascii="Times New Roman" w:hAnsi="Times New Roman" w:cs="Times New Roman"/>
         </w:rPr>
-        <w:t>SI Figure: Body size distribution for CCA</w:t>
-      </w:r>
-    </w:p>
-    <w:p>
-      <w:pPr>
-        <w:rPr>
-          <w:rFonts w:ascii="Times New Roman" w:hAnsi="Times New Roman" w:cs="Times New Roman"/>
-        </w:rPr>
-      </w:pPr>
-      <w:r>
-        <w:rPr>
-          <w:rFonts w:ascii="Times New Roman" w:hAnsi="Times New Roman" w:cs="Times New Roman"/>
-        </w:rPr>
-        <w:t xml:space="preserve">Figure 4: Brose vs. this one. </w:t>
+        <w:t xml:space="preserve">Figure </w:t>
+      </w:r>
+      <w:r>
+        <w:rPr>
+          <w:rFonts w:ascii="Times New Roman" w:hAnsi="Times New Roman" w:cs="Times New Roman"/>
+        </w:rPr>
+        <w:t>5</w:t>
+      </w:r>
+      <w:r>
+        <w:rPr>
+          <w:rFonts w:ascii="Times New Roman" w:hAnsi="Times New Roman" w:cs="Times New Roman"/>
+        </w:rPr>
+        <w:t xml:space="preserve">: Brose vs. this one. </w:t>
+      </w:r>
+    </w:p>
+    <w:p>
+      <w:pPr>
+        <w:rPr>
+          <w:rFonts w:ascii="Times New Roman" w:hAnsi="Times New Roman" w:cs="Times New Roman"/>
+        </w:rPr>
+      </w:pPr>
+    </w:p>
+    <w:p>
+      <w:pPr>
+        <w:rPr>
+          <w:rFonts w:ascii="Times New Roman" w:hAnsi="Times New Roman" w:cs="Times New Roman"/>
+        </w:rPr>
+      </w:pPr>
+      <w:r>
+        <w:rPr>
+          <w:rFonts w:ascii="Times New Roman" w:hAnsi="Times New Roman" w:cs="Times New Roman"/>
+        </w:rPr>
+        <w:t>57959504c8a8bcc91008178decf79d8af2639fb3</w:t>
       </w:r>
     </w:p>
     <w:sectPr>

</xml_diff>

<commit_message>
verified log transformations and re-ran stats and figures
</commit_message>
<xml_diff>
--- a/Drafts/Miller-terKuile_DNAdiet_Jan19.docx
+++ b/Drafts/Miller-terKuile_DNAdiet_Jan19.docx
@@ -1429,19 +1429,11 @@
         </w:rPr>
         <w:t xml:space="preserve">is prey selection dependent on </w:t>
       </w:r>
-      <w:proofErr w:type="spellStart"/>
-      <w:r>
-        <w:rPr>
-          <w:rFonts w:ascii="Times New Roman" w:hAnsi="Times New Roman" w:cs="Times New Roman"/>
-        </w:rPr>
-        <w:t xml:space="preserve">predator </w:t>
-      </w:r>
-      <w:proofErr w:type="spellEnd"/>
-      <w:r>
-        <w:rPr>
-          <w:rFonts w:ascii="Times New Roman" w:hAnsi="Times New Roman" w:cs="Times New Roman"/>
-        </w:rPr>
-        <w:t>size, species, or both</w:t>
+      <w:r>
+        <w:rPr>
+          <w:rFonts w:ascii="Times New Roman" w:hAnsi="Times New Roman" w:cs="Times New Roman"/>
+        </w:rPr>
+        <w:t>predator size, species, or both</w:t>
       </w:r>
       <w:r>
         <w:rPr>
@@ -3512,25 +3504,25 @@
         <w:rPr>
           <w:rFonts w:ascii="Times New Roman" w:hAnsi="Times New Roman" w:cs="Times New Roman"/>
         </w:rPr>
-        <w:t>, Supplementary Information</w:t>
-      </w:r>
-      <w:r>
-        <w:rPr>
-          <w:rFonts w:ascii="Times New Roman" w:hAnsi="Times New Roman" w:cs="Times New Roman"/>
-        </w:rPr>
-        <w:t>).</w:t>
-      </w:r>
-      <w:r>
-        <w:rPr>
-          <w:rFonts w:ascii="Times New Roman" w:hAnsi="Times New Roman" w:cs="Times New Roman"/>
-        </w:rPr>
-        <w:t xml:space="preserve"> </w:t>
-      </w:r>
-      <w:r>
-        <w:rPr>
-          <w:rFonts w:ascii="Times New Roman" w:hAnsi="Times New Roman" w:cs="Times New Roman"/>
-        </w:rPr>
-        <w:t xml:space="preserve">Prey masses were taken as the average mass for individuals across species within each family. </w:t>
+        <w:t xml:space="preserve">). </w:t>
+      </w:r>
+      <w:r>
+        <w:rPr>
+          <w:rFonts w:ascii="Times New Roman" w:hAnsi="Times New Roman" w:cs="Times New Roman"/>
+        </w:rPr>
+        <w:t>Prey masses were taken as the average mass for individuals across species within each family</w:t>
+      </w:r>
+      <w:r>
+        <w:rPr>
+          <w:rFonts w:ascii="Times New Roman" w:hAnsi="Times New Roman" w:cs="Times New Roman"/>
+        </w:rPr>
+        <w:t xml:space="preserve"> (Supplementary Information)</w:t>
+      </w:r>
+      <w:r>
+        <w:rPr>
+          <w:rFonts w:ascii="Times New Roman" w:hAnsi="Times New Roman" w:cs="Times New Roman"/>
+        </w:rPr>
+        <w:t xml:space="preserve">. </w:t>
       </w:r>
     </w:p>
     <w:p>
@@ -3661,7 +3653,7 @@
         <w:rPr>
           <w:rFonts w:ascii="Times New Roman" w:hAnsi="Times New Roman" w:cs="Times New Roman"/>
         </w:rPr>
-        <w:t xml:space="preserve"> response variable for each model (log</w:t>
+        <w:t xml:space="preserve"> response variable (log</w:t>
       </w:r>
       <w:r>
         <w:rPr>
@@ -3952,7 +3944,31 @@
         <w:rPr>
           <w:rFonts w:ascii="Times New Roman" w:hAnsi="Times New Roman" w:cs="Times New Roman"/>
         </w:rPr>
-        <w:t xml:space="preserve"> how individuals partition resources given a shared </w:t>
+        <w:t xml:space="preserve"> individuals partition resources</w:t>
+      </w:r>
+      <w:r>
+        <w:rPr>
+          <w:rFonts w:ascii="Times New Roman" w:hAnsi="Times New Roman" w:cs="Times New Roman"/>
+        </w:rPr>
+        <w:t xml:space="preserve"> across body sizes and species</w:t>
+      </w:r>
+      <w:r>
+        <w:rPr>
+          <w:rFonts w:ascii="Times New Roman" w:hAnsi="Times New Roman" w:cs="Times New Roman"/>
+        </w:rPr>
+        <w:t xml:space="preserve"> given </w:t>
+      </w:r>
+      <w:r>
+        <w:rPr>
+          <w:rFonts w:ascii="Times New Roman" w:hAnsi="Times New Roman" w:cs="Times New Roman"/>
+        </w:rPr>
+        <w:t>one</w:t>
+      </w:r>
+      <w:r>
+        <w:rPr>
+          <w:rFonts w:ascii="Times New Roman" w:hAnsi="Times New Roman" w:cs="Times New Roman"/>
+        </w:rPr>
+        <w:t xml:space="preserve"> shared </w:t>
       </w:r>
       <w:r>
         <w:rPr>
@@ -3964,331 +3980,422 @@
         <w:rPr>
           <w:rFonts w:ascii="Times New Roman" w:hAnsi="Times New Roman" w:cs="Times New Roman"/>
         </w:rPr>
-        <w:t xml:space="preserve">prey pool. The CCA analysis included the matrix of feeding interactions for the compartment and the variables of species identity and body size as predictors. We determined the likelihood of the model based on an ANOVA comparing the full CCA to a null model. We then extracted the marginal effects of predictor variables if the ANOVA showed a significant difference between the full CCA and a null model (p-value &lt; 0.05). </w:t>
-      </w:r>
-    </w:p>
-    <w:p>
-      <w:pPr>
-        <w:rPr>
-          <w:rFonts w:ascii="Times New Roman" w:hAnsi="Times New Roman" w:cs="Times New Roman"/>
-        </w:rPr>
-      </w:pPr>
-    </w:p>
-    <w:p>
-      <w:pPr>
+        <w:t>prey pool. The CCA analysis included the matrix of feeding interactions for the</w:t>
+      </w:r>
+      <w:r>
+        <w:rPr>
+          <w:rFonts w:ascii="Times New Roman" w:hAnsi="Times New Roman" w:cs="Times New Roman"/>
+        </w:rPr>
+        <w:t xml:space="preserve"> food web</w:t>
+      </w:r>
+      <w:r>
+        <w:rPr>
+          <w:rFonts w:ascii="Times New Roman" w:hAnsi="Times New Roman" w:cs="Times New Roman"/>
+        </w:rPr>
+        <w:t xml:space="preserve"> compartment</w:t>
+      </w:r>
+      <w:r>
+        <w:rPr>
+          <w:rFonts w:ascii="Times New Roman" w:hAnsi="Times New Roman" w:cs="Times New Roman"/>
+        </w:rPr>
+        <w:t xml:space="preserve"> (canopy of </w:t>
+      </w:r>
+      <w:r>
         <w:rPr>
           <w:rFonts w:ascii="Times New Roman" w:hAnsi="Times New Roman" w:cs="Times New Roman"/>
           <w:i/>
           <w:iCs/>
         </w:rPr>
-      </w:pPr>
-      <w:r>
+        <w:t>P. grandis</w:t>
+      </w:r>
+      <w:r>
+        <w:rPr>
+          <w:rFonts w:ascii="Times New Roman" w:hAnsi="Times New Roman" w:cs="Times New Roman"/>
+        </w:rPr>
+        <w:t>)</w:t>
+      </w:r>
+      <w:r>
+        <w:rPr>
+          <w:rFonts w:ascii="Times New Roman" w:hAnsi="Times New Roman" w:cs="Times New Roman"/>
+        </w:rPr>
+        <w:t xml:space="preserve"> and the variables of species identity and body size</w:t>
+      </w:r>
+      <w:r>
+        <w:rPr>
+          <w:rFonts w:ascii="Times New Roman" w:hAnsi="Times New Roman" w:cs="Times New Roman"/>
+        </w:rPr>
+        <w:t xml:space="preserve"> (log</w:t>
+      </w:r>
+      <w:r>
+        <w:rPr>
+          <w:rFonts w:ascii="Times New Roman" w:hAnsi="Times New Roman" w:cs="Times New Roman"/>
+          <w:vertAlign w:val="subscript"/>
+        </w:rPr>
+        <w:t>10</w:t>
+      </w:r>
+      <w:r>
+        <w:rPr>
+          <w:rFonts w:ascii="Times New Roman" w:hAnsi="Times New Roman" w:cs="Times New Roman"/>
+        </w:rPr>
+        <w:t xml:space="preserve"> predator mass in mg)</w:t>
+      </w:r>
+      <w:r>
+        <w:rPr>
+          <w:rFonts w:ascii="Times New Roman" w:hAnsi="Times New Roman" w:cs="Times New Roman"/>
+        </w:rPr>
+        <w:t xml:space="preserve"> as predictors. We determined the likelihood of the model based on an ANOVA comparing the full CCA to a null model. We then extracted the marginal effects of predictor variables if the ANOVA showed a significant difference between the full CCA and a null model (p-value &lt; 0.05). </w:t>
+      </w:r>
+    </w:p>
+    <w:p>
+      <w:pPr>
+        <w:rPr>
+          <w:rFonts w:ascii="Times New Roman" w:hAnsi="Times New Roman" w:cs="Times New Roman"/>
+        </w:rPr>
+      </w:pPr>
+    </w:p>
+    <w:p>
+      <w:pPr>
         <w:rPr>
           <w:rFonts w:ascii="Times New Roman" w:hAnsi="Times New Roman" w:cs="Times New Roman"/>
           <w:i/>
           <w:iCs/>
         </w:rPr>
-        <w:t xml:space="preserve">How does predator-prey body size scaling compare to literature scaling value? </w:t>
-      </w:r>
-    </w:p>
-    <w:p>
-      <w:pPr>
-        <w:rPr>
-          <w:rFonts w:ascii="Times New Roman" w:hAnsi="Times New Roman" w:cs="Times New Roman"/>
-        </w:rPr>
-      </w:pPr>
-      <w:r>
-        <w:rPr>
-          <w:rFonts w:ascii="Times New Roman" w:hAnsi="Times New Roman" w:cs="Times New Roman"/>
-        </w:rPr>
-        <w:t xml:space="preserve">Finally, in order to compare our results to those from the literature, we extracted data from </w:t>
-      </w:r>
-      <w:r>
-        <w:rPr>
-          <w:rFonts w:ascii="Times New Roman" w:hAnsi="Times New Roman" w:cs="Times New Roman"/>
-        </w:rPr>
-        <w:t>four</w:t>
-      </w:r>
-      <w:r>
-        <w:rPr>
-          <w:rFonts w:ascii="Times New Roman" w:hAnsi="Times New Roman" w:cs="Times New Roman"/>
-        </w:rPr>
-        <w:t xml:space="preserve"> invertebrate terrestrial food webs </w:t>
-      </w:r>
-      <w:r>
-        <w:rPr>
-          <w:rFonts w:ascii="Times New Roman" w:hAnsi="Times New Roman" w:cs="Times New Roman"/>
-        </w:rPr>
-        <w:t xml:space="preserve">(compiled in Brose et al. 2019) </w:t>
-      </w:r>
-      <w:r>
-        <w:rPr>
-          <w:rFonts w:ascii="Times New Roman" w:hAnsi="Times New Roman" w:cs="Times New Roman"/>
-        </w:rPr>
-        <w:t xml:space="preserve">on predator-prey body size relationships (not within species, so we could not examine the same species effects) to determine how the </w:t>
-      </w:r>
-      <w:r>
-        <w:rPr>
-          <w:rFonts w:ascii="Times New Roman" w:hAnsi="Times New Roman" w:cs="Times New Roman"/>
-        </w:rPr>
-        <w:t>general s</w:t>
-      </w:r>
-      <w:r>
-        <w:rPr>
-          <w:rFonts w:ascii="Times New Roman" w:hAnsi="Times New Roman" w:cs="Times New Roman"/>
-        </w:rPr>
-        <w:t>caling of predator-prey body size in our dataset compared to the relationship from previous food webs in which predator-prey interactions are built with a combination of literature searches, phylogenetic relatedness, and body size constraints</w:t>
-      </w:r>
-      <w:r>
-        <w:rPr>
-          <w:rFonts w:ascii="Times New Roman" w:hAnsi="Times New Roman" w:cs="Times New Roman"/>
-        </w:rPr>
-        <w:t xml:space="preserve"> (</w:t>
-      </w:r>
-      <w:proofErr w:type="spellStart"/>
-      <w:r>
-        <w:rPr>
-          <w:rFonts w:ascii="Times New Roman" w:hAnsi="Times New Roman" w:cs="Times New Roman"/>
-        </w:rPr>
-        <w:t>Cattin</w:t>
-      </w:r>
-      <w:proofErr w:type="spellEnd"/>
-      <w:r>
-        <w:rPr>
-          <w:rFonts w:ascii="Times New Roman" w:hAnsi="Times New Roman" w:cs="Times New Roman"/>
-        </w:rPr>
-        <w:t xml:space="preserve"> </w:t>
-      </w:r>
-      <w:proofErr w:type="spellStart"/>
-      <w:r>
-        <w:rPr>
-          <w:rFonts w:ascii="Times New Roman" w:hAnsi="Times New Roman" w:cs="Times New Roman"/>
-        </w:rPr>
-        <w:t>Blandenier</w:t>
-      </w:r>
-      <w:proofErr w:type="spellEnd"/>
-      <w:r>
-        <w:rPr>
-          <w:rFonts w:ascii="Times New Roman" w:hAnsi="Times New Roman" w:cs="Times New Roman"/>
-        </w:rPr>
-        <w:t xml:space="preserve"> (2004)</w:t>
-      </w:r>
-      <w:r>
-        <w:rPr>
-          <w:rFonts w:ascii="Times New Roman" w:hAnsi="Times New Roman" w:cs="Times New Roman"/>
-        </w:rPr>
-        <w:t xml:space="preserve">, </w:t>
-      </w:r>
-      <w:proofErr w:type="spellStart"/>
-      <w:r>
-        <w:rPr>
-          <w:rFonts w:ascii="Times New Roman" w:hAnsi="Times New Roman" w:cs="Times New Roman"/>
-        </w:rPr>
-        <w:t>Digel</w:t>
-      </w:r>
-      <w:proofErr w:type="spellEnd"/>
-      <w:r>
-        <w:rPr>
-          <w:rFonts w:ascii="Times New Roman" w:hAnsi="Times New Roman" w:cs="Times New Roman"/>
-        </w:rPr>
-        <w:t xml:space="preserve"> et al. (2014)</w:t>
-      </w:r>
-      <w:r>
-        <w:rPr>
-          <w:rFonts w:ascii="Times New Roman" w:hAnsi="Times New Roman" w:cs="Times New Roman"/>
-        </w:rPr>
-        <w:t xml:space="preserve">, </w:t>
-      </w:r>
-      <w:r>
-        <w:rPr>
-          <w:rFonts w:ascii="Times New Roman" w:hAnsi="Times New Roman" w:cs="Times New Roman"/>
-        </w:rPr>
-        <w:t>McLaughlin et al. (2010)</w:t>
-      </w:r>
-      <w:r>
-        <w:rPr>
-          <w:rFonts w:ascii="Times New Roman" w:hAnsi="Times New Roman" w:cs="Times New Roman"/>
-        </w:rPr>
-        <w:t xml:space="preserve">, </w:t>
-      </w:r>
-      <w:proofErr w:type="spellStart"/>
-      <w:r>
-        <w:rPr>
-          <w:rFonts w:ascii="Times New Roman" w:hAnsi="Times New Roman" w:cs="Times New Roman"/>
-        </w:rPr>
-        <w:t>Piechnik</w:t>
-      </w:r>
-      <w:proofErr w:type="spellEnd"/>
-      <w:r>
-        <w:rPr>
-          <w:rFonts w:ascii="Times New Roman" w:hAnsi="Times New Roman" w:cs="Times New Roman"/>
-        </w:rPr>
-        <w:t xml:space="preserve"> et al. (2008), </w:t>
-      </w:r>
-      <w:proofErr w:type="spellStart"/>
-      <w:r>
-        <w:rPr>
-          <w:rFonts w:ascii="Times New Roman" w:hAnsi="Times New Roman" w:cs="Times New Roman"/>
-        </w:rPr>
-        <w:t>Simberloff</w:t>
-      </w:r>
-      <w:proofErr w:type="spellEnd"/>
-      <w:r>
-        <w:rPr>
-          <w:rFonts w:ascii="Times New Roman" w:hAnsi="Times New Roman" w:cs="Times New Roman"/>
-        </w:rPr>
-        <w:t xml:space="preserve"> and Wilson (1969)</w:t>
-      </w:r>
-      <w:r>
-        <w:rPr>
-          <w:rFonts w:ascii="Times New Roman" w:hAnsi="Times New Roman" w:cs="Times New Roman"/>
-        </w:rPr>
-        <w:t>)</w:t>
-      </w:r>
-      <w:r>
-        <w:rPr>
-          <w:rFonts w:ascii="Times New Roman" w:hAnsi="Times New Roman" w:cs="Times New Roman"/>
-        </w:rPr>
-        <w:t xml:space="preserve">. For this model, we </w:t>
-      </w:r>
-      <w:r>
-        <w:rPr>
-          <w:rFonts w:ascii="Times New Roman" w:hAnsi="Times New Roman" w:cs="Times New Roman"/>
-        </w:rPr>
-        <w:t xml:space="preserve">created </w:t>
-      </w:r>
-      <w:r>
-        <w:rPr>
-          <w:rFonts w:ascii="Times New Roman" w:hAnsi="Times New Roman" w:cs="Times New Roman"/>
-        </w:rPr>
-        <w:t>a full model of log</w:t>
-      </w:r>
-      <w:r>
-        <w:rPr>
-          <w:rFonts w:ascii="Times New Roman" w:hAnsi="Times New Roman" w:cs="Times New Roman"/>
-          <w:vertAlign w:val="subscript"/>
-        </w:rPr>
-        <w:t>10</w:t>
-      </w:r>
-      <w:r>
-        <w:rPr>
-          <w:rFonts w:ascii="Times New Roman" w:hAnsi="Times New Roman" w:cs="Times New Roman"/>
-        </w:rPr>
-        <w:t xml:space="preserve"> prey mass predicted by the interaction between log</w:t>
-      </w:r>
-      <w:r>
-        <w:rPr>
-          <w:rFonts w:ascii="Times New Roman" w:hAnsi="Times New Roman" w:cs="Times New Roman"/>
-          <w:vertAlign w:val="subscript"/>
-        </w:rPr>
-        <w:t xml:space="preserve">10 </w:t>
-      </w:r>
-      <w:r>
-        <w:rPr>
-          <w:rFonts w:ascii="Times New Roman" w:hAnsi="Times New Roman" w:cs="Times New Roman"/>
-        </w:rPr>
-        <w:t xml:space="preserve">predator mass and web type (DNA versus literature) with a random effect of food web identity, since data were drawn from a collection of food webs. </w:t>
-      </w:r>
-      <w:r>
-        <w:rPr>
-          <w:rFonts w:ascii="Times New Roman" w:hAnsi="Times New Roman" w:cs="Times New Roman"/>
-        </w:rPr>
-        <w:t xml:space="preserve">Because our question was whether the scaling relationship was the same or different between our web and that from the literature webs, we compared a model with and without the interaction between fixed effects (log10 predator mass and web type) to one without the interaction using </w:t>
-      </w:r>
-      <w:proofErr w:type="spellStart"/>
-      <w:r>
-        <w:rPr>
-          <w:rFonts w:ascii="Times New Roman" w:hAnsi="Times New Roman" w:cs="Times New Roman"/>
-        </w:rPr>
-        <w:t>AICc</w:t>
-      </w:r>
-      <w:proofErr w:type="spellEnd"/>
-      <w:r>
-        <w:rPr>
-          <w:rFonts w:ascii="Times New Roman" w:hAnsi="Times New Roman" w:cs="Times New Roman"/>
-        </w:rPr>
-        <w:t xml:space="preserve"> values to determine whether the scaling relationship we observed was similar to or different from that observed in these literature webs. </w:t>
-      </w:r>
-      <w:r>
-        <w:rPr>
-          <w:rFonts w:ascii="Times New Roman" w:hAnsi="Times New Roman" w:cs="Times New Roman"/>
-        </w:rPr>
-        <w:t xml:space="preserve">We verified model assumptions for best-fitting models using the </w:t>
-      </w:r>
-      <w:proofErr w:type="spellStart"/>
-      <w:r>
-        <w:rPr>
-          <w:rFonts w:ascii="Times New Roman" w:hAnsi="Times New Roman" w:cs="Times New Roman"/>
-        </w:rPr>
-        <w:t>DHARMa</w:t>
-      </w:r>
-      <w:proofErr w:type="spellEnd"/>
-      <w:r>
-        <w:rPr>
-          <w:rFonts w:ascii="Times New Roman" w:hAnsi="Times New Roman" w:cs="Times New Roman"/>
-        </w:rPr>
-        <w:t xml:space="preserve"> package in R (versions).</w:t>
-      </w:r>
-      <w:r>
-        <w:rPr>
-          <w:rFonts w:ascii="Times New Roman" w:hAnsi="Times New Roman" w:cs="Times New Roman"/>
-        </w:rPr>
-        <w:t xml:space="preserve"> All figures were created in ggplot2 with color palettes from the </w:t>
-      </w:r>
-      <w:proofErr w:type="spellStart"/>
-      <w:r>
-        <w:rPr>
-          <w:rFonts w:ascii="Times New Roman" w:hAnsi="Times New Roman" w:cs="Times New Roman"/>
-        </w:rPr>
-        <w:t>calecopal</w:t>
-      </w:r>
-      <w:proofErr w:type="spellEnd"/>
-      <w:r>
-        <w:rPr>
-          <w:rFonts w:ascii="Times New Roman" w:hAnsi="Times New Roman" w:cs="Times New Roman"/>
-        </w:rPr>
-        <w:t xml:space="preserve"> package (CITE). </w:t>
-      </w:r>
-    </w:p>
-    <w:p>
-      <w:pPr>
-        <w:rPr>
-          <w:rFonts w:ascii="Times New Roman" w:hAnsi="Times New Roman" w:cs="Times New Roman"/>
-          <w:b/>
-        </w:rPr>
-      </w:pPr>
-    </w:p>
-    <w:p>
-      <w:pPr>
-        <w:rPr>
-          <w:rFonts w:ascii="Times New Roman" w:hAnsi="Times New Roman" w:cs="Times New Roman"/>
-          <w:b/>
-        </w:rPr>
-      </w:pPr>
-      <w:r>
-        <w:rPr>
-          <w:rFonts w:ascii="Times New Roman" w:hAnsi="Times New Roman" w:cs="Times New Roman"/>
-          <w:b/>
-        </w:rPr>
-        <w:t>Results</w:t>
-      </w:r>
-    </w:p>
-    <w:p>
-      <w:pPr>
-        <w:rPr>
-          <w:rFonts w:ascii="Times New Roman" w:hAnsi="Times New Roman" w:cs="Times New Roman"/>
-          <w:bCs/>
-        </w:rPr>
-      </w:pPr>
-      <w:r>
-        <w:rPr>
-          <w:rFonts w:ascii="Times New Roman" w:hAnsi="Times New Roman" w:cs="Times New Roman"/>
-          <w:bCs/>
+      </w:pPr>
+      <w:r>
+        <w:rPr>
+          <w:rFonts w:ascii="Times New Roman" w:hAnsi="Times New Roman" w:cs="Times New Roman"/>
           <w:i/>
           <w:iCs/>
         </w:rPr>
-        <w:t>DNA extraction</w:t>
-      </w:r>
+        <w:t xml:space="preserve">How does predator-prey body size scaling compare to literature scaling value? </w:t>
+      </w:r>
+    </w:p>
+    <w:p>
+      <w:pPr>
+        <w:rPr>
+          <w:rFonts w:ascii="Times New Roman" w:hAnsi="Times New Roman" w:cs="Times New Roman"/>
+        </w:rPr>
+      </w:pPr>
+      <w:r>
+        <w:rPr>
+          <w:rFonts w:ascii="Times New Roman" w:hAnsi="Times New Roman" w:cs="Times New Roman"/>
+        </w:rPr>
+        <w:t xml:space="preserve">Finally, in order to compare our results to those from the literature, we extracted data from </w:t>
+      </w:r>
+      <w:r>
+        <w:rPr>
+          <w:rFonts w:ascii="Times New Roman" w:hAnsi="Times New Roman" w:cs="Times New Roman"/>
+        </w:rPr>
+        <w:t>four</w:t>
+      </w:r>
+      <w:r>
+        <w:rPr>
+          <w:rFonts w:ascii="Times New Roman" w:hAnsi="Times New Roman" w:cs="Times New Roman"/>
+        </w:rPr>
+        <w:t xml:space="preserve"> invertebrate terrestrial food webs </w:t>
+      </w:r>
+      <w:r>
+        <w:rPr>
+          <w:rFonts w:ascii="Times New Roman" w:hAnsi="Times New Roman" w:cs="Times New Roman"/>
+        </w:rPr>
+        <w:t xml:space="preserve">(compiled in Brose et al. 2019) </w:t>
+      </w:r>
+      <w:r>
+        <w:rPr>
+          <w:rFonts w:ascii="Times New Roman" w:hAnsi="Times New Roman" w:cs="Times New Roman"/>
+        </w:rPr>
+        <w:t xml:space="preserve">on predator-prey body size relationships (not within species, so we could not examine the same species effects) to determine how the </w:t>
+      </w:r>
+      <w:r>
+        <w:rPr>
+          <w:rFonts w:ascii="Times New Roman" w:hAnsi="Times New Roman" w:cs="Times New Roman"/>
+        </w:rPr>
+        <w:t>general s</w:t>
+      </w:r>
+      <w:r>
+        <w:rPr>
+          <w:rFonts w:ascii="Times New Roman" w:hAnsi="Times New Roman" w:cs="Times New Roman"/>
+        </w:rPr>
+        <w:t>caling of predator-prey body size in our dataset compared to the relationship from previous food webs in which predator-prey interactions are built with a combination of literature</w:t>
+      </w:r>
+      <w:r>
+        <w:rPr>
+          <w:rFonts w:ascii="Times New Roman" w:hAnsi="Times New Roman" w:cs="Times New Roman"/>
+        </w:rPr>
+        <w:t xml:space="preserve"> documentation</w:t>
+      </w:r>
+      <w:r>
+        <w:rPr>
+          <w:rFonts w:ascii="Times New Roman" w:hAnsi="Times New Roman" w:cs="Times New Roman"/>
+        </w:rPr>
+        <w:t>, phylogenetic relatedness, body size constraints</w:t>
+      </w:r>
+      <w:r>
+        <w:rPr>
+          <w:rFonts w:ascii="Times New Roman" w:hAnsi="Times New Roman" w:cs="Times New Roman"/>
+        </w:rPr>
+        <w:t xml:space="preserve">, and some observation </w:t>
+      </w:r>
+      <w:r>
+        <w:rPr>
+          <w:rFonts w:ascii="Times New Roman" w:hAnsi="Times New Roman" w:cs="Times New Roman"/>
+        </w:rPr>
+        <w:t>(</w:t>
+      </w:r>
+      <w:proofErr w:type="spellStart"/>
+      <w:r>
+        <w:rPr>
+          <w:rFonts w:ascii="Times New Roman" w:hAnsi="Times New Roman" w:cs="Times New Roman"/>
+        </w:rPr>
+        <w:t>Cattin</w:t>
+      </w:r>
+      <w:proofErr w:type="spellEnd"/>
+      <w:r>
+        <w:rPr>
+          <w:rFonts w:ascii="Times New Roman" w:hAnsi="Times New Roman" w:cs="Times New Roman"/>
+        </w:rPr>
+        <w:t xml:space="preserve"> </w:t>
+      </w:r>
+      <w:proofErr w:type="spellStart"/>
+      <w:r>
+        <w:rPr>
+          <w:rFonts w:ascii="Times New Roman" w:hAnsi="Times New Roman" w:cs="Times New Roman"/>
+        </w:rPr>
+        <w:t>Blandenier</w:t>
+      </w:r>
+      <w:proofErr w:type="spellEnd"/>
+      <w:r>
+        <w:rPr>
+          <w:rFonts w:ascii="Times New Roman" w:hAnsi="Times New Roman" w:cs="Times New Roman"/>
+        </w:rPr>
+        <w:t xml:space="preserve"> (2004)</w:t>
+      </w:r>
+      <w:r>
+        <w:rPr>
+          <w:rFonts w:ascii="Times New Roman" w:hAnsi="Times New Roman" w:cs="Times New Roman"/>
+        </w:rPr>
+        <w:t xml:space="preserve">, </w:t>
+      </w:r>
+      <w:proofErr w:type="spellStart"/>
+      <w:r>
+        <w:rPr>
+          <w:rFonts w:ascii="Times New Roman" w:hAnsi="Times New Roman" w:cs="Times New Roman"/>
+        </w:rPr>
+        <w:t>Digel</w:t>
+      </w:r>
+      <w:proofErr w:type="spellEnd"/>
+      <w:r>
+        <w:rPr>
+          <w:rFonts w:ascii="Times New Roman" w:hAnsi="Times New Roman" w:cs="Times New Roman"/>
+        </w:rPr>
+        <w:t xml:space="preserve"> et al. (2014)</w:t>
+      </w:r>
+      <w:r>
+        <w:rPr>
+          <w:rFonts w:ascii="Times New Roman" w:hAnsi="Times New Roman" w:cs="Times New Roman"/>
+        </w:rPr>
+        <w:t xml:space="preserve">, </w:t>
+      </w:r>
+      <w:r>
+        <w:rPr>
+          <w:rFonts w:ascii="Times New Roman" w:hAnsi="Times New Roman" w:cs="Times New Roman"/>
+        </w:rPr>
+        <w:t>McLaughlin et al. (2010)</w:t>
+      </w:r>
+      <w:r>
+        <w:rPr>
+          <w:rFonts w:ascii="Times New Roman" w:hAnsi="Times New Roman" w:cs="Times New Roman"/>
+        </w:rPr>
+        <w:t xml:space="preserve">, </w:t>
+      </w:r>
+      <w:proofErr w:type="spellStart"/>
+      <w:r>
+        <w:rPr>
+          <w:rFonts w:ascii="Times New Roman" w:hAnsi="Times New Roman" w:cs="Times New Roman"/>
+        </w:rPr>
+        <w:t>Piechnik</w:t>
+      </w:r>
+      <w:proofErr w:type="spellEnd"/>
+      <w:r>
+        <w:rPr>
+          <w:rFonts w:ascii="Times New Roman" w:hAnsi="Times New Roman" w:cs="Times New Roman"/>
+        </w:rPr>
+        <w:t xml:space="preserve"> et al. (2008), </w:t>
+      </w:r>
+      <w:proofErr w:type="spellStart"/>
+      <w:r>
+        <w:rPr>
+          <w:rFonts w:ascii="Times New Roman" w:hAnsi="Times New Roman" w:cs="Times New Roman"/>
+        </w:rPr>
+        <w:t>Simberloff</w:t>
+      </w:r>
+      <w:proofErr w:type="spellEnd"/>
+      <w:r>
+        <w:rPr>
+          <w:rFonts w:ascii="Times New Roman" w:hAnsi="Times New Roman" w:cs="Times New Roman"/>
+        </w:rPr>
+        <w:t xml:space="preserve"> and Wilson (1969)</w:t>
+      </w:r>
+      <w:r>
+        <w:rPr>
+          <w:rFonts w:ascii="Times New Roman" w:hAnsi="Times New Roman" w:cs="Times New Roman"/>
+        </w:rPr>
+        <w:t>)</w:t>
+      </w:r>
+      <w:r>
+        <w:rPr>
+          <w:rFonts w:ascii="Times New Roman" w:hAnsi="Times New Roman" w:cs="Times New Roman"/>
+        </w:rPr>
+        <w:t xml:space="preserve">. For this model, we </w:t>
+      </w:r>
+      <w:r>
+        <w:rPr>
+          <w:rFonts w:ascii="Times New Roman" w:hAnsi="Times New Roman" w:cs="Times New Roman"/>
+        </w:rPr>
+        <w:t xml:space="preserve">created </w:t>
+      </w:r>
+      <w:r>
+        <w:rPr>
+          <w:rFonts w:ascii="Times New Roman" w:hAnsi="Times New Roman" w:cs="Times New Roman"/>
+        </w:rPr>
+        <w:t>a full model of log</w:t>
+      </w:r>
+      <w:r>
+        <w:rPr>
+          <w:rFonts w:ascii="Times New Roman" w:hAnsi="Times New Roman" w:cs="Times New Roman"/>
+          <w:vertAlign w:val="subscript"/>
+        </w:rPr>
+        <w:t>10</w:t>
+      </w:r>
+      <w:r>
+        <w:rPr>
+          <w:rFonts w:ascii="Times New Roman" w:hAnsi="Times New Roman" w:cs="Times New Roman"/>
+        </w:rPr>
+        <w:t xml:space="preserve"> prey mass predicted by the interaction between log</w:t>
+      </w:r>
+      <w:r>
+        <w:rPr>
+          <w:rFonts w:ascii="Times New Roman" w:hAnsi="Times New Roman" w:cs="Times New Roman"/>
+          <w:vertAlign w:val="subscript"/>
+        </w:rPr>
+        <w:t xml:space="preserve">10 </w:t>
+      </w:r>
+      <w:r>
+        <w:rPr>
+          <w:rFonts w:ascii="Times New Roman" w:hAnsi="Times New Roman" w:cs="Times New Roman"/>
+        </w:rPr>
+        <w:t xml:space="preserve">predator mass and web type (DNA versus literature) with a random effect of food web identity, since data were drawn from a collection of food webs. </w:t>
+      </w:r>
+      <w:r>
+        <w:rPr>
+          <w:rFonts w:ascii="Times New Roman" w:hAnsi="Times New Roman" w:cs="Times New Roman"/>
+        </w:rPr>
+        <w:t>Because our question was whether the scaling relationship was the same or different between our web and that from the literature webs</w:t>
+      </w:r>
+      <w:r>
+        <w:rPr>
+          <w:rFonts w:ascii="Times New Roman" w:hAnsi="Times New Roman" w:cs="Times New Roman"/>
+        </w:rPr>
+        <w:t xml:space="preserve"> (ANCOVA)</w:t>
+      </w:r>
+      <w:r>
+        <w:rPr>
+          <w:rFonts w:ascii="Times New Roman" w:hAnsi="Times New Roman" w:cs="Times New Roman"/>
+        </w:rPr>
+        <w:t>, we compared a model with and without the interaction between fixed effects (log</w:t>
+      </w:r>
+      <w:r>
+        <w:rPr>
+          <w:rFonts w:ascii="Times New Roman" w:hAnsi="Times New Roman" w:cs="Times New Roman"/>
+          <w:vertAlign w:val="subscript"/>
+        </w:rPr>
+        <w:t>10</w:t>
+      </w:r>
+      <w:r>
+        <w:rPr>
+          <w:rFonts w:ascii="Times New Roman" w:hAnsi="Times New Roman" w:cs="Times New Roman"/>
+        </w:rPr>
+        <w:t xml:space="preserve"> predator mass and web type) to one without the interaction using </w:t>
+      </w:r>
+      <w:proofErr w:type="spellStart"/>
+      <w:r>
+        <w:rPr>
+          <w:rFonts w:ascii="Times New Roman" w:hAnsi="Times New Roman" w:cs="Times New Roman"/>
+        </w:rPr>
+        <w:t>AICc</w:t>
+      </w:r>
+      <w:proofErr w:type="spellEnd"/>
+      <w:r>
+        <w:rPr>
+          <w:rFonts w:ascii="Times New Roman" w:hAnsi="Times New Roman" w:cs="Times New Roman"/>
+        </w:rPr>
+        <w:t xml:space="preserve"> values to determine whether the scaling relationship we observed was similar to or different from that observed in these literature webs. We verified model assumptions for best-fitting models using the </w:t>
+      </w:r>
+      <w:proofErr w:type="spellStart"/>
+      <w:r>
+        <w:rPr>
+          <w:rFonts w:ascii="Times New Roman" w:hAnsi="Times New Roman" w:cs="Times New Roman"/>
+        </w:rPr>
+        <w:t>DHARMa</w:t>
+      </w:r>
+      <w:proofErr w:type="spellEnd"/>
+      <w:r>
+        <w:rPr>
+          <w:rFonts w:ascii="Times New Roman" w:hAnsi="Times New Roman" w:cs="Times New Roman"/>
+        </w:rPr>
+        <w:t xml:space="preserve"> package in R (versions).</w:t>
+      </w:r>
+      <w:r>
+        <w:rPr>
+          <w:rFonts w:ascii="Times New Roman" w:hAnsi="Times New Roman" w:cs="Times New Roman"/>
+        </w:rPr>
+        <w:t xml:space="preserve"> All figures were created in ggplot2 with color palettes from the </w:t>
+      </w:r>
+      <w:proofErr w:type="spellStart"/>
+      <w:r>
+        <w:rPr>
+          <w:rFonts w:ascii="Times New Roman" w:hAnsi="Times New Roman" w:cs="Times New Roman"/>
+        </w:rPr>
+        <w:t>calecopal</w:t>
+      </w:r>
+      <w:proofErr w:type="spellEnd"/>
+      <w:r>
+        <w:rPr>
+          <w:rFonts w:ascii="Times New Roman" w:hAnsi="Times New Roman" w:cs="Times New Roman"/>
+        </w:rPr>
+        <w:t xml:space="preserve"> package (CITE). </w:t>
+      </w:r>
+    </w:p>
+    <w:p>
+      <w:pPr>
+        <w:rPr>
+          <w:rFonts w:ascii="Times New Roman" w:hAnsi="Times New Roman" w:cs="Times New Roman"/>
+          <w:b/>
+        </w:rPr>
+      </w:pPr>
+    </w:p>
+    <w:p>
+      <w:pPr>
+        <w:rPr>
+          <w:rFonts w:ascii="Times New Roman" w:hAnsi="Times New Roman" w:cs="Times New Roman"/>
+          <w:b/>
+        </w:rPr>
+      </w:pPr>
+      <w:r>
+        <w:rPr>
+          <w:rFonts w:ascii="Times New Roman" w:hAnsi="Times New Roman" w:cs="Times New Roman"/>
+          <w:b/>
+        </w:rPr>
+        <w:t>Results</w:t>
+      </w:r>
+    </w:p>
+    <w:p>
+      <w:pPr>
+        <w:rPr>
+          <w:rFonts w:ascii="Times New Roman" w:hAnsi="Times New Roman" w:cs="Times New Roman"/>
+          <w:bCs/>
+        </w:rPr>
+      </w:pPr>
       <w:r>
         <w:rPr>
           <w:rFonts w:ascii="Times New Roman" w:hAnsi="Times New Roman" w:cs="Times New Roman"/>
@@ -4296,7 +4403,7 @@
           <w:i/>
           <w:iCs/>
         </w:rPr>
-        <w:t>, PCR amplification, library preparation, sequencing, denoising</w:t>
+        <w:t>DNA extraction</w:t>
       </w:r>
       <w:r>
         <w:rPr>
@@ -4305,690 +4412,766 @@
           <w:i/>
           <w:iCs/>
         </w:rPr>
-        <w:t>, and ASV taxonomy</w:t>
-      </w:r>
-    </w:p>
-    <w:p>
-      <w:pPr>
-        <w:rPr>
-          <w:rFonts w:ascii="Times New Roman" w:hAnsi="Times New Roman" w:cs="Times New Roman"/>
-          <w:bCs/>
-        </w:rPr>
-      </w:pPr>
-      <w:r>
-        <w:rPr>
-          <w:rFonts w:ascii="Times New Roman" w:hAnsi="Times New Roman" w:cs="Times New Roman"/>
-          <w:bCs/>
-        </w:rPr>
-        <w:t>Complete r</w:t>
-      </w:r>
-      <w:r>
-        <w:rPr>
-          <w:rFonts w:ascii="Times New Roman" w:hAnsi="Times New Roman" w:cs="Times New Roman"/>
-          <w:bCs/>
-        </w:rPr>
-        <w:t xml:space="preserve">esults and QC for each step of the DNA sequencing protocol can be found in the Supplementary Information. </w:t>
-      </w:r>
-    </w:p>
-    <w:p>
-      <w:pPr>
-        <w:rPr>
-          <w:rFonts w:ascii="Times New Roman" w:hAnsi="Times New Roman" w:cs="Times New Roman"/>
-          <w:bCs/>
-        </w:rPr>
-      </w:pPr>
-    </w:p>
-    <w:p>
-      <w:pPr>
-        <w:rPr>
-          <w:rFonts w:ascii="Times New Roman" w:hAnsi="Times New Roman" w:cs="Times New Roman"/>
-          <w:bCs/>
-        </w:rPr>
-      </w:pPr>
-      <w:r>
-        <w:rPr>
-          <w:rFonts w:ascii="Times New Roman" w:hAnsi="Times New Roman" w:cs="Times New Roman"/>
-          <w:bCs/>
-        </w:rPr>
-        <w:t xml:space="preserve">Our final analyses were performed on a total of 182 predator individuals of nine species. Each predator had consumed 1 - __ prey families. </w:t>
-      </w:r>
-      <w:r>
-        <w:rPr>
-          <w:rFonts w:ascii="Times New Roman" w:hAnsi="Times New Roman" w:cs="Times New Roman"/>
-          <w:bCs/>
-        </w:rPr>
-        <w:t>Thirty percent (n = 524</w:t>
-      </w:r>
-      <w:r>
-        <w:rPr>
-          <w:rFonts w:ascii="Times New Roman" w:hAnsi="Times New Roman" w:cs="Times New Roman"/>
-          <w:bCs/>
-        </w:rPr>
-        <w:t xml:space="preserve"> of 1,738 total ASVs</w:t>
-      </w:r>
-      <w:r>
-        <w:rPr>
-          <w:rFonts w:ascii="Times New Roman" w:hAnsi="Times New Roman" w:cs="Times New Roman"/>
-          <w:bCs/>
-        </w:rPr>
-        <w:t>) of the</w:t>
-      </w:r>
-      <w:r>
-        <w:rPr>
-          <w:rFonts w:ascii="Times New Roman" w:hAnsi="Times New Roman" w:cs="Times New Roman"/>
-          <w:bCs/>
-        </w:rPr>
-        <w:t xml:space="preserve"> total ASVs found in samples received</w:t>
-      </w:r>
-      <w:r>
-        <w:rPr>
-          <w:rFonts w:ascii="Times New Roman" w:hAnsi="Times New Roman" w:cs="Times New Roman"/>
-          <w:bCs/>
-        </w:rPr>
-        <w:t xml:space="preserve"> taxonomic assignments </w:t>
-      </w:r>
-      <w:r>
-        <w:rPr>
-          <w:rFonts w:ascii="Times New Roman" w:hAnsi="Times New Roman" w:cs="Times New Roman"/>
-          <w:bCs/>
-        </w:rPr>
-        <w:t xml:space="preserve">from GenBank and BOLD </w:t>
-      </w:r>
-      <w:r>
-        <w:rPr>
-          <w:rFonts w:ascii="Times New Roman" w:hAnsi="Times New Roman" w:cs="Times New Roman"/>
-          <w:bCs/>
-        </w:rPr>
-        <w:t>correspond</w:t>
-      </w:r>
-      <w:r>
-        <w:rPr>
-          <w:rFonts w:ascii="Times New Roman" w:hAnsi="Times New Roman" w:cs="Times New Roman"/>
-          <w:bCs/>
-        </w:rPr>
-        <w:t xml:space="preserve">ing </w:t>
-      </w:r>
-      <w:r>
-        <w:rPr>
-          <w:rFonts w:ascii="Times New Roman" w:hAnsi="Times New Roman" w:cs="Times New Roman"/>
-          <w:bCs/>
-        </w:rPr>
-        <w:t xml:space="preserve">to prey items at the family level or lower and so were used in analyses. </w:t>
-      </w:r>
-      <w:r>
-        <w:rPr>
-          <w:rFonts w:ascii="Times New Roman" w:hAnsi="Times New Roman" w:cs="Times New Roman"/>
-          <w:bCs/>
-        </w:rPr>
-        <w:t xml:space="preserve">These corresponded to 57 prey families (SUPP table?). </w:t>
-      </w:r>
-    </w:p>
-    <w:p>
-      <w:pPr>
-        <w:rPr>
-          <w:rFonts w:ascii="Times New Roman" w:hAnsi="Times New Roman" w:cs="Times New Roman"/>
-          <w:bCs/>
-        </w:rPr>
-      </w:pPr>
-      <w:r>
-        <w:rPr>
-          <w:rFonts w:ascii="Times New Roman" w:hAnsi="Times New Roman" w:cs="Times New Roman"/>
-          <w:bCs/>
-        </w:rPr>
-        <w:t xml:space="preserve"> </w:t>
-      </w:r>
-    </w:p>
-    <w:p>
-      <w:pPr>
-        <w:rPr>
-          <w:rFonts w:ascii="Times New Roman" w:hAnsi="Times New Roman" w:cs="Times New Roman"/>
+        <w:t>, PCR amplification, library preparation, sequencing, denoising</w:t>
+      </w:r>
+      <w:r>
+        <w:rPr>
+          <w:rFonts w:ascii="Times New Roman" w:hAnsi="Times New Roman" w:cs="Times New Roman"/>
+          <w:bCs/>
           <w:i/>
           <w:iCs/>
         </w:rPr>
-      </w:pPr>
-      <w:r>
+        <w:t>, and ASV taxonomy</w:t>
+      </w:r>
+    </w:p>
+    <w:p>
+      <w:pPr>
+        <w:rPr>
+          <w:rFonts w:ascii="Times New Roman" w:hAnsi="Times New Roman" w:cs="Times New Roman"/>
+          <w:bCs/>
+        </w:rPr>
+      </w:pPr>
+      <w:r>
+        <w:rPr>
+          <w:rFonts w:ascii="Times New Roman" w:hAnsi="Times New Roman" w:cs="Times New Roman"/>
+          <w:bCs/>
+        </w:rPr>
+        <w:t>Complete r</w:t>
+      </w:r>
+      <w:r>
+        <w:rPr>
+          <w:rFonts w:ascii="Times New Roman" w:hAnsi="Times New Roman" w:cs="Times New Roman"/>
+          <w:bCs/>
+        </w:rPr>
+        <w:t xml:space="preserve">esults and QC for each step of the DNA sequencing protocol can be found in the Supplementary Information. </w:t>
+      </w:r>
+    </w:p>
+    <w:p>
+      <w:pPr>
+        <w:rPr>
+          <w:rFonts w:ascii="Times New Roman" w:hAnsi="Times New Roman" w:cs="Times New Roman"/>
+          <w:bCs/>
+        </w:rPr>
+      </w:pPr>
+    </w:p>
+    <w:p>
+      <w:pPr>
+        <w:rPr>
+          <w:rFonts w:ascii="Times New Roman" w:hAnsi="Times New Roman" w:cs="Times New Roman"/>
+          <w:bCs/>
+        </w:rPr>
+      </w:pPr>
+      <w:r>
+        <w:rPr>
+          <w:rFonts w:ascii="Times New Roman" w:hAnsi="Times New Roman" w:cs="Times New Roman"/>
+          <w:bCs/>
+        </w:rPr>
+        <w:t xml:space="preserve">Our final analyses were performed on a total of 182 predator individuals of nine species. Each predator had consumed 1 - __ prey families. </w:t>
+      </w:r>
+      <w:r>
+        <w:rPr>
+          <w:rFonts w:ascii="Times New Roman" w:hAnsi="Times New Roman" w:cs="Times New Roman"/>
+          <w:bCs/>
+        </w:rPr>
+        <w:t>Thirty percent (n = 524</w:t>
+      </w:r>
+      <w:r>
+        <w:rPr>
+          <w:rFonts w:ascii="Times New Roman" w:hAnsi="Times New Roman" w:cs="Times New Roman"/>
+          <w:bCs/>
+        </w:rPr>
+        <w:t xml:space="preserve"> of 1,738 total ASVs</w:t>
+      </w:r>
+      <w:r>
+        <w:rPr>
+          <w:rFonts w:ascii="Times New Roman" w:hAnsi="Times New Roman" w:cs="Times New Roman"/>
+          <w:bCs/>
+        </w:rPr>
+        <w:t>) of the</w:t>
+      </w:r>
+      <w:r>
+        <w:rPr>
+          <w:rFonts w:ascii="Times New Roman" w:hAnsi="Times New Roman" w:cs="Times New Roman"/>
+          <w:bCs/>
+        </w:rPr>
+        <w:t xml:space="preserve"> total ASVs found in samples received</w:t>
+      </w:r>
+      <w:r>
+        <w:rPr>
+          <w:rFonts w:ascii="Times New Roman" w:hAnsi="Times New Roman" w:cs="Times New Roman"/>
+          <w:bCs/>
+        </w:rPr>
+        <w:t xml:space="preserve"> taxonomic assignments </w:t>
+      </w:r>
+      <w:r>
+        <w:rPr>
+          <w:rFonts w:ascii="Times New Roman" w:hAnsi="Times New Roman" w:cs="Times New Roman"/>
+          <w:bCs/>
+        </w:rPr>
+        <w:t xml:space="preserve">from GenBank and BOLD </w:t>
+      </w:r>
+      <w:r>
+        <w:rPr>
+          <w:rFonts w:ascii="Times New Roman" w:hAnsi="Times New Roman" w:cs="Times New Roman"/>
+          <w:bCs/>
+        </w:rPr>
+        <w:t>correspond</w:t>
+      </w:r>
+      <w:r>
+        <w:rPr>
+          <w:rFonts w:ascii="Times New Roman" w:hAnsi="Times New Roman" w:cs="Times New Roman"/>
+          <w:bCs/>
+        </w:rPr>
+        <w:t xml:space="preserve">ing </w:t>
+      </w:r>
+      <w:r>
+        <w:rPr>
+          <w:rFonts w:ascii="Times New Roman" w:hAnsi="Times New Roman" w:cs="Times New Roman"/>
+          <w:bCs/>
+        </w:rPr>
+        <w:t xml:space="preserve">to prey items at the family level or lower and so were used in analyses. </w:t>
+      </w:r>
+      <w:r>
+        <w:rPr>
+          <w:rFonts w:ascii="Times New Roman" w:hAnsi="Times New Roman" w:cs="Times New Roman"/>
+          <w:bCs/>
+        </w:rPr>
+        <w:t xml:space="preserve">These corresponded to 57 prey families (SUPP table?). </w:t>
+      </w:r>
+    </w:p>
+    <w:p>
+      <w:pPr>
+        <w:rPr>
+          <w:rFonts w:ascii="Times New Roman" w:hAnsi="Times New Roman" w:cs="Times New Roman"/>
+          <w:bCs/>
+        </w:rPr>
+      </w:pPr>
+      <w:r>
+        <w:rPr>
+          <w:rFonts w:ascii="Times New Roman" w:hAnsi="Times New Roman" w:cs="Times New Roman"/>
+          <w:bCs/>
+        </w:rPr>
+        <w:t xml:space="preserve"> </w:t>
+      </w:r>
+    </w:p>
+    <w:p>
+      <w:pPr>
         <w:rPr>
           <w:rFonts w:ascii="Times New Roman" w:hAnsi="Times New Roman" w:cs="Times New Roman"/>
           <w:i/>
           <w:iCs/>
         </w:rPr>
-        <w:t>Is prey size determined by predator size, species, or both?</w:t>
-      </w:r>
-    </w:p>
-    <w:p>
-      <w:pPr>
-        <w:rPr>
-          <w:rFonts w:ascii="Times New Roman" w:hAnsi="Times New Roman" w:cs="Times New Roman"/>
-        </w:rPr>
-      </w:pPr>
-      <w:r>
-        <w:rPr>
-          <w:rFonts w:ascii="Times New Roman" w:hAnsi="Times New Roman" w:cs="Times New Roman"/>
-        </w:rPr>
-        <w:t>The best model predicting prey size included the terms of predator mass and predator species identity, but not the interaction between these two terms. (</w:t>
-      </w:r>
-      <w:proofErr w:type="spellStart"/>
-      <w:r>
-        <w:rPr>
-          <w:rFonts w:ascii="Times New Roman" w:hAnsi="Times New Roman" w:cs="Times New Roman"/>
-        </w:rPr>
-        <w:t xml:space="preserve">y </w:t>
-      </w:r>
-      <w:proofErr w:type="spellEnd"/>
-      <w:r>
-        <w:rPr>
-          <w:rFonts w:ascii="Times New Roman" w:hAnsi="Times New Roman" w:cs="Times New Roman"/>
-        </w:rPr>
-        <w:t>= x</w:t>
-      </w:r>
-      <w:r>
-        <w:rPr>
-          <w:rFonts w:ascii="Times New Roman" w:hAnsi="Times New Roman" w:cs="Times New Roman"/>
-          <w:vertAlign w:val="superscript"/>
-        </w:rPr>
-        <w:t>0.41</w:t>
-      </w:r>
-      <w:r>
-        <w:rPr>
-          <w:rFonts w:ascii="Times New Roman" w:hAnsi="Times New Roman" w:cs="Times New Roman"/>
-        </w:rPr>
-        <w:t>, R</w:t>
-      </w:r>
-      <w:r>
-        <w:rPr>
-          <w:rFonts w:ascii="Times New Roman" w:hAnsi="Times New Roman" w:cs="Times New Roman"/>
-          <w:vertAlign w:val="superscript"/>
-        </w:rPr>
-        <w:t>2</w:t>
-      </w:r>
-      <w:r>
-        <w:rPr>
-          <w:rFonts w:ascii="Times New Roman" w:hAnsi="Times New Roman" w:cs="Times New Roman"/>
-          <w:vertAlign w:val="subscript"/>
-        </w:rPr>
-        <w:t xml:space="preserve">m </w:t>
-      </w:r>
-      <w:r>
-        <w:rPr>
-          <w:rFonts w:ascii="Times New Roman" w:hAnsi="Times New Roman" w:cs="Times New Roman"/>
-        </w:rPr>
-        <w:t>= 0.30, R</w:t>
-      </w:r>
-      <w:r>
-        <w:rPr>
-          <w:rFonts w:ascii="Times New Roman" w:hAnsi="Times New Roman" w:cs="Times New Roman"/>
-          <w:vertAlign w:val="subscript"/>
-        </w:rPr>
-        <w:t>2</w:t>
-      </w:r>
-      <w:r>
-        <w:rPr>
-          <w:rFonts w:ascii="Times New Roman" w:hAnsi="Times New Roman" w:cs="Times New Roman"/>
-          <w:vertAlign w:val="superscript"/>
-        </w:rPr>
-        <w:t>c</w:t>
-      </w:r>
-      <w:r>
-        <w:rPr>
-          <w:rFonts w:ascii="Times New Roman" w:hAnsi="Times New Roman" w:cs="Times New Roman"/>
-        </w:rPr>
-        <w:t xml:space="preserve"> = 0.35, with significant variation in by-species intercepts</w:t>
-      </w:r>
-      <w:r>
-        <w:rPr>
-          <w:rFonts w:ascii="Times New Roman" w:hAnsi="Times New Roman" w:cs="Times New Roman"/>
-        </w:rPr>
-        <w:t xml:space="preserve">, </w:t>
-      </w:r>
-      <w:r>
-        <w:rPr>
-          <w:rFonts w:ascii="Times New Roman" w:hAnsi="Times New Roman" w:cs="Times New Roman"/>
-        </w:rPr>
-        <w:t xml:space="preserve">Figure 1, </w:t>
-      </w:r>
-      <w:r>
-        <w:rPr>
-          <w:rFonts w:ascii="Times New Roman" w:hAnsi="Times New Roman" w:cs="Times New Roman"/>
-        </w:rPr>
-        <w:t xml:space="preserve">SI </w:t>
-      </w:r>
-      <w:r>
-        <w:rPr>
-          <w:rFonts w:ascii="Times New Roman" w:hAnsi="Times New Roman" w:cs="Times New Roman"/>
-        </w:rPr>
-        <w:t>Table 3</w:t>
-      </w:r>
-      <w:r>
-        <w:rPr>
-          <w:rFonts w:ascii="Times New Roman" w:hAnsi="Times New Roman" w:cs="Times New Roman"/>
-        </w:rPr>
-        <w:t>)</w:t>
-      </w:r>
-    </w:p>
-    <w:p>
-      <w:pPr>
-        <w:rPr>
-          <w:rFonts w:ascii="Times New Roman" w:hAnsi="Times New Roman" w:cs="Times New Roman"/>
-        </w:rPr>
-      </w:pPr>
-    </w:p>
-    <w:p>
-      <w:pPr>
+      </w:pPr>
+      <w:r>
         <w:rPr>
           <w:rFonts w:ascii="Times New Roman" w:hAnsi="Times New Roman" w:cs="Times New Roman"/>
           <w:i/>
           <w:iCs/>
         </w:rPr>
-      </w:pPr>
-      <w:r>
+        <w:t>Is prey size determined by predator size, species, or both?</w:t>
+      </w:r>
+    </w:p>
+    <w:p>
+      <w:pPr>
+        <w:rPr>
+          <w:rFonts w:ascii="Times New Roman" w:hAnsi="Times New Roman" w:cs="Times New Roman"/>
+        </w:rPr>
+      </w:pPr>
+      <w:r>
+        <w:rPr>
+          <w:rFonts w:ascii="Times New Roman" w:hAnsi="Times New Roman" w:cs="Times New Roman"/>
+        </w:rPr>
+        <w:t>The best model predicting prey size included the terms of predator mass and predator species identity, but not the interaction between these two terms. (</w:t>
+      </w:r>
+      <w:r>
+        <w:rPr>
+          <w:rFonts w:ascii="Times New Roman" w:hAnsi="Times New Roman" w:cs="Times New Roman"/>
+        </w:rPr>
+        <w:t>log</w:t>
+      </w:r>
+      <w:r>
+        <w:rPr>
+          <w:rFonts w:ascii="Times New Roman" w:hAnsi="Times New Roman" w:cs="Times New Roman"/>
+          <w:vertAlign w:val="subscript"/>
+        </w:rPr>
+        <w:t>10</w:t>
+      </w:r>
+      <w:r>
+        <w:rPr>
+          <w:rFonts w:ascii="Times New Roman" w:hAnsi="Times New Roman" w:cs="Times New Roman"/>
+        </w:rPr>
+        <w:t>(prey mass) = 0.41*log</w:t>
+      </w:r>
+      <w:r>
+        <w:rPr>
+          <w:rFonts w:ascii="Times New Roman" w:hAnsi="Times New Roman" w:cs="Times New Roman"/>
+          <w:vertAlign w:val="subscript"/>
+        </w:rPr>
+        <w:t>10</w:t>
+      </w:r>
+      <w:r>
+        <w:rPr>
+          <w:rFonts w:ascii="Times New Roman" w:hAnsi="Times New Roman" w:cs="Times New Roman"/>
+        </w:rPr>
+        <w:t xml:space="preserve">(predator </w:t>
+      </w:r>
+      <w:r>
+        <w:rPr>
+          <w:rFonts w:ascii="Times New Roman" w:hAnsi="Times New Roman" w:cs="Times New Roman"/>
+        </w:rPr>
+        <w:lastRenderedPageBreak/>
+        <w:t>mass)</w:t>
+      </w:r>
+      <w:r>
+        <w:rPr>
+          <w:rFonts w:ascii="Times New Roman" w:hAnsi="Times New Roman" w:cs="Times New Roman"/>
+        </w:rPr>
+        <w:t>, R</w:t>
+      </w:r>
+      <w:r>
+        <w:rPr>
+          <w:rFonts w:ascii="Times New Roman" w:hAnsi="Times New Roman" w:cs="Times New Roman"/>
+          <w:vertAlign w:val="superscript"/>
+        </w:rPr>
+        <w:t>2</w:t>
+      </w:r>
+      <w:r>
+        <w:rPr>
+          <w:rFonts w:ascii="Times New Roman" w:hAnsi="Times New Roman" w:cs="Times New Roman"/>
+          <w:vertAlign w:val="subscript"/>
+        </w:rPr>
+        <w:t xml:space="preserve">m </w:t>
+      </w:r>
+      <w:r>
+        <w:rPr>
+          <w:rFonts w:ascii="Times New Roman" w:hAnsi="Times New Roman" w:cs="Times New Roman"/>
+        </w:rPr>
+        <w:t>= 0.30, R</w:t>
+      </w:r>
+      <w:r>
+        <w:rPr>
+          <w:rFonts w:ascii="Times New Roman" w:hAnsi="Times New Roman" w:cs="Times New Roman"/>
+          <w:vertAlign w:val="subscript"/>
+        </w:rPr>
+        <w:t>2</w:t>
+      </w:r>
+      <w:r>
+        <w:rPr>
+          <w:rFonts w:ascii="Times New Roman" w:hAnsi="Times New Roman" w:cs="Times New Roman"/>
+          <w:vertAlign w:val="superscript"/>
+        </w:rPr>
+        <w:t>c</w:t>
+      </w:r>
+      <w:r>
+        <w:rPr>
+          <w:rFonts w:ascii="Times New Roman" w:hAnsi="Times New Roman" w:cs="Times New Roman"/>
+        </w:rPr>
+        <w:t xml:space="preserve"> = 0.35, with significant variation in by-species intercepts</w:t>
+      </w:r>
+      <w:r>
+        <w:rPr>
+          <w:rFonts w:ascii="Times New Roman" w:hAnsi="Times New Roman" w:cs="Times New Roman"/>
+        </w:rPr>
+        <w:t xml:space="preserve">, </w:t>
+      </w:r>
+      <w:r>
+        <w:rPr>
+          <w:rFonts w:ascii="Times New Roman" w:hAnsi="Times New Roman" w:cs="Times New Roman"/>
+        </w:rPr>
+        <w:t xml:space="preserve">Figure 1, </w:t>
+      </w:r>
+      <w:r>
+        <w:rPr>
+          <w:rFonts w:ascii="Times New Roman" w:hAnsi="Times New Roman" w:cs="Times New Roman"/>
+        </w:rPr>
+        <w:t xml:space="preserve">SI </w:t>
+      </w:r>
+      <w:r>
+        <w:rPr>
+          <w:rFonts w:ascii="Times New Roman" w:hAnsi="Times New Roman" w:cs="Times New Roman"/>
+        </w:rPr>
+        <w:t>Table 3</w:t>
+      </w:r>
+      <w:r>
+        <w:rPr>
+          <w:rFonts w:ascii="Times New Roman" w:hAnsi="Times New Roman" w:cs="Times New Roman"/>
+        </w:rPr>
+        <w:t>)</w:t>
+      </w:r>
+    </w:p>
+    <w:p>
+      <w:pPr>
+        <w:rPr>
+          <w:rFonts w:ascii="Times New Roman" w:hAnsi="Times New Roman" w:cs="Times New Roman"/>
+        </w:rPr>
+      </w:pPr>
+    </w:p>
+    <w:p>
+      <w:pPr>
         <w:rPr>
           <w:rFonts w:ascii="Times New Roman" w:hAnsi="Times New Roman" w:cs="Times New Roman"/>
           <w:i/>
           <w:iCs/>
         </w:rPr>
-        <w:t>Is prey identity determined by predator size, species, or both?</w:t>
-      </w:r>
-    </w:p>
-    <w:p>
-      <w:pPr>
-        <w:rPr>
-          <w:rFonts w:ascii="Times New Roman" w:hAnsi="Times New Roman" w:cs="Times New Roman"/>
-        </w:rPr>
-      </w:pPr>
-      <w:r>
-        <w:rPr>
-          <w:rFonts w:ascii="Times New Roman" w:hAnsi="Times New Roman" w:cs="Times New Roman"/>
-        </w:rPr>
-        <w:t xml:space="preserve">The predictors of predator species identity and size explained 15.1% of the total variance in the data (R2 = 0.15, adjusted R2 = 0.10. The CCA model including both species identity and body size was significantly different from a null model (p-value &lt; 0.001), with a significant marginal effect of species identity (marginal p-value &lt; 0.001) and a non-significant effect of predator size (marginal p-value = 0.07).  </w:t>
-      </w:r>
-    </w:p>
-    <w:p>
-      <w:pPr>
-        <w:rPr>
-          <w:rFonts w:ascii="Times New Roman" w:hAnsi="Times New Roman" w:cs="Times New Roman"/>
-        </w:rPr>
-      </w:pPr>
-    </w:p>
-    <w:p>
-      <w:pPr>
-        <w:rPr>
-          <w:rFonts w:ascii="Times New Roman" w:hAnsi="Times New Roman" w:cs="Times New Roman"/>
-        </w:rPr>
-      </w:pPr>
-      <w:r>
-        <w:rPr>
-          <w:rFonts w:ascii="Times New Roman" w:hAnsi="Times New Roman" w:cs="Times New Roman"/>
-        </w:rPr>
-        <w:t>Predator species is important more than body size</w:t>
-      </w:r>
-    </w:p>
-    <w:p>
-      <w:pPr>
-        <w:rPr>
-          <w:rFonts w:ascii="Times New Roman" w:hAnsi="Times New Roman" w:cs="Times New Roman"/>
-        </w:rPr>
-      </w:pPr>
-      <w:r>
-        <w:rPr>
-          <w:rFonts w:ascii="Times New Roman" w:hAnsi="Times New Roman" w:cs="Times New Roman"/>
-        </w:rPr>
-        <w:t>Body size relationship and CCA relationship, so 1. Prey size selection is generally “bigger individuals eat larger prey” but this is species-specific and 2. Prey identity is determined by predator species when predators have the same prey pool to select from – while predator size does contribute a smaller portion of explanatory power.</w:t>
-      </w:r>
-    </w:p>
-    <w:p>
-      <w:pPr>
-        <w:rPr>
-          <w:rFonts w:ascii="Times New Roman" w:hAnsi="Times New Roman" w:cs="Times New Roman"/>
-        </w:rPr>
-      </w:pPr>
-    </w:p>
-    <w:p>
-      <w:pPr>
+      </w:pPr>
+      <w:r>
         <w:rPr>
           <w:rFonts w:ascii="Times New Roman" w:hAnsi="Times New Roman" w:cs="Times New Roman"/>
           <w:i/>
           <w:iCs/>
         </w:rPr>
-      </w:pPr>
+        <w:t>Is prey identity determined by predator size, species, or both?</w:t>
+      </w:r>
+    </w:p>
+    <w:p>
+      <w:pPr>
+        <w:rPr>
+          <w:rFonts w:ascii="Times New Roman" w:hAnsi="Times New Roman" w:cs="Times New Roman"/>
+        </w:rPr>
+      </w:pPr>
+      <w:r>
+        <w:rPr>
+          <w:rFonts w:ascii="Times New Roman" w:hAnsi="Times New Roman" w:cs="Times New Roman"/>
+        </w:rPr>
+        <w:t xml:space="preserve">The predictors of predator species identity and </w:t>
+      </w:r>
+      <w:r>
+        <w:rPr>
+          <w:rFonts w:ascii="Times New Roman" w:hAnsi="Times New Roman" w:cs="Times New Roman"/>
+        </w:rPr>
+        <w:t xml:space="preserve">body </w:t>
+      </w:r>
+      <w:r>
+        <w:rPr>
+          <w:rFonts w:ascii="Times New Roman" w:hAnsi="Times New Roman" w:cs="Times New Roman"/>
+        </w:rPr>
+        <w:t xml:space="preserve">size explained 15.1% of the total variance in </w:t>
+      </w:r>
+      <w:r>
+        <w:rPr>
+          <w:rFonts w:ascii="Times New Roman" w:hAnsi="Times New Roman" w:cs="Times New Roman"/>
+        </w:rPr>
+        <w:t>prey composition for the 73 predators collected in the same food web compartment (</w:t>
+      </w:r>
       <w:r>
         <w:rPr>
           <w:rFonts w:ascii="Times New Roman" w:hAnsi="Times New Roman" w:cs="Times New Roman"/>
           <w:i/>
           <w:iCs/>
         </w:rPr>
-        <w:t xml:space="preserve">How does predator-prey body size scaling compare to literature scaling value? </w:t>
-      </w:r>
-    </w:p>
-    <w:p>
-      <w:pPr>
-        <w:rPr>
-          <w:rFonts w:ascii="Times New Roman" w:hAnsi="Times New Roman" w:cs="Times New Roman"/>
-        </w:rPr>
-      </w:pPr>
-      <w:r>
-        <w:rPr>
-          <w:rFonts w:ascii="Times New Roman" w:hAnsi="Times New Roman" w:cs="Times New Roman"/>
-        </w:rPr>
-        <w:t>They look ~the same but I need to run stats.</w:t>
-      </w:r>
-    </w:p>
-    <w:p>
-      <w:pPr>
-        <w:rPr>
-          <w:rFonts w:ascii="Times New Roman" w:hAnsi="Times New Roman" w:cs="Times New Roman"/>
-        </w:rPr>
-      </w:pPr>
-      <w:r>
-        <w:rPr>
-          <w:rFonts w:ascii="Times New Roman" w:hAnsi="Times New Roman" w:cs="Times New Roman"/>
-        </w:rPr>
-        <w:t>The relationship we observed follows a similar pattern as one from the literature, with larger individuals/species within this size range of invertebrate predators eating larger prey with an asymptote. However, our data suggest that there may be an overestimation of “larger” invertebrate predators eating prey larger than themselves and an underestimation of “smaller” invertebrate predators eating prey larger than themselves.</w:t>
-      </w:r>
-    </w:p>
-    <w:p>
-      <w:pPr>
-        <w:rPr>
-          <w:rFonts w:ascii="Times New Roman" w:hAnsi="Times New Roman" w:cs="Times New Roman"/>
-        </w:rPr>
-      </w:pPr>
-    </w:p>
-    <w:p>
-      <w:pPr>
-        <w:rPr>
-          <w:rFonts w:ascii="Times New Roman" w:hAnsi="Times New Roman" w:cs="Times New Roman"/>
-          <w:b/>
-          <w:bCs/>
-        </w:rPr>
-      </w:pPr>
-      <w:commentRangeStart w:id="2"/>
-      <w:r>
-        <w:rPr>
-          <w:rFonts w:ascii="Times New Roman" w:hAnsi="Times New Roman" w:cs="Times New Roman"/>
-          <w:b/>
-          <w:bCs/>
-        </w:rPr>
-        <w:t>Discussion</w:t>
-      </w:r>
-      <w:commentRangeEnd w:id="2"/>
-      <w:r>
-        <w:rPr>
-          <w:rStyle w:val="CommentReference"/>
-        </w:rPr>
-        <w:commentReference w:id="2"/>
-      </w:r>
-    </w:p>
-    <w:p>
-      <w:pPr>
-        <w:rPr>
-          <w:rFonts w:ascii="Times New Roman" w:hAnsi="Times New Roman" w:cs="Times New Roman"/>
-        </w:rPr>
-      </w:pPr>
-    </w:p>
-    <w:p>
-      <w:pPr>
-        <w:rPr>
-          <w:rFonts w:ascii="Times New Roman" w:hAnsi="Times New Roman" w:cs="Times New Roman"/>
-        </w:rPr>
-      </w:pPr>
-      <w:r>
-        <w:rPr>
-          <w:rFonts w:ascii="Times New Roman" w:hAnsi="Times New Roman" w:cs="Times New Roman"/>
-        </w:rPr>
-        <w:t>Predator-prey size: both size and species</w:t>
-      </w:r>
-    </w:p>
-    <w:p>
-      <w:pPr>
-        <w:rPr>
-          <w:rFonts w:ascii="Times New Roman" w:hAnsi="Times New Roman" w:cs="Times New Roman"/>
-        </w:rPr>
-      </w:pPr>
-      <w:r>
-        <w:rPr>
-          <w:rFonts w:ascii="Times New Roman" w:hAnsi="Times New Roman" w:cs="Times New Roman"/>
-        </w:rPr>
-        <w:t>Prey identity: more predator species but some size</w:t>
-      </w:r>
-    </w:p>
-    <w:p>
-      <w:pPr>
-        <w:rPr>
-          <w:rFonts w:ascii="Times New Roman" w:hAnsi="Times New Roman" w:cs="Times New Roman"/>
-        </w:rPr>
-      </w:pPr>
-      <w:r>
-        <w:rPr>
-          <w:rFonts w:ascii="Times New Roman" w:hAnsi="Times New Roman" w:cs="Times New Roman"/>
-        </w:rPr>
-        <w:t>Scaling vs. literature: TBD</w:t>
-      </w:r>
-    </w:p>
-    <w:p>
-      <w:pPr>
-        <w:rPr>
-          <w:rFonts w:ascii="Times New Roman" w:hAnsi="Times New Roman" w:cs="Times New Roman"/>
-        </w:rPr>
-      </w:pPr>
-    </w:p>
-    <w:p>
-      <w:pPr>
-        <w:rPr>
-          <w:rFonts w:ascii="Times New Roman" w:hAnsi="Times New Roman" w:cs="Times New Roman"/>
-        </w:rPr>
-      </w:pPr>
-      <w:r>
-        <w:rPr>
-          <w:rFonts w:ascii="Times New Roman" w:hAnsi="Times New Roman" w:cs="Times New Roman"/>
-        </w:rPr>
-        <w:t xml:space="preserve">We found that individual predator size predicts </w:t>
-      </w:r>
-      <w:r>
-        <w:rPr>
-          <w:rFonts w:ascii="Times New Roman" w:hAnsi="Times New Roman" w:cs="Times New Roman"/>
-        </w:rPr>
-        <w:t xml:space="preserve">the size of prey a predator consumes. </w:t>
-      </w:r>
-      <w:r>
-        <w:rPr>
-          <w:rFonts w:ascii="Times New Roman" w:hAnsi="Times New Roman" w:cs="Times New Roman"/>
-        </w:rPr>
-        <w:t>However, predator species identity influences</w:t>
-      </w:r>
-      <w:r>
-        <w:rPr>
-          <w:rFonts w:ascii="Times New Roman" w:hAnsi="Times New Roman" w:cs="Times New Roman"/>
-        </w:rPr>
-        <w:t xml:space="preserve"> this relationship. Furthermore, predator species was a stronger predictor of prey identity, with a weaker influence of predator size. Finally, [what we find with literature highlighting the empirical vs. non-empirical differences]. </w:t>
-      </w:r>
-      <w:r>
-        <w:rPr>
-          <w:rFonts w:ascii="Times New Roman" w:hAnsi="Times New Roman" w:cs="Times New Roman"/>
-        </w:rPr>
-        <w:t xml:space="preserve">These results highlight that while </w:t>
-      </w:r>
-      <w:r>
-        <w:rPr>
-          <w:rFonts w:ascii="Times New Roman" w:hAnsi="Times New Roman" w:cs="Times New Roman"/>
-        </w:rPr>
-        <w:t>food web models</w:t>
-      </w:r>
-      <w:r>
-        <w:rPr>
-          <w:rFonts w:ascii="Times New Roman" w:hAnsi="Times New Roman" w:cs="Times New Roman"/>
-        </w:rPr>
-        <w:t xml:space="preserve"> </w:t>
-      </w:r>
-      <w:r>
-        <w:rPr>
-          <w:rFonts w:ascii="Times New Roman" w:hAnsi="Times New Roman" w:cs="Times New Roman"/>
-        </w:rPr>
-        <w:t>predicting the structure of</w:t>
-      </w:r>
-      <w:r>
-        <w:rPr>
-          <w:rFonts w:ascii="Times New Roman" w:hAnsi="Times New Roman" w:cs="Times New Roman"/>
-        </w:rPr>
-        <w:t xml:space="preserve"> biological communities built on body size alone </w:t>
-      </w:r>
-      <w:r>
-        <w:rPr>
-          <w:rFonts w:ascii="Times New Roman" w:hAnsi="Times New Roman" w:cs="Times New Roman"/>
-        </w:rPr>
-        <w:t xml:space="preserve">(both within and across species) </w:t>
-      </w:r>
-      <w:r>
-        <w:rPr>
-          <w:rFonts w:ascii="Times New Roman" w:hAnsi="Times New Roman" w:cs="Times New Roman"/>
-        </w:rPr>
-        <w:t>explain much of the patterns in predator-prey interactions, these models can be refined based on predator species taxonomy</w:t>
-      </w:r>
-      <w:r>
-        <w:rPr>
-          <w:rFonts w:ascii="Times New Roman" w:hAnsi="Times New Roman" w:cs="Times New Roman"/>
-        </w:rPr>
-        <w:t xml:space="preserve"> (</w:t>
-      </w:r>
-      <w:r>
-        <w:rPr>
-          <w:rFonts w:ascii="Times New Roman" w:hAnsi="Times New Roman" w:cs="Times New Roman"/>
-        </w:rPr>
-        <w:t xml:space="preserve">Brose et al. 2019, </w:t>
-      </w:r>
-      <w:proofErr w:type="spellStart"/>
-      <w:r>
-        <w:rPr>
-          <w:rFonts w:ascii="Times New Roman" w:hAnsi="Times New Roman" w:cs="Times New Roman"/>
-        </w:rPr>
-        <w:t>Laigle</w:t>
-      </w:r>
-      <w:proofErr w:type="spellEnd"/>
-      <w:r>
-        <w:rPr>
-          <w:rFonts w:ascii="Times New Roman" w:hAnsi="Times New Roman" w:cs="Times New Roman"/>
-        </w:rPr>
-        <w:t xml:space="preserve"> et al. 2018).</w:t>
-      </w:r>
-    </w:p>
-    <w:p>
-      <w:pPr>
-        <w:rPr>
-          <w:rFonts w:ascii="Times New Roman" w:hAnsi="Times New Roman" w:cs="Times New Roman"/>
-        </w:rPr>
-      </w:pPr>
-    </w:p>
-    <w:p>
-      <w:pPr>
-        <w:rPr>
-          <w:rFonts w:ascii="Times New Roman" w:hAnsi="Times New Roman" w:cs="Times New Roman"/>
-        </w:rPr>
-      </w:pPr>
-      <w:r>
-        <w:rPr>
-          <w:rFonts w:ascii="Times New Roman" w:hAnsi="Times New Roman" w:cs="Times New Roman"/>
-        </w:rPr>
-        <w:t>[predator-prey size relationships]</w:t>
-      </w:r>
-    </w:p>
-    <w:p>
-      <w:pPr>
-        <w:rPr>
-          <w:rFonts w:ascii="Times New Roman" w:hAnsi="Times New Roman" w:cs="Times New Roman"/>
-        </w:rPr>
-      </w:pPr>
-      <w:r>
-        <w:rPr>
-          <w:rFonts w:ascii="Times New Roman" w:hAnsi="Times New Roman" w:cs="Times New Roman"/>
-        </w:rPr>
-        <w:t>There is continued recognition in the field that food web patterns are likely the result of a combination of body size and species- or taxon-specific traits (</w:t>
-      </w:r>
-      <w:proofErr w:type="spellStart"/>
-      <w:r>
-        <w:rPr>
-          <w:rFonts w:ascii="Times New Roman" w:hAnsi="Times New Roman" w:cs="Times New Roman"/>
-        </w:rPr>
-        <w:t>Raffaieli</w:t>
-      </w:r>
-      <w:proofErr w:type="spellEnd"/>
-      <w:r>
-        <w:rPr>
-          <w:rFonts w:ascii="Times New Roman" w:hAnsi="Times New Roman" w:cs="Times New Roman"/>
-        </w:rPr>
-        <w:t xml:space="preserve"> 2007, Rudolf et al. 2014, </w:t>
-      </w:r>
-      <w:proofErr w:type="spellStart"/>
-      <w:r>
-        <w:rPr>
-          <w:rFonts w:ascii="Times New Roman" w:hAnsi="Times New Roman" w:cs="Times New Roman"/>
-        </w:rPr>
-        <w:t>Rall</w:t>
-      </w:r>
-      <w:proofErr w:type="spellEnd"/>
-      <w:r>
-        <w:rPr>
-          <w:rFonts w:ascii="Times New Roman" w:hAnsi="Times New Roman" w:cs="Times New Roman"/>
-        </w:rPr>
-        <w:t xml:space="preserve"> et al. 2011). </w:t>
-      </w:r>
-      <w:r>
-        <w:rPr>
-          <w:rFonts w:ascii="Times New Roman" w:hAnsi="Times New Roman" w:cs="Times New Roman"/>
-        </w:rPr>
-        <w:t>Our results</w:t>
-      </w:r>
-      <w:r>
-        <w:rPr>
-          <w:rFonts w:ascii="Times New Roman" w:hAnsi="Times New Roman" w:cs="Times New Roman"/>
-        </w:rPr>
-        <w:t xml:space="preserve"> strengthen the need for </w:t>
-      </w:r>
-      <w:r>
-        <w:rPr>
-          <w:rFonts w:ascii="Times New Roman" w:hAnsi="Times New Roman" w:cs="Times New Roman"/>
-        </w:rPr>
-        <w:t>combining body size with species identity</w:t>
-      </w:r>
-      <w:r>
-        <w:rPr>
-          <w:rFonts w:ascii="Times New Roman" w:hAnsi="Times New Roman" w:cs="Times New Roman"/>
-        </w:rPr>
-        <w:t xml:space="preserve"> for explaining and predicting food web patterns. </w:t>
-      </w:r>
-      <w:r>
-        <w:rPr>
-          <w:rFonts w:ascii="Times New Roman" w:hAnsi="Times New Roman" w:cs="Times New Roman"/>
-        </w:rPr>
-        <w:t>For example, in our results, predators that may be more gape-limited (</w:t>
-      </w:r>
-      <w:proofErr w:type="gramStart"/>
-      <w:r>
-        <w:rPr>
-          <w:rFonts w:ascii="Times New Roman" w:hAnsi="Times New Roman" w:cs="Times New Roman"/>
-        </w:rPr>
-        <w:t>e.g.</w:t>
-      </w:r>
-      <w:proofErr w:type="gramEnd"/>
-      <w:r>
-        <w:rPr>
-          <w:rFonts w:ascii="Times New Roman" w:hAnsi="Times New Roman" w:cs="Times New Roman"/>
-        </w:rPr>
-        <w:t xml:space="preserve"> </w:t>
-      </w:r>
-      <w:proofErr w:type="spellStart"/>
-      <w:r>
+        <w:t xml:space="preserve">P. grandis </w:t>
+      </w:r>
+      <w:r>
+        <w:rPr>
+          <w:rFonts w:ascii="Times New Roman" w:hAnsi="Times New Roman" w:cs="Times New Roman"/>
+        </w:rPr>
+        <w:t xml:space="preserve">canopy; </w:t>
+      </w:r>
+      <w:r>
+        <w:rPr>
+          <w:rFonts w:ascii="Times New Roman" w:hAnsi="Times New Roman" w:cs="Times New Roman"/>
+        </w:rPr>
+        <w:t>R</w:t>
+      </w:r>
+      <w:r>
+        <w:rPr>
+          <w:rFonts w:ascii="Times New Roman" w:hAnsi="Times New Roman" w:cs="Times New Roman"/>
+          <w:vertAlign w:val="superscript"/>
+        </w:rPr>
+        <w:t>2</w:t>
+      </w:r>
+      <w:r>
+        <w:rPr>
+          <w:rFonts w:ascii="Times New Roman" w:hAnsi="Times New Roman" w:cs="Times New Roman"/>
+        </w:rPr>
+        <w:t xml:space="preserve"> = 0.15, adjusted R</w:t>
+      </w:r>
+      <w:r>
+        <w:rPr>
+          <w:rFonts w:ascii="Times New Roman" w:hAnsi="Times New Roman" w:cs="Times New Roman"/>
+          <w:vertAlign w:val="superscript"/>
+        </w:rPr>
+        <w:t>2</w:t>
+      </w:r>
+      <w:r>
+        <w:rPr>
+          <w:rFonts w:ascii="Times New Roman" w:hAnsi="Times New Roman" w:cs="Times New Roman"/>
+        </w:rPr>
+        <w:t xml:space="preserve"> = 0.10</w:t>
+      </w:r>
+      <w:r>
+        <w:rPr>
+          <w:rFonts w:ascii="Times New Roman" w:hAnsi="Times New Roman" w:cs="Times New Roman"/>
+        </w:rPr>
+        <w:t>).</w:t>
+      </w:r>
+      <w:r>
+        <w:rPr>
+          <w:rFonts w:ascii="Times New Roman" w:hAnsi="Times New Roman" w:cs="Times New Roman"/>
+        </w:rPr>
+        <w:t xml:space="preserve"> The </w:t>
+      </w:r>
+      <w:r>
+        <w:rPr>
+          <w:rFonts w:ascii="Times New Roman" w:hAnsi="Times New Roman" w:cs="Times New Roman"/>
+        </w:rPr>
+        <w:t xml:space="preserve">best </w:t>
+      </w:r>
+      <w:r>
+        <w:rPr>
+          <w:rFonts w:ascii="Times New Roman" w:hAnsi="Times New Roman" w:cs="Times New Roman"/>
+        </w:rPr>
+        <w:t>CCA model includ</w:t>
+      </w:r>
+      <w:r>
+        <w:rPr>
+          <w:rFonts w:ascii="Times New Roman" w:hAnsi="Times New Roman" w:cs="Times New Roman"/>
+        </w:rPr>
+        <w:t>ed</w:t>
+      </w:r>
+      <w:r>
+        <w:rPr>
+          <w:rFonts w:ascii="Times New Roman" w:hAnsi="Times New Roman" w:cs="Times New Roman"/>
+        </w:rPr>
+        <w:t xml:space="preserve"> both species identity and body size (p-value &lt; 0.001), with a significant marginal effect of species identity (marginal p-value &lt; 0.001) and a non-significant effect of predator size (marginal p-value = 0.07).  </w:t>
+      </w:r>
+    </w:p>
+    <w:p>
+      <w:pPr>
+        <w:rPr>
+          <w:rFonts w:ascii="Times New Roman" w:hAnsi="Times New Roman" w:cs="Times New Roman"/>
+        </w:rPr>
+      </w:pPr>
+    </w:p>
+    <w:p>
+      <w:pPr>
         <w:rPr>
           <w:rFonts w:ascii="Times New Roman" w:hAnsi="Times New Roman" w:cs="Times New Roman"/>
           <w:i/>
           <w:iCs/>
         </w:rPr>
-        <w:t>Pantala</w:t>
-      </w:r>
-      <w:proofErr w:type="spellEnd"/>
+      </w:pPr>
       <w:r>
         <w:rPr>
           <w:rFonts w:ascii="Times New Roman" w:hAnsi="Times New Roman" w:cs="Times New Roman"/>
           <w:i/>
           <w:iCs/>
         </w:rPr>
+        <w:t xml:space="preserve">How does predator-prey body size scaling compare to literature scaling value? </w:t>
+      </w:r>
+    </w:p>
+    <w:p>
+      <w:pPr>
+        <w:rPr>
+          <w:rFonts w:ascii="Times New Roman" w:hAnsi="Times New Roman" w:cs="Times New Roman"/>
+        </w:rPr>
+      </w:pPr>
+      <w:r>
+        <w:rPr>
+          <w:rFonts w:ascii="Times New Roman" w:hAnsi="Times New Roman" w:cs="Times New Roman"/>
+        </w:rPr>
+        <w:t>They look ~the same but I need to run stats.</w:t>
+      </w:r>
+    </w:p>
+    <w:p>
+      <w:pPr>
+        <w:rPr>
+          <w:rFonts w:ascii="Times New Roman" w:hAnsi="Times New Roman" w:cs="Times New Roman"/>
+        </w:rPr>
+      </w:pPr>
+      <w:r>
+        <w:rPr>
+          <w:rFonts w:ascii="Times New Roman" w:hAnsi="Times New Roman" w:cs="Times New Roman"/>
+        </w:rPr>
+        <w:t>The relationship we observed follows a similar pattern as one from the literature, with larger individuals/species within this size range of invertebrate predators eating larger prey with an asymptote. However, our data suggest that there may be an overestimation of “larger” invertebrate predators eating prey larger than themselves and an underestimation of “smaller” invertebrate predators eating prey larger than themselves.</w:t>
+      </w:r>
+    </w:p>
+    <w:p>
+      <w:pPr>
+        <w:rPr>
+          <w:rFonts w:ascii="Times New Roman" w:hAnsi="Times New Roman" w:cs="Times New Roman"/>
+        </w:rPr>
+      </w:pPr>
+    </w:p>
+    <w:p>
+      <w:pPr>
+        <w:rPr>
+          <w:rFonts w:ascii="Times New Roman" w:hAnsi="Times New Roman" w:cs="Times New Roman"/>
+          <w:b/>
+          <w:bCs/>
+        </w:rPr>
+      </w:pPr>
+      <w:commentRangeStart w:id="2"/>
+      <w:r>
+        <w:rPr>
+          <w:rFonts w:ascii="Times New Roman" w:hAnsi="Times New Roman" w:cs="Times New Roman"/>
+          <w:b/>
+          <w:bCs/>
+        </w:rPr>
+        <w:t>Discussion</w:t>
+      </w:r>
+      <w:commentRangeEnd w:id="2"/>
+      <w:r>
+        <w:rPr>
+          <w:rStyle w:val="CommentReference"/>
+        </w:rPr>
+        <w:commentReference w:id="2"/>
+      </w:r>
+    </w:p>
+    <w:p>
+      <w:pPr>
+        <w:rPr>
+          <w:rFonts w:ascii="Times New Roman" w:hAnsi="Times New Roman" w:cs="Times New Roman"/>
+        </w:rPr>
+      </w:pPr>
+    </w:p>
+    <w:p>
+      <w:pPr>
+        <w:rPr>
+          <w:rFonts w:ascii="Times New Roman" w:hAnsi="Times New Roman" w:cs="Times New Roman"/>
+        </w:rPr>
+      </w:pPr>
+      <w:r>
+        <w:rPr>
+          <w:rFonts w:ascii="Times New Roman" w:hAnsi="Times New Roman" w:cs="Times New Roman"/>
+        </w:rPr>
+        <w:t>Predator-prey size: both size and species</w:t>
+      </w:r>
+    </w:p>
+    <w:p>
+      <w:pPr>
+        <w:rPr>
+          <w:rFonts w:ascii="Times New Roman" w:hAnsi="Times New Roman" w:cs="Times New Roman"/>
+        </w:rPr>
+      </w:pPr>
+      <w:r>
+        <w:rPr>
+          <w:rFonts w:ascii="Times New Roman" w:hAnsi="Times New Roman" w:cs="Times New Roman"/>
+        </w:rPr>
+        <w:t>Prey identity: more predator species but some size</w:t>
+      </w:r>
+    </w:p>
+    <w:p>
+      <w:pPr>
+        <w:rPr>
+          <w:rFonts w:ascii="Times New Roman" w:hAnsi="Times New Roman" w:cs="Times New Roman"/>
+        </w:rPr>
+      </w:pPr>
+      <w:r>
+        <w:rPr>
+          <w:rFonts w:ascii="Times New Roman" w:hAnsi="Times New Roman" w:cs="Times New Roman"/>
+        </w:rPr>
+        <w:t>Scaling vs. literature: TBD</w:t>
+      </w:r>
+    </w:p>
+    <w:p>
+      <w:pPr>
+        <w:rPr>
+          <w:rFonts w:ascii="Times New Roman" w:hAnsi="Times New Roman" w:cs="Times New Roman"/>
+        </w:rPr>
+      </w:pPr>
+    </w:p>
+    <w:p>
+      <w:pPr>
+        <w:rPr>
+          <w:rFonts w:ascii="Times New Roman" w:hAnsi="Times New Roman" w:cs="Times New Roman"/>
+        </w:rPr>
+      </w:pPr>
+      <w:r>
+        <w:rPr>
+          <w:rFonts w:ascii="Times New Roman" w:hAnsi="Times New Roman" w:cs="Times New Roman"/>
+        </w:rPr>
+        <w:t xml:space="preserve">We found that individual predator size predicts </w:t>
+      </w:r>
+      <w:r>
+        <w:rPr>
+          <w:rFonts w:ascii="Times New Roman" w:hAnsi="Times New Roman" w:cs="Times New Roman"/>
+        </w:rPr>
+        <w:t xml:space="preserve">the size of prey a predator consumes. </w:t>
+      </w:r>
+      <w:r>
+        <w:rPr>
+          <w:rFonts w:ascii="Times New Roman" w:hAnsi="Times New Roman" w:cs="Times New Roman"/>
+        </w:rPr>
+        <w:t>However, predator species identity influences</w:t>
+      </w:r>
+      <w:r>
+        <w:rPr>
+          <w:rFonts w:ascii="Times New Roman" w:hAnsi="Times New Roman" w:cs="Times New Roman"/>
+        </w:rPr>
+        <w:t xml:space="preserve"> this relationship. Furthermore, predator species was a stronger predictor of prey identity, with a weaker influence of predator size. Finally, [what we find with literature highlighting the empirical vs. non-empirical differences]. </w:t>
+      </w:r>
+      <w:r>
+        <w:rPr>
+          <w:rFonts w:ascii="Times New Roman" w:hAnsi="Times New Roman" w:cs="Times New Roman"/>
+        </w:rPr>
+        <w:t xml:space="preserve">These results highlight that while </w:t>
+      </w:r>
+      <w:r>
+        <w:rPr>
+          <w:rFonts w:ascii="Times New Roman" w:hAnsi="Times New Roman" w:cs="Times New Roman"/>
+        </w:rPr>
+        <w:t>food web models</w:t>
+      </w:r>
+      <w:r>
+        <w:rPr>
+          <w:rFonts w:ascii="Times New Roman" w:hAnsi="Times New Roman" w:cs="Times New Roman"/>
+        </w:rPr>
+        <w:t xml:space="preserve"> </w:t>
+      </w:r>
+      <w:r>
+        <w:rPr>
+          <w:rFonts w:ascii="Times New Roman" w:hAnsi="Times New Roman" w:cs="Times New Roman"/>
+        </w:rPr>
+        <w:t>predicting the structure of</w:t>
+      </w:r>
+      <w:r>
+        <w:rPr>
+          <w:rFonts w:ascii="Times New Roman" w:hAnsi="Times New Roman" w:cs="Times New Roman"/>
+        </w:rPr>
+        <w:t xml:space="preserve"> biological communities built on body size alone </w:t>
+      </w:r>
+      <w:r>
+        <w:rPr>
+          <w:rFonts w:ascii="Times New Roman" w:hAnsi="Times New Roman" w:cs="Times New Roman"/>
+        </w:rPr>
+        <w:t xml:space="preserve">(both within and across species) </w:t>
+      </w:r>
+      <w:r>
+        <w:rPr>
+          <w:rFonts w:ascii="Times New Roman" w:hAnsi="Times New Roman" w:cs="Times New Roman"/>
+        </w:rPr>
+        <w:t>explain much of the patterns in predator-prey interactions, these models can be refined based on predator species taxonomy</w:t>
+      </w:r>
+      <w:r>
+        <w:rPr>
+          <w:rFonts w:ascii="Times New Roman" w:hAnsi="Times New Roman" w:cs="Times New Roman"/>
+        </w:rPr>
+        <w:t xml:space="preserve"> (</w:t>
+      </w:r>
+      <w:r>
+        <w:rPr>
+          <w:rFonts w:ascii="Times New Roman" w:hAnsi="Times New Roman" w:cs="Times New Roman"/>
+        </w:rPr>
+        <w:t xml:space="preserve">Brose et al. 2019, </w:t>
+      </w:r>
+      <w:proofErr w:type="spellStart"/>
+      <w:r>
+        <w:rPr>
+          <w:rFonts w:ascii="Times New Roman" w:hAnsi="Times New Roman" w:cs="Times New Roman"/>
+        </w:rPr>
+        <w:t>Laigle</w:t>
+      </w:r>
+      <w:proofErr w:type="spellEnd"/>
+      <w:r>
+        <w:rPr>
+          <w:rFonts w:ascii="Times New Roman" w:hAnsi="Times New Roman" w:cs="Times New Roman"/>
+        </w:rPr>
+        <w:t xml:space="preserve"> et al. 2018).</w:t>
+      </w:r>
+    </w:p>
+    <w:p>
+      <w:pPr>
+        <w:rPr>
+          <w:rFonts w:ascii="Times New Roman" w:hAnsi="Times New Roman" w:cs="Times New Roman"/>
+        </w:rPr>
+      </w:pPr>
+    </w:p>
+    <w:p>
+      <w:pPr>
+        <w:rPr>
+          <w:rFonts w:ascii="Times New Roman" w:hAnsi="Times New Roman" w:cs="Times New Roman"/>
+        </w:rPr>
+      </w:pPr>
+      <w:r>
+        <w:rPr>
+          <w:rFonts w:ascii="Times New Roman" w:hAnsi="Times New Roman" w:cs="Times New Roman"/>
+        </w:rPr>
+        <w:t>[predator-prey size relationships]</w:t>
+      </w:r>
+    </w:p>
+    <w:p>
+      <w:pPr>
+        <w:rPr>
+          <w:rFonts w:ascii="Times New Roman" w:hAnsi="Times New Roman" w:cs="Times New Roman"/>
+        </w:rPr>
+      </w:pPr>
+      <w:r>
+        <w:rPr>
+          <w:rFonts w:ascii="Times New Roman" w:hAnsi="Times New Roman" w:cs="Times New Roman"/>
+        </w:rPr>
+        <w:t>There is continued recognition in the field that food web patterns are likely the result of a combination of body size and species- or taxon-specific traits (</w:t>
+      </w:r>
+      <w:proofErr w:type="spellStart"/>
+      <w:r>
+        <w:rPr>
+          <w:rFonts w:ascii="Times New Roman" w:hAnsi="Times New Roman" w:cs="Times New Roman"/>
+        </w:rPr>
+        <w:t>Raffaieli</w:t>
+      </w:r>
+      <w:proofErr w:type="spellEnd"/>
+      <w:r>
+        <w:rPr>
+          <w:rFonts w:ascii="Times New Roman" w:hAnsi="Times New Roman" w:cs="Times New Roman"/>
+        </w:rPr>
+        <w:t xml:space="preserve"> 2007, Rudolf et al. 2014, </w:t>
+      </w:r>
+      <w:proofErr w:type="spellStart"/>
+      <w:r>
+        <w:rPr>
+          <w:rFonts w:ascii="Times New Roman" w:hAnsi="Times New Roman" w:cs="Times New Roman"/>
+        </w:rPr>
+        <w:t>Rall</w:t>
+      </w:r>
+      <w:proofErr w:type="spellEnd"/>
+      <w:r>
+        <w:rPr>
+          <w:rFonts w:ascii="Times New Roman" w:hAnsi="Times New Roman" w:cs="Times New Roman"/>
+        </w:rPr>
+        <w:t xml:space="preserve"> et al. 2011). </w:t>
+      </w:r>
+      <w:r>
+        <w:rPr>
+          <w:rFonts w:ascii="Times New Roman" w:hAnsi="Times New Roman" w:cs="Times New Roman"/>
+        </w:rPr>
+        <w:t>Our results</w:t>
+      </w:r>
+      <w:r>
+        <w:rPr>
+          <w:rFonts w:ascii="Times New Roman" w:hAnsi="Times New Roman" w:cs="Times New Roman"/>
+        </w:rPr>
+        <w:t xml:space="preserve"> strengthen the need for </w:t>
+      </w:r>
+      <w:r>
+        <w:rPr>
+          <w:rFonts w:ascii="Times New Roman" w:hAnsi="Times New Roman" w:cs="Times New Roman"/>
+        </w:rPr>
+        <w:t>combining body size with species identity</w:t>
+      </w:r>
+      <w:r>
+        <w:rPr>
+          <w:rFonts w:ascii="Times New Roman" w:hAnsi="Times New Roman" w:cs="Times New Roman"/>
+        </w:rPr>
+        <w:t xml:space="preserve"> for explaining and predicting food web patterns. </w:t>
+      </w:r>
+      <w:r>
+        <w:rPr>
+          <w:rFonts w:ascii="Times New Roman" w:hAnsi="Times New Roman" w:cs="Times New Roman"/>
+        </w:rPr>
+        <w:t>For example, in our results, predators that may be more gape-limited (</w:t>
+      </w:r>
+      <w:proofErr w:type="gramStart"/>
+      <w:r>
+        <w:rPr>
+          <w:rFonts w:ascii="Times New Roman" w:hAnsi="Times New Roman" w:cs="Times New Roman"/>
+        </w:rPr>
+        <w:t>e.g.</w:t>
+      </w:r>
+      <w:proofErr w:type="gramEnd"/>
+      <w:r>
+        <w:rPr>
+          <w:rFonts w:ascii="Times New Roman" w:hAnsi="Times New Roman" w:cs="Times New Roman"/>
+        </w:rPr>
         <w:t xml:space="preserve"> </w:t>
       </w:r>
       <w:proofErr w:type="spellStart"/>
@@ -4998,97 +5181,32 @@
           <w:i/>
           <w:iCs/>
         </w:rPr>
-        <w:t>flavescens</w:t>
-      </w:r>
-      <w:proofErr w:type="spellEnd"/>
-      <w:r>
-        <w:rPr>
-          <w:rFonts w:ascii="Times New Roman" w:hAnsi="Times New Roman" w:cs="Times New Roman"/>
-        </w:rPr>
-        <w:t xml:space="preserve"> and </w:t>
-      </w:r>
-      <w:proofErr w:type="spellStart"/>
+        <w:t>Pantala</w:t>
+      </w:r>
+      <w:proofErr w:type="spellEnd"/>
       <w:r>
         <w:rPr>
           <w:rFonts w:ascii="Times New Roman" w:hAnsi="Times New Roman" w:cs="Times New Roman"/>
           <w:i/>
           <w:iCs/>
         </w:rPr>
-        <w:t>Geophilomorpha</w:t>
-      </w:r>
-      <w:proofErr w:type="spellEnd"/>
+        <w:t xml:space="preserve"> </w:t>
+      </w:r>
+      <w:proofErr w:type="spellStart"/>
       <w:r>
         <w:rPr>
           <w:rFonts w:ascii="Times New Roman" w:hAnsi="Times New Roman" w:cs="Times New Roman"/>
           <w:i/>
           <w:iCs/>
         </w:rPr>
-        <w:t xml:space="preserve"> </w:t>
-      </w:r>
-      <w:r>
-        <w:rPr>
-          <w:rFonts w:ascii="Times New Roman" w:hAnsi="Times New Roman" w:cs="Times New Roman"/>
-        </w:rPr>
-        <w:t xml:space="preserve">sp.) </w:t>
-      </w:r>
-      <w:r>
-        <w:rPr>
-          <w:rFonts w:ascii="Times New Roman" w:hAnsi="Times New Roman" w:cs="Times New Roman"/>
-        </w:rPr>
-        <w:t>have smaller prey items on average compared to predators of similar, or even, smaller size of other species</w:t>
-      </w:r>
-      <w:r>
-        <w:rPr>
-          <w:rFonts w:ascii="Times New Roman" w:hAnsi="Times New Roman" w:cs="Times New Roman"/>
-        </w:rPr>
-        <w:t xml:space="preserve"> that may not be as gape limited due to “tools” such as webs (e.g. </w:t>
-      </w:r>
-      <w:proofErr w:type="spellStart"/>
-      <w:r>
-        <w:rPr>
-          <w:rFonts w:ascii="Times New Roman" w:hAnsi="Times New Roman" w:cs="Times New Roman"/>
-        </w:rPr>
-        <w:t>Oonopidae</w:t>
-      </w:r>
-      <w:proofErr w:type="spellEnd"/>
-      <w:r>
-        <w:rPr>
-          <w:rFonts w:ascii="Times New Roman" w:hAnsi="Times New Roman" w:cs="Times New Roman"/>
-        </w:rPr>
-        <w:t xml:space="preserve"> </w:t>
-      </w:r>
-      <w:proofErr w:type="spellStart"/>
-      <w:r>
-        <w:rPr>
-          <w:rFonts w:ascii="Times New Roman" w:hAnsi="Times New Roman" w:cs="Times New Roman"/>
-        </w:rPr>
-        <w:t>sp</w:t>
-      </w:r>
-      <w:proofErr w:type="spellEnd"/>
-      <w:r>
-        <w:rPr>
-          <w:rFonts w:ascii="Times New Roman" w:hAnsi="Times New Roman" w:cs="Times New Roman"/>
-        </w:rPr>
-        <w:t>)</w:t>
-      </w:r>
-      <w:r>
-        <w:rPr>
-          <w:rFonts w:ascii="Times New Roman" w:hAnsi="Times New Roman" w:cs="Times New Roman"/>
-        </w:rPr>
-        <w:t xml:space="preserve">. Conversely, </w:t>
-      </w:r>
-      <w:r>
-        <w:rPr>
-          <w:rFonts w:ascii="Times New Roman" w:hAnsi="Times New Roman" w:cs="Times New Roman"/>
-        </w:rPr>
-        <w:t xml:space="preserve">the use of tools or evidence of scavenging meant that some predators fed on proportionally larger body size prey </w:t>
-      </w:r>
-      <w:r>
-        <w:rPr>
-          <w:rFonts w:ascii="Times New Roman" w:hAnsi="Times New Roman" w:cs="Times New Roman"/>
-        </w:rPr>
-        <w:lastRenderedPageBreak/>
-        <w:t>(</w:t>
+        <w:t>flavescens</w:t>
+      </w:r>
+      <w:proofErr w:type="spellEnd"/>
+      <w:r>
+        <w:rPr>
+          <w:rFonts w:ascii="Times New Roman" w:hAnsi="Times New Roman" w:cs="Times New Roman"/>
+        </w:rPr>
+        <w:t xml:space="preserve"> and </w:t>
       </w:r>
       <w:proofErr w:type="spellStart"/>
       <w:r>
@@ -5097,7 +5215,7 @@
           <w:i/>
           <w:iCs/>
         </w:rPr>
-        <w:t>Euborellia</w:t>
+        <w:t>Geophilomorpha</w:t>
       </w:r>
       <w:proofErr w:type="spellEnd"/>
       <w:r>
@@ -5108,6 +5226,64 @@
         </w:rPr>
         <w:t xml:space="preserve"> </w:t>
       </w:r>
+      <w:r>
+        <w:rPr>
+          <w:rFonts w:ascii="Times New Roman" w:hAnsi="Times New Roman" w:cs="Times New Roman"/>
+        </w:rPr>
+        <w:t xml:space="preserve">sp.) </w:t>
+      </w:r>
+      <w:r>
+        <w:rPr>
+          <w:rFonts w:ascii="Times New Roman" w:hAnsi="Times New Roman" w:cs="Times New Roman"/>
+        </w:rPr>
+        <w:t>have smaller prey items on average compared to predators of similar, or even, smaller size of other species</w:t>
+      </w:r>
+      <w:r>
+        <w:rPr>
+          <w:rFonts w:ascii="Times New Roman" w:hAnsi="Times New Roman" w:cs="Times New Roman"/>
+        </w:rPr>
+        <w:t xml:space="preserve"> that may not be as gape limited due to “tools” such as webs (e.g. </w:t>
+      </w:r>
+      <w:proofErr w:type="spellStart"/>
+      <w:r>
+        <w:rPr>
+          <w:rFonts w:ascii="Times New Roman" w:hAnsi="Times New Roman" w:cs="Times New Roman"/>
+        </w:rPr>
+        <w:t>Oonopidae</w:t>
+      </w:r>
+      <w:proofErr w:type="spellEnd"/>
+      <w:r>
+        <w:rPr>
+          <w:rFonts w:ascii="Times New Roman" w:hAnsi="Times New Roman" w:cs="Times New Roman"/>
+        </w:rPr>
+        <w:t xml:space="preserve"> </w:t>
+      </w:r>
+      <w:proofErr w:type="spellStart"/>
+      <w:r>
+        <w:rPr>
+          <w:rFonts w:ascii="Times New Roman" w:hAnsi="Times New Roman" w:cs="Times New Roman"/>
+        </w:rPr>
+        <w:t>sp</w:t>
+      </w:r>
+      <w:proofErr w:type="spellEnd"/>
+      <w:r>
+        <w:rPr>
+          <w:rFonts w:ascii="Times New Roman" w:hAnsi="Times New Roman" w:cs="Times New Roman"/>
+        </w:rPr>
+        <w:t>)</w:t>
+      </w:r>
+      <w:r>
+        <w:rPr>
+          <w:rFonts w:ascii="Times New Roman" w:hAnsi="Times New Roman" w:cs="Times New Roman"/>
+        </w:rPr>
+        <w:t xml:space="preserve">. Conversely, </w:t>
+      </w:r>
+      <w:r>
+        <w:rPr>
+          <w:rFonts w:ascii="Times New Roman" w:hAnsi="Times New Roman" w:cs="Times New Roman"/>
+        </w:rPr>
+        <w:t>the use of tools or evidence of scavenging meant that some predators fed on proportionally larger body size prey (</w:t>
+      </w:r>
       <w:proofErr w:type="spellStart"/>
       <w:r>
         <w:rPr>
@@ -5115,6 +5291,24 @@
           <w:i/>
           <w:iCs/>
         </w:rPr>
+        <w:t>Euborellia</w:t>
+      </w:r>
+      <w:proofErr w:type="spellEnd"/>
+      <w:r>
+        <w:rPr>
+          <w:rFonts w:ascii="Times New Roman" w:hAnsi="Times New Roman" w:cs="Times New Roman"/>
+          <w:i/>
+          <w:iCs/>
+        </w:rPr>
+        <w:t xml:space="preserve"> </w:t>
+      </w:r>
+      <w:proofErr w:type="spellStart"/>
+      <w:r>
+        <w:rPr>
+          <w:rFonts w:ascii="Times New Roman" w:hAnsi="Times New Roman" w:cs="Times New Roman"/>
+          <w:i/>
+          <w:iCs/>
+        </w:rPr>
         <w:t>annulipes</w:t>
       </w:r>
       <w:proofErr w:type="spellEnd"/>
@@ -5178,7 +5372,14 @@
         <w:rPr>
           <w:rFonts w:ascii="Times New Roman" w:hAnsi="Times New Roman" w:cs="Times New Roman"/>
         </w:rPr>
-        <w:t xml:space="preserve"> in mind may help to generalize while also describing more realistic patterns of species interactions (cite functional traits lit). Furthermore, these, and other datasets that describe feeding interactions at the individual level (</w:t>
+        <w:t xml:space="preserve"> in mind may help to generalize while also describing </w:t>
+      </w:r>
+      <w:r>
+        <w:rPr>
+          <w:rFonts w:ascii="Times New Roman" w:hAnsi="Times New Roman" w:cs="Times New Roman"/>
+        </w:rPr>
+        <w:lastRenderedPageBreak/>
+        <w:t>more realistic patterns of species interactions (cite functional traits lit). Furthermore, these, and other datasets that describe feeding interactions at the individual level (</w:t>
       </w:r>
       <w:proofErr w:type="gramStart"/>
       <w:r>
@@ -5550,7 +5751,69 @@
           <w:rFonts w:ascii="Times New Roman" w:hAnsi="Times New Roman" w:cs="Times New Roman"/>
           <w:bCs/>
         </w:rPr>
-        <w:t xml:space="preserve">laboratory technicians Emily Lutz </w:t>
+        <w:t>laboratory technicians Emily Lutz and Tessa Chou</w:t>
+      </w:r>
+      <w:r>
+        <w:rPr>
+          <w:rFonts w:ascii="Times New Roman" w:hAnsi="Times New Roman" w:cs="Times New Roman"/>
+          <w:bCs/>
+        </w:rPr>
+        <w:t xml:space="preserve"> [others!]</w:t>
+      </w:r>
+      <w:r>
+        <w:rPr>
+          <w:rFonts w:ascii="Times New Roman" w:hAnsi="Times New Roman" w:cs="Times New Roman"/>
+          <w:bCs/>
+        </w:rPr>
+        <w:t xml:space="preserve">. We would like to thank the U.S. Fish and Wildlife Service and Palmyra Atoll Research Consortium for supporting field work for this project. We would like to thank Dr. </w:t>
+      </w:r>
+      <w:proofErr w:type="spellStart"/>
+      <w:r>
+        <w:rPr>
+          <w:rFonts w:ascii="Times New Roman" w:hAnsi="Times New Roman" w:cs="Times New Roman"/>
+          <w:bCs/>
+        </w:rPr>
+        <w:t>Ryoko</w:t>
+      </w:r>
+      <w:proofErr w:type="spellEnd"/>
+      <w:r>
+        <w:rPr>
+          <w:rFonts w:ascii="Times New Roman" w:hAnsi="Times New Roman" w:cs="Times New Roman"/>
+          <w:bCs/>
+        </w:rPr>
+        <w:t xml:space="preserve"> </w:t>
+      </w:r>
+      <w:proofErr w:type="spellStart"/>
+      <w:r>
+        <w:rPr>
+          <w:rFonts w:ascii="Times New Roman" w:hAnsi="Times New Roman" w:cs="Times New Roman"/>
+          <w:bCs/>
+        </w:rPr>
+        <w:t>Oono</w:t>
+      </w:r>
+      <w:proofErr w:type="spellEnd"/>
+      <w:r>
+        <w:rPr>
+          <w:rFonts w:ascii="Times New Roman" w:hAnsi="Times New Roman" w:cs="Times New Roman"/>
+          <w:bCs/>
+        </w:rPr>
+        <w:t xml:space="preserve"> for use of her laboratory space and equipment. We acknowledge the use of the Biological Nanostructures Laboratory within the California </w:t>
+      </w:r>
+      <w:proofErr w:type="spellStart"/>
+      <w:r>
+        <w:rPr>
+          <w:rFonts w:ascii="Times New Roman" w:hAnsi="Times New Roman" w:cs="Times New Roman"/>
+          <w:bCs/>
+        </w:rPr>
+        <w:t>NanoSystems</w:t>
+      </w:r>
+      <w:proofErr w:type="spellEnd"/>
+      <w:r>
+        <w:rPr>
+          <w:rFonts w:ascii="Times New Roman" w:hAnsi="Times New Roman" w:cs="Times New Roman"/>
+          <w:bCs/>
+        </w:rPr>
+        <w:t xml:space="preserve"> Institute, </w:t>
       </w:r>
       <w:r>
         <w:rPr>
@@ -5558,69 +5821,7 @@
           <w:bCs/>
         </w:rPr>
         <w:lastRenderedPageBreak/>
-        <w:t>and Tessa Chou</w:t>
-      </w:r>
-      <w:r>
-        <w:rPr>
-          <w:rFonts w:ascii="Times New Roman" w:hAnsi="Times New Roman" w:cs="Times New Roman"/>
-          <w:bCs/>
-        </w:rPr>
-        <w:t xml:space="preserve"> [others!]</w:t>
-      </w:r>
-      <w:r>
-        <w:rPr>
-          <w:rFonts w:ascii="Times New Roman" w:hAnsi="Times New Roman" w:cs="Times New Roman"/>
-          <w:bCs/>
-        </w:rPr>
-        <w:t xml:space="preserve">. We would like to thank the U.S. Fish and Wildlife Service and Palmyra Atoll Research Consortium for supporting field work for this project. We would like to thank Dr. </w:t>
-      </w:r>
-      <w:proofErr w:type="spellStart"/>
-      <w:r>
-        <w:rPr>
-          <w:rFonts w:ascii="Times New Roman" w:hAnsi="Times New Roman" w:cs="Times New Roman"/>
-          <w:bCs/>
-        </w:rPr>
-        <w:t>Ryoko</w:t>
-      </w:r>
-      <w:proofErr w:type="spellEnd"/>
-      <w:r>
-        <w:rPr>
-          <w:rFonts w:ascii="Times New Roman" w:hAnsi="Times New Roman" w:cs="Times New Roman"/>
-          <w:bCs/>
-        </w:rPr>
-        <w:t xml:space="preserve"> </w:t>
-      </w:r>
-      <w:proofErr w:type="spellStart"/>
-      <w:r>
-        <w:rPr>
-          <w:rFonts w:ascii="Times New Roman" w:hAnsi="Times New Roman" w:cs="Times New Roman"/>
-          <w:bCs/>
-        </w:rPr>
-        <w:t>Oono</w:t>
-      </w:r>
-      <w:proofErr w:type="spellEnd"/>
-      <w:r>
-        <w:rPr>
-          <w:rFonts w:ascii="Times New Roman" w:hAnsi="Times New Roman" w:cs="Times New Roman"/>
-          <w:bCs/>
-        </w:rPr>
-        <w:t xml:space="preserve"> for use of her laboratory space and equipment. We acknowledge the use of the Biological Nanostructures Laboratory within the California </w:t>
-      </w:r>
-      <w:proofErr w:type="spellStart"/>
-      <w:r>
-        <w:rPr>
-          <w:rFonts w:ascii="Times New Roman" w:hAnsi="Times New Roman" w:cs="Times New Roman"/>
-          <w:bCs/>
-        </w:rPr>
-        <w:t>NanoSystems</w:t>
-      </w:r>
-      <w:proofErr w:type="spellEnd"/>
-      <w:r>
-        <w:rPr>
-          <w:rFonts w:ascii="Times New Roman" w:hAnsi="Times New Roman" w:cs="Times New Roman"/>
-          <w:bCs/>
-        </w:rPr>
-        <w:t xml:space="preserve"> Institute, supported by the University of California (UC) Santa Barbara and the University of California Office of the President. We especially thank Dr. Jennifer Smith, manager of the Biological Nanostructures Laboratory for her assistance in preparing and troubleshooting our samples. We acknowledge the use of computational facilities at the Center for Scientific Computing (CSC), which was purchased with funds from the National Science Foundation (CNS-1725797) and is supported by the California </w:t>
+        <w:t xml:space="preserve">supported by the University of California (UC) Santa Barbara and the University of California Office of the President. We especially thank Dr. Jennifer Smith, manager of the Biological Nanostructures Laboratory for her assistance in preparing and troubleshooting our samples. We acknowledge the use of computational facilities at the Center for Scientific Computing (CSC), which was purchased with funds from the National Science Foundation (CNS-1725797) and is supported by the California </w:t>
       </w:r>
       <w:proofErr w:type="spellStart"/>
       <w:r>
@@ -6751,19 +6952,11 @@
           <w:rFonts w:ascii="Times New Roman" w:hAnsi="Times New Roman" w:cs="Times New Roman"/>
         </w:rPr>
       </w:pPr>
-      <w:proofErr w:type="spellStart"/>
-      <w:r>
-        <w:rPr>
-          <w:rFonts w:ascii="Times New Roman" w:hAnsi="Times New Roman" w:cs="Times New Roman"/>
-        </w:rPr>
-        <w:t>MOR</w:t>
-      </w:r>
-      <w:proofErr w:type="spellEnd"/>
-      <w:r>
-        <w:rPr>
-          <w:rFonts w:ascii="Times New Roman" w:hAnsi="Times New Roman" w:cs="Times New Roman"/>
-        </w:rPr>
-        <w:t>E FIGURES:</w:t>
+      <w:r>
+        <w:rPr>
+          <w:rFonts w:ascii="Times New Roman" w:hAnsi="Times New Roman" w:cs="Times New Roman"/>
+        </w:rPr>
+        <w:t>MORE FIGURES:</w:t>
       </w:r>
     </w:p>
     <w:p>

</xml_diff>

<commit_message>
updated ratio figure removed github talk on bottom of word doc
</commit_message>
<xml_diff>
--- a/Drafts/Miller-terKuile_DNAdiet_Jan19.docx
+++ b/Drafts/Miller-terKuile_DNAdiet_Jan19.docx
@@ -262,14 +262,43 @@
         <w:rPr>
           <w:rFonts w:ascii="Times New Roman" w:hAnsi="Times New Roman" w:cs="Times New Roman"/>
         </w:rPr>
-        <w:t>850 words = 1 page and 2-4 small figures = 1 page</w:t>
-      </w:r>
-      <w:r>
-        <w:rPr>
-          <w:rFonts w:ascii="Times New Roman" w:hAnsi="Times New Roman" w:cs="Times New Roman"/>
-        </w:rPr>
-        <w:t xml:space="preserve"> (this is already currently too long…)</w:t>
-      </w:r>
+        <w:t xml:space="preserve">~4000 words + 3 figures from abstract to end of literature cited. (Currently a </w:t>
+      </w:r>
+      <w:proofErr w:type="gramStart"/>
+      <w:r>
+        <w:rPr>
+          <w:rFonts w:ascii="Times New Roman" w:hAnsi="Times New Roman" w:cs="Times New Roman"/>
+        </w:rPr>
+        <w:t>ways</w:t>
+      </w:r>
+      <w:proofErr w:type="gramEnd"/>
+      <w:r>
+        <w:rPr>
+          <w:rFonts w:ascii="Times New Roman" w:hAnsi="Times New Roman" w:cs="Times New Roman"/>
+        </w:rPr>
+        <w:t xml:space="preserve"> over this limit).</w:t>
+      </w:r>
+    </w:p>
+    <w:p>
+      <w:pPr>
+        <w:rPr>
+          <w:rFonts w:ascii="Times New Roman" w:hAnsi="Times New Roman" w:cs="Times New Roman"/>
+        </w:rPr>
+      </w:pPr>
+    </w:p>
+    <w:p>
+      <w:pPr>
+        <w:rPr>
+          <w:rFonts w:ascii="Times New Roman" w:hAnsi="Times New Roman" w:cs="Times New Roman"/>
+        </w:rPr>
+      </w:pPr>
+    </w:p>
+    <w:p>
+      <w:pPr>
+        <w:rPr>
+          <w:rFonts w:ascii="Times New Roman" w:hAnsi="Times New Roman" w:cs="Times New Roman"/>
+        </w:rPr>
+      </w:pPr>
       <w:r>
         <w:rPr>
           <w:rFonts w:ascii="Times New Roman" w:hAnsi="Times New Roman" w:cs="Times New Roman"/>
@@ -5159,27 +5188,7 @@
         <w:rPr>
           <w:rFonts w:ascii="Times New Roman" w:hAnsi="Times New Roman" w:cs="Times New Roman"/>
         </w:rPr>
-        <w:t>Though we did not collect our dataset in order to elucidate what traits might drive patterns in terrestrial invertebrate food webs, we did observe that those species that use webs either to capture or subdue prey (five arachnid species) had a greater proportion of prey items closer to them in size than did predators without web-use traits. (p-value = 0.05, β = 1.</w:t>
-      </w:r>
-      <w:commentRangeStart w:id="5"/>
-      <w:r>
-        <w:rPr>
-          <w:rFonts w:ascii="Times New Roman" w:hAnsi="Times New Roman" w:cs="Times New Roman"/>
-        </w:rPr>
-        <w:t>25</w:t>
-      </w:r>
-      <w:commentRangeEnd w:id="5"/>
-      <w:r>
-        <w:rPr>
-          <w:rStyle w:val="CommentReference"/>
-        </w:rPr>
-        <w:commentReference w:id="5"/>
-      </w:r>
-      <w:r>
-        <w:rPr>
-          <w:rFonts w:ascii="Times New Roman" w:hAnsi="Times New Roman" w:cs="Times New Roman"/>
-        </w:rPr>
-        <w:t>, FIGURE).</w:t>
+        <w:t>Though we did not collect our dataset in order to elucidate what traits might drive patterns in terrestrial invertebrate food webs, we did observe that those species that use webs either to capture or subdue prey (five arachnid species) had a greater proportion of prey items closer to them in size than did predators without web-use traits. (p-value = 0.05, β = 1.25, FIGURE).</w:t>
       </w:r>
     </w:p>
     <w:p>
@@ -5286,7 +5295,7 @@
           <w:bCs/>
         </w:rPr>
       </w:pPr>
-      <w:commentRangeStart w:id="6"/>
+      <w:commentRangeStart w:id="5"/>
       <w:r>
         <w:rPr>
           <w:rFonts w:ascii="Times New Roman" w:hAnsi="Times New Roman" w:cs="Times New Roman"/>
@@ -5295,12 +5304,12 @@
         </w:rPr>
         <w:t>Discussion</w:t>
       </w:r>
-      <w:commentRangeEnd w:id="6"/>
+      <w:commentRangeEnd w:id="5"/>
       <w:r>
         <w:rPr>
           <w:rStyle w:val="CommentReference"/>
         </w:rPr>
-        <w:commentReference w:id="6"/>
+        <w:commentReference w:id="5"/>
       </w:r>
     </w:p>
     <w:p>
@@ -6248,473 +6257,474 @@
         </w:rPr>
         <w:t xml:space="preserve"> – literature. To order. Body size </w:t>
       </w:r>
+      <w:commentRangeStart w:id="6"/>
+      <w:r>
+        <w:rPr>
+          <w:rFonts w:ascii="Times New Roman" w:hAnsi="Times New Roman" w:cs="Times New Roman"/>
+        </w:rPr>
+        <w:t>ratios</w:t>
+      </w:r>
+      <w:commentRangeEnd w:id="6"/>
+      <w:r>
+        <w:rPr>
+          <w:rStyle w:val="CommentReference"/>
+        </w:rPr>
+        <w:commentReference w:id="6"/>
+      </w:r>
+      <w:r>
+        <w:rPr>
+          <w:rFonts w:ascii="Times New Roman" w:hAnsi="Times New Roman" w:cs="Times New Roman"/>
+        </w:rPr>
+        <w:t xml:space="preserve">. </w:t>
+      </w:r>
+    </w:p>
+    <w:p>
+      <w:pPr>
+        <w:rPr>
+          <w:rFonts w:ascii="Times New Roman" w:hAnsi="Times New Roman" w:cs="Times New Roman"/>
+        </w:rPr>
+      </w:pPr>
+    </w:p>
+    <w:p>
+      <w:pPr>
+        <w:rPr>
+          <w:rFonts w:ascii="Times New Roman" w:hAnsi="Times New Roman" w:cs="Times New Roman"/>
+        </w:rPr>
+      </w:pPr>
+      <w:r>
+        <w:rPr>
+          <w:rFonts w:ascii="Times New Roman" w:hAnsi="Times New Roman" w:cs="Times New Roman"/>
+        </w:rPr>
+        <w:t>[downsides/pluses/next directions]</w:t>
+      </w:r>
+    </w:p>
+    <w:p>
+      <w:pPr>
+        <w:rPr>
+          <w:rFonts w:ascii="Times New Roman" w:hAnsi="Times New Roman" w:cs="Times New Roman"/>
+        </w:rPr>
+      </w:pPr>
+      <w:r>
+        <w:rPr>
+          <w:rFonts w:ascii="Times New Roman" w:hAnsi="Times New Roman" w:cs="Times New Roman"/>
+        </w:rPr>
+        <w:t>New benefits: within-species data demonstrates cross-species differences in scaling</w:t>
+      </w:r>
+      <w:r>
+        <w:rPr>
+          <w:rFonts w:ascii="Times New Roman" w:hAnsi="Times New Roman" w:cs="Times New Roman"/>
+        </w:rPr>
+        <w:t xml:space="preserve"> (Nakazawa and other “food webs need individual observations” papers)</w:t>
+      </w:r>
+    </w:p>
+    <w:p>
+      <w:pPr>
+        <w:rPr>
+          <w:rFonts w:ascii="Times New Roman" w:hAnsi="Times New Roman" w:cs="Times New Roman"/>
+        </w:rPr>
+      </w:pPr>
+      <w:r>
+        <w:rPr>
+          <w:rFonts w:ascii="Times New Roman" w:hAnsi="Times New Roman" w:cs="Times New Roman"/>
+        </w:rPr>
+        <w:t>These</w:t>
+      </w:r>
+      <w:r>
+        <w:rPr>
+          <w:rFonts w:ascii="Times New Roman" w:hAnsi="Times New Roman" w:cs="Times New Roman"/>
+        </w:rPr>
+        <w:t xml:space="preserve"> and other datasets that describe feeding interactions at the individual level (</w:t>
+      </w:r>
+      <w:proofErr w:type="gramStart"/>
+      <w:r>
+        <w:rPr>
+          <w:rFonts w:ascii="Times New Roman" w:hAnsi="Times New Roman" w:cs="Times New Roman"/>
+        </w:rPr>
+        <w:t>e.g.</w:t>
+      </w:r>
+      <w:proofErr w:type="gramEnd"/>
+      <w:r>
+        <w:rPr>
+          <w:rFonts w:ascii="Times New Roman" w:hAnsi="Times New Roman" w:cs="Times New Roman"/>
+        </w:rPr>
+        <w:t xml:space="preserve"> Woodward and </w:t>
+      </w:r>
+      <w:proofErr w:type="spellStart"/>
+      <w:r>
+        <w:rPr>
+          <w:rFonts w:ascii="Times New Roman" w:hAnsi="Times New Roman" w:cs="Times New Roman"/>
+        </w:rPr>
+        <w:t>Hildrew</w:t>
+      </w:r>
+      <w:proofErr w:type="spellEnd"/>
+      <w:r>
+        <w:rPr>
+          <w:rFonts w:ascii="Times New Roman" w:hAnsi="Times New Roman" w:cs="Times New Roman"/>
+        </w:rPr>
+        <w:t xml:space="preserve"> 2002) for small-bodied invertebrates will link patterns that emerge at the food web level with the mechanisms that drive predator-prey interactions at the individual level (Stouffer 2005, </w:t>
+      </w:r>
+      <w:proofErr w:type="spellStart"/>
+      <w:r>
+        <w:rPr>
+          <w:rFonts w:ascii="Times New Roman" w:hAnsi="Times New Roman" w:cs="Times New Roman"/>
+        </w:rPr>
+        <w:t>Ings</w:t>
+      </w:r>
+      <w:proofErr w:type="spellEnd"/>
+      <w:r>
+        <w:rPr>
+          <w:rFonts w:ascii="Times New Roman" w:hAnsi="Times New Roman" w:cs="Times New Roman"/>
+        </w:rPr>
+        <w:t xml:space="preserve"> et al. 2009). </w:t>
+      </w:r>
+    </w:p>
+    <w:p>
+      <w:pPr>
+        <w:rPr>
+          <w:rFonts w:ascii="Times New Roman" w:hAnsi="Times New Roman" w:cs="Times New Roman"/>
+        </w:rPr>
+      </w:pPr>
+      <w:r>
+        <w:rPr>
+          <w:rFonts w:ascii="Times New Roman" w:hAnsi="Times New Roman" w:cs="Times New Roman"/>
+        </w:rPr>
+        <w:t>[</w:t>
+      </w:r>
+      <w:r>
+        <w:rPr>
+          <w:rFonts w:ascii="Times New Roman" w:hAnsi="Times New Roman" w:cs="Times New Roman"/>
+        </w:rPr>
+        <w:t xml:space="preserve">Somewhere in here contextualize </w:t>
+      </w:r>
+      <w:proofErr w:type="spellStart"/>
+      <w:r>
+        <w:rPr>
+          <w:rFonts w:ascii="Times New Roman" w:hAnsi="Times New Roman" w:cs="Times New Roman"/>
+        </w:rPr>
+        <w:t>Eitzinger</w:t>
+      </w:r>
+      <w:proofErr w:type="spellEnd"/>
+      <w:r>
+        <w:rPr>
+          <w:rFonts w:ascii="Times New Roman" w:hAnsi="Times New Roman" w:cs="Times New Roman"/>
+        </w:rPr>
+        <w:t xml:space="preserve"> et al. 2018 paper which is super cool about prey selection vs. prey availability using DNA metabarcoding</w:t>
+      </w:r>
+      <w:r>
+        <w:rPr>
+          <w:rFonts w:ascii="Times New Roman" w:hAnsi="Times New Roman" w:cs="Times New Roman"/>
+        </w:rPr>
+        <w:t>]</w:t>
+      </w:r>
+    </w:p>
+    <w:p>
+      <w:pPr>
+        <w:rPr>
+          <w:rFonts w:ascii="Times New Roman" w:hAnsi="Times New Roman" w:cs="Times New Roman"/>
+        </w:rPr>
+      </w:pPr>
+      <w:r>
+        <w:rPr>
+          <w:rFonts w:ascii="Times New Roman" w:hAnsi="Times New Roman" w:cs="Times New Roman"/>
+        </w:rPr>
+        <w:t xml:space="preserve">Downsides: prey body size data aggregated at same level as in the past. </w:t>
+      </w:r>
+      <w:r>
+        <w:rPr>
+          <w:rFonts w:ascii="Times New Roman" w:hAnsi="Times New Roman" w:cs="Times New Roman"/>
+        </w:rPr>
+        <w:t xml:space="preserve">Better data in databases online could refine these analyses in the future, suggesting they will just get better. </w:t>
+      </w:r>
+    </w:p>
+    <w:p>
+      <w:pPr>
+        <w:rPr>
+          <w:rFonts w:ascii="Times New Roman" w:hAnsi="Times New Roman" w:cs="Times New Roman"/>
+        </w:rPr>
+      </w:pPr>
+    </w:p>
+    <w:p>
+      <w:pPr>
+        <w:rPr>
+          <w:rFonts w:ascii="Times New Roman" w:hAnsi="Times New Roman" w:cs="Times New Roman"/>
+        </w:rPr>
+      </w:pPr>
+      <w:r>
+        <w:rPr>
+          <w:rFonts w:ascii="Times New Roman" w:hAnsi="Times New Roman" w:cs="Times New Roman"/>
+        </w:rPr>
+        <w:t xml:space="preserve">P: Concluding: </w:t>
+      </w:r>
+      <w:r>
+        <w:rPr>
+          <w:rFonts w:ascii="Times New Roman" w:hAnsi="Times New Roman" w:cs="Times New Roman"/>
+        </w:rPr>
+        <w:t xml:space="preserve">not body size only, not species only, individuals acting on interactions at the individual level. </w:t>
+      </w:r>
+      <w:r>
+        <w:rPr>
+          <w:rFonts w:ascii="Times New Roman" w:hAnsi="Times New Roman" w:cs="Times New Roman"/>
+        </w:rPr>
+        <w:t xml:space="preserve">A promising validation and refinement of what we already know: body size and species identity are important. </w:t>
+      </w:r>
+    </w:p>
+    <w:p>
+      <w:pPr>
+        <w:rPr>
+          <w:rFonts w:ascii="Times New Roman" w:hAnsi="Times New Roman" w:cs="Times New Roman"/>
+        </w:rPr>
+      </w:pPr>
+    </w:p>
+    <w:p>
+      <w:pPr>
+        <w:rPr>
+          <w:rFonts w:ascii="Times New Roman" w:hAnsi="Times New Roman" w:cs="Times New Roman"/>
+        </w:rPr>
+      </w:pPr>
+    </w:p>
+    <w:p>
+      <w:pPr>
+        <w:rPr>
+          <w:rFonts w:ascii="Times New Roman" w:hAnsi="Times New Roman" w:cs="Times New Roman"/>
+          <w:b/>
+          <w:bCs/>
+        </w:rPr>
+      </w:pPr>
+      <w:r>
+        <w:rPr>
+          <w:rFonts w:ascii="Times New Roman" w:hAnsi="Times New Roman" w:cs="Times New Roman"/>
+          <w:b/>
+          <w:bCs/>
+        </w:rPr>
+        <w:t>Acknowledgements</w:t>
+      </w:r>
+    </w:p>
+    <w:p>
+      <w:pPr>
+        <w:rPr>
+          <w:rFonts w:ascii="Times New Roman" w:hAnsi="Times New Roman" w:cs="Times New Roman"/>
+          <w:bCs/>
+        </w:rPr>
+      </w:pPr>
+      <w:r>
+        <w:rPr>
+          <w:rFonts w:ascii="Times New Roman" w:hAnsi="Times New Roman" w:cs="Times New Roman"/>
+          <w:bCs/>
+        </w:rPr>
+        <w:t xml:space="preserve">This project was funded by the National Science Foundation (DEB </w:t>
+      </w:r>
+      <w:r>
+        <w:rPr>
+          <w:rFonts w:ascii="Times New Roman" w:hAnsi="Times New Roman" w:cs="Times New Roman"/>
+          <w:bCs/>
+        </w:rPr>
+        <w:t>#1457371</w:t>
+      </w:r>
+      <w:r>
+        <w:rPr>
+          <w:rFonts w:ascii="Times New Roman" w:hAnsi="Times New Roman" w:cs="Times New Roman"/>
+          <w:bCs/>
+        </w:rPr>
+        <w:t xml:space="preserve">), National Geographic Society, and a Faculty Research Grant from the UC Santa Barbara Academic Senate. We would like to thank field technicians </w:t>
+      </w:r>
+      <w:r>
+        <w:rPr>
+          <w:rFonts w:ascii="Times New Roman" w:hAnsi="Times New Roman" w:cs="Times New Roman"/>
+          <w:bCs/>
+        </w:rPr>
+        <w:t>[list non-authors]</w:t>
+      </w:r>
+      <w:r>
+        <w:rPr>
+          <w:rFonts w:ascii="Times New Roman" w:hAnsi="Times New Roman" w:cs="Times New Roman"/>
+          <w:bCs/>
+        </w:rPr>
+        <w:t xml:space="preserve"> and </w:t>
+      </w:r>
+      <w:r>
+        <w:rPr>
+          <w:rFonts w:ascii="Times New Roman" w:hAnsi="Times New Roman" w:cs="Times New Roman"/>
+          <w:bCs/>
+        </w:rPr>
+        <w:t>laboratory technicians Emily Lutz and Tessa Chou</w:t>
+      </w:r>
+      <w:r>
+        <w:rPr>
+          <w:rFonts w:ascii="Times New Roman" w:hAnsi="Times New Roman" w:cs="Times New Roman"/>
+          <w:bCs/>
+        </w:rPr>
+        <w:t xml:space="preserve"> [others!]</w:t>
+      </w:r>
+      <w:r>
+        <w:rPr>
+          <w:rFonts w:ascii="Times New Roman" w:hAnsi="Times New Roman" w:cs="Times New Roman"/>
+          <w:bCs/>
+        </w:rPr>
+        <w:t xml:space="preserve">. We would like to thank the U.S. Fish and Wildlife Service and Palmyra Atoll Research Consortium for supporting field work for this project. We would like to thank Dr. </w:t>
+      </w:r>
+      <w:proofErr w:type="spellStart"/>
+      <w:r>
+        <w:rPr>
+          <w:rFonts w:ascii="Times New Roman" w:hAnsi="Times New Roman" w:cs="Times New Roman"/>
+          <w:bCs/>
+        </w:rPr>
+        <w:t>Ryoko</w:t>
+      </w:r>
+      <w:proofErr w:type="spellEnd"/>
+      <w:r>
+        <w:rPr>
+          <w:rFonts w:ascii="Times New Roman" w:hAnsi="Times New Roman" w:cs="Times New Roman"/>
+          <w:bCs/>
+        </w:rPr>
+        <w:t xml:space="preserve"> </w:t>
+      </w:r>
+      <w:proofErr w:type="spellStart"/>
+      <w:r>
+        <w:rPr>
+          <w:rFonts w:ascii="Times New Roman" w:hAnsi="Times New Roman" w:cs="Times New Roman"/>
+          <w:bCs/>
+        </w:rPr>
+        <w:t>Oono</w:t>
+      </w:r>
+      <w:proofErr w:type="spellEnd"/>
+      <w:r>
+        <w:rPr>
+          <w:rFonts w:ascii="Times New Roman" w:hAnsi="Times New Roman" w:cs="Times New Roman"/>
+          <w:bCs/>
+        </w:rPr>
+        <w:t xml:space="preserve"> for use of her laboratory space and equipment. We acknowledge the use of the Biological Nanostructures Laboratory within the California </w:t>
+      </w:r>
+      <w:proofErr w:type="spellStart"/>
+      <w:r>
+        <w:rPr>
+          <w:rFonts w:ascii="Times New Roman" w:hAnsi="Times New Roman" w:cs="Times New Roman"/>
+          <w:bCs/>
+        </w:rPr>
+        <w:t>NanoSystems</w:t>
+      </w:r>
+      <w:proofErr w:type="spellEnd"/>
+      <w:r>
+        <w:rPr>
+          <w:rFonts w:ascii="Times New Roman" w:hAnsi="Times New Roman" w:cs="Times New Roman"/>
+          <w:bCs/>
+        </w:rPr>
+        <w:t xml:space="preserve"> Institute, supported by the University of California (UC) Santa Barbara and the University of California Office of the President. We especially thank Dr. Jennifer Smith, manager of the Biological Nanostructures Laboratory for her assistance in preparing and troubleshooting our samples. We acknowledge the use of computational facilities at the Center for Scientific Computing (CSC), which was purchased with funds from the National Science Foundation (CNS-1725797) and is supported by the California </w:t>
+      </w:r>
+      <w:proofErr w:type="spellStart"/>
+      <w:r>
+        <w:rPr>
+          <w:rFonts w:ascii="Times New Roman" w:hAnsi="Times New Roman" w:cs="Times New Roman"/>
+          <w:bCs/>
+        </w:rPr>
+        <w:t>NanoSystems</w:t>
+      </w:r>
+      <w:proofErr w:type="spellEnd"/>
+      <w:r>
+        <w:rPr>
+          <w:rFonts w:ascii="Times New Roman" w:hAnsi="Times New Roman" w:cs="Times New Roman"/>
+          <w:bCs/>
+        </w:rPr>
+        <w:t xml:space="preserve"> Institute and the Materials Research Science and Engineering Center (MRSEC; NSF DMR 1720256) at UC Santa Barbara. We thank </w:t>
+      </w:r>
+      <w:r>
+        <w:rPr>
+          <w:rFonts w:ascii="Times New Roman" w:hAnsi="Times New Roman" w:cs="Times New Roman"/>
+          <w:bCs/>
+        </w:rPr>
+        <w:t xml:space="preserve">[EVERYONE WHO READS BUT NOT AUTHOR] </w:t>
+      </w:r>
+      <w:r>
+        <w:rPr>
+          <w:rFonts w:ascii="Times New Roman" w:hAnsi="Times New Roman" w:cs="Times New Roman"/>
+          <w:bCs/>
+        </w:rPr>
+        <w:t xml:space="preserve">H. Lowman, C. </w:t>
+      </w:r>
+      <w:proofErr w:type="spellStart"/>
+      <w:r>
+        <w:rPr>
+          <w:rFonts w:ascii="Times New Roman" w:hAnsi="Times New Roman" w:cs="Times New Roman"/>
+          <w:bCs/>
+        </w:rPr>
+        <w:t>Jerde</w:t>
+      </w:r>
+      <w:proofErr w:type="spellEnd"/>
+      <w:r>
+        <w:rPr>
+          <w:rFonts w:ascii="Times New Roman" w:hAnsi="Times New Roman" w:cs="Times New Roman"/>
+          <w:bCs/>
+        </w:rPr>
+        <w:t xml:space="preserve">, M. Lee, and R. Ramiro for help in aspects of this manuscript, including statistics, bioinformatics, framing, and editing. We thank XX anonymous reviewers for help revising this manuscript. This is publication number PARC-XXX from the Palmyra Atoll Research Consortium. </w:t>
+      </w:r>
+    </w:p>
+    <w:p>
+      <w:pPr>
+        <w:rPr>
+          <w:rFonts w:ascii="Times New Roman" w:hAnsi="Times New Roman" w:cs="Times New Roman"/>
+        </w:rPr>
+      </w:pPr>
+    </w:p>
+    <w:p>
+      <w:pPr>
+        <w:rPr>
+          <w:rFonts w:ascii="Times New Roman" w:hAnsi="Times New Roman" w:cs="Times New Roman"/>
+          <w:b/>
+          <w:bCs/>
+        </w:rPr>
+      </w:pPr>
+      <w:r>
+        <w:rPr>
+          <w:rFonts w:ascii="Times New Roman" w:hAnsi="Times New Roman" w:cs="Times New Roman"/>
+          <w:b/>
+          <w:bCs/>
+        </w:rPr>
+        <w:t>Literature Cited</w:t>
+      </w:r>
+    </w:p>
+    <w:p>
+      <w:pPr>
+        <w:rPr>
+          <w:rFonts w:ascii="Times New Roman" w:hAnsi="Times New Roman" w:cs="Times New Roman"/>
+          <w:b/>
+          <w:bCs/>
+        </w:rPr>
+      </w:pPr>
+    </w:p>
+    <w:p>
+      <w:pPr>
+        <w:rPr>
+          <w:rFonts w:ascii="Times New Roman" w:hAnsi="Times New Roman" w:cs="Times New Roman"/>
+          <w:b/>
+          <w:bCs/>
+        </w:rPr>
+      </w:pPr>
+    </w:p>
+    <w:p>
+      <w:pPr>
+        <w:rPr>
+          <w:rFonts w:ascii="Times New Roman" w:hAnsi="Times New Roman" w:cs="Times New Roman"/>
+          <w:b/>
+          <w:bCs/>
+        </w:rPr>
+      </w:pPr>
+      <w:r>
+        <w:rPr>
+          <w:rFonts w:ascii="Times New Roman" w:hAnsi="Times New Roman" w:cs="Times New Roman"/>
+          <w:b/>
+          <w:bCs/>
+        </w:rPr>
+        <w:br w:type="page"/>
+      </w:r>
+    </w:p>
+    <w:p>
+      <w:pPr>
+        <w:rPr>
+          <w:rFonts w:ascii="Times New Roman" w:hAnsi="Times New Roman" w:cs="Times New Roman"/>
+          <w:b/>
+          <w:bCs/>
+        </w:rPr>
+      </w:pPr>
       <w:commentRangeStart w:id="7"/>
-      <w:r>
-        <w:rPr>
-          <w:rFonts w:ascii="Times New Roman" w:hAnsi="Times New Roman" w:cs="Times New Roman"/>
-        </w:rPr>
-        <w:t>ratios</w:t>
-      </w:r>
-      <w:commentRangeEnd w:id="7"/>
-      <w:r>
-        <w:rPr>
-          <w:rStyle w:val="CommentReference"/>
-        </w:rPr>
-        <w:commentReference w:id="7"/>
-      </w:r>
-      <w:r>
-        <w:rPr>
-          <w:rFonts w:ascii="Times New Roman" w:hAnsi="Times New Roman" w:cs="Times New Roman"/>
-        </w:rPr>
-        <w:t xml:space="preserve">. </w:t>
-      </w:r>
-    </w:p>
-    <w:p>
-      <w:pPr>
-        <w:rPr>
-          <w:rFonts w:ascii="Times New Roman" w:hAnsi="Times New Roman" w:cs="Times New Roman"/>
-        </w:rPr>
-      </w:pPr>
-    </w:p>
-    <w:p>
-      <w:pPr>
-        <w:rPr>
-          <w:rFonts w:ascii="Times New Roman" w:hAnsi="Times New Roman" w:cs="Times New Roman"/>
-        </w:rPr>
-      </w:pPr>
-      <w:r>
-        <w:rPr>
-          <w:rFonts w:ascii="Times New Roman" w:hAnsi="Times New Roman" w:cs="Times New Roman"/>
-        </w:rPr>
-        <w:t>[downsides/pluses/next directions]</w:t>
-      </w:r>
-    </w:p>
-    <w:p>
-      <w:pPr>
-        <w:rPr>
-          <w:rFonts w:ascii="Times New Roman" w:hAnsi="Times New Roman" w:cs="Times New Roman"/>
-        </w:rPr>
-      </w:pPr>
-      <w:r>
-        <w:rPr>
-          <w:rFonts w:ascii="Times New Roman" w:hAnsi="Times New Roman" w:cs="Times New Roman"/>
-        </w:rPr>
-        <w:t>New benefits: within-species data demonstrates cross-species differences in scaling</w:t>
-      </w:r>
-      <w:r>
-        <w:rPr>
-          <w:rFonts w:ascii="Times New Roman" w:hAnsi="Times New Roman" w:cs="Times New Roman"/>
-        </w:rPr>
-        <w:t xml:space="preserve"> (Nakazawa and other “food webs need individual observations” papers)</w:t>
-      </w:r>
-    </w:p>
-    <w:p>
-      <w:pPr>
-        <w:rPr>
-          <w:rFonts w:ascii="Times New Roman" w:hAnsi="Times New Roman" w:cs="Times New Roman"/>
-        </w:rPr>
-      </w:pPr>
-      <w:r>
-        <w:rPr>
-          <w:rFonts w:ascii="Times New Roman" w:hAnsi="Times New Roman" w:cs="Times New Roman"/>
-        </w:rPr>
-        <w:t>These</w:t>
-      </w:r>
-      <w:r>
-        <w:rPr>
-          <w:rFonts w:ascii="Times New Roman" w:hAnsi="Times New Roman" w:cs="Times New Roman"/>
-        </w:rPr>
-        <w:t xml:space="preserve"> and other datasets that describe feeding interactions at the individual level (</w:t>
-      </w:r>
-      <w:proofErr w:type="gramStart"/>
-      <w:r>
-        <w:rPr>
-          <w:rFonts w:ascii="Times New Roman" w:hAnsi="Times New Roman" w:cs="Times New Roman"/>
-        </w:rPr>
-        <w:t>e.g.</w:t>
-      </w:r>
-      <w:proofErr w:type="gramEnd"/>
-      <w:r>
-        <w:rPr>
-          <w:rFonts w:ascii="Times New Roman" w:hAnsi="Times New Roman" w:cs="Times New Roman"/>
-        </w:rPr>
-        <w:t xml:space="preserve"> Woodward and </w:t>
-      </w:r>
-      <w:proofErr w:type="spellStart"/>
-      <w:r>
-        <w:rPr>
-          <w:rFonts w:ascii="Times New Roman" w:hAnsi="Times New Roman" w:cs="Times New Roman"/>
-        </w:rPr>
-        <w:t>Hildrew</w:t>
-      </w:r>
-      <w:proofErr w:type="spellEnd"/>
-      <w:r>
-        <w:rPr>
-          <w:rFonts w:ascii="Times New Roman" w:hAnsi="Times New Roman" w:cs="Times New Roman"/>
-        </w:rPr>
-        <w:t xml:space="preserve"> 2002) for small-bodied invertebrates will link patterns that emerge at the food web level with the mechanisms that drive predator-prey interactions at the individual level (Stouffer 2005, </w:t>
-      </w:r>
-      <w:proofErr w:type="spellStart"/>
-      <w:r>
-        <w:rPr>
-          <w:rFonts w:ascii="Times New Roman" w:hAnsi="Times New Roman" w:cs="Times New Roman"/>
-        </w:rPr>
-        <w:t>Ings</w:t>
-      </w:r>
-      <w:proofErr w:type="spellEnd"/>
-      <w:r>
-        <w:rPr>
-          <w:rFonts w:ascii="Times New Roman" w:hAnsi="Times New Roman" w:cs="Times New Roman"/>
-        </w:rPr>
-        <w:t xml:space="preserve"> et al. 2009). </w:t>
-      </w:r>
-    </w:p>
-    <w:p>
-      <w:pPr>
-        <w:rPr>
-          <w:rFonts w:ascii="Times New Roman" w:hAnsi="Times New Roman" w:cs="Times New Roman"/>
-        </w:rPr>
-      </w:pPr>
-      <w:r>
-        <w:rPr>
-          <w:rFonts w:ascii="Times New Roman" w:hAnsi="Times New Roman" w:cs="Times New Roman"/>
-        </w:rPr>
-        <w:t>[</w:t>
-      </w:r>
-      <w:r>
-        <w:rPr>
-          <w:rFonts w:ascii="Times New Roman" w:hAnsi="Times New Roman" w:cs="Times New Roman"/>
-        </w:rPr>
-        <w:t xml:space="preserve">Somewhere in here contextualize </w:t>
-      </w:r>
-      <w:proofErr w:type="spellStart"/>
-      <w:r>
-        <w:rPr>
-          <w:rFonts w:ascii="Times New Roman" w:hAnsi="Times New Roman" w:cs="Times New Roman"/>
-        </w:rPr>
-        <w:t>Eitzinger</w:t>
-      </w:r>
-      <w:proofErr w:type="spellEnd"/>
-      <w:r>
-        <w:rPr>
-          <w:rFonts w:ascii="Times New Roman" w:hAnsi="Times New Roman" w:cs="Times New Roman"/>
-        </w:rPr>
-        <w:t xml:space="preserve"> et al. 2018 paper which is super cool about prey selection vs. prey availability using DNA metabarcoding</w:t>
-      </w:r>
-      <w:r>
-        <w:rPr>
-          <w:rFonts w:ascii="Times New Roman" w:hAnsi="Times New Roman" w:cs="Times New Roman"/>
-        </w:rPr>
-        <w:t>]</w:t>
-      </w:r>
-    </w:p>
-    <w:p>
-      <w:pPr>
-        <w:rPr>
-          <w:rFonts w:ascii="Times New Roman" w:hAnsi="Times New Roman" w:cs="Times New Roman"/>
-        </w:rPr>
-      </w:pPr>
-      <w:r>
-        <w:rPr>
-          <w:rFonts w:ascii="Times New Roman" w:hAnsi="Times New Roman" w:cs="Times New Roman"/>
-        </w:rPr>
-        <w:t xml:space="preserve">Downsides: prey body size data aggregated at same level as in the past. </w:t>
-      </w:r>
-      <w:r>
-        <w:rPr>
-          <w:rFonts w:ascii="Times New Roman" w:hAnsi="Times New Roman" w:cs="Times New Roman"/>
-        </w:rPr>
-        <w:t xml:space="preserve">Better data in databases online could refine these analyses in the future, suggesting they will just get better. </w:t>
-      </w:r>
-    </w:p>
-    <w:p>
-      <w:pPr>
-        <w:rPr>
-          <w:rFonts w:ascii="Times New Roman" w:hAnsi="Times New Roman" w:cs="Times New Roman"/>
-        </w:rPr>
-      </w:pPr>
-    </w:p>
-    <w:p>
-      <w:pPr>
-        <w:rPr>
-          <w:rFonts w:ascii="Times New Roman" w:hAnsi="Times New Roman" w:cs="Times New Roman"/>
-        </w:rPr>
-      </w:pPr>
-      <w:r>
-        <w:rPr>
-          <w:rFonts w:ascii="Times New Roman" w:hAnsi="Times New Roman" w:cs="Times New Roman"/>
-        </w:rPr>
-        <w:t xml:space="preserve">P: Concluding: </w:t>
-      </w:r>
-      <w:r>
-        <w:rPr>
-          <w:rFonts w:ascii="Times New Roman" w:hAnsi="Times New Roman" w:cs="Times New Roman"/>
-        </w:rPr>
-        <w:t xml:space="preserve">not body size only, not species only, individuals acting on interactions at the individual level. </w:t>
-      </w:r>
-      <w:r>
-        <w:rPr>
-          <w:rFonts w:ascii="Times New Roman" w:hAnsi="Times New Roman" w:cs="Times New Roman"/>
-        </w:rPr>
-        <w:t xml:space="preserve">A promising validation and refinement of what we already know: body size and species identity are important. </w:t>
-      </w:r>
-    </w:p>
-    <w:p>
-      <w:pPr>
-        <w:rPr>
-          <w:rFonts w:ascii="Times New Roman" w:hAnsi="Times New Roman" w:cs="Times New Roman"/>
-        </w:rPr>
-      </w:pPr>
-    </w:p>
-    <w:p>
-      <w:pPr>
-        <w:rPr>
-          <w:rFonts w:ascii="Times New Roman" w:hAnsi="Times New Roman" w:cs="Times New Roman"/>
-        </w:rPr>
-      </w:pPr>
-    </w:p>
-    <w:p>
-      <w:pPr>
-        <w:rPr>
-          <w:rFonts w:ascii="Times New Roman" w:hAnsi="Times New Roman" w:cs="Times New Roman"/>
-          <w:b/>
-          <w:bCs/>
-        </w:rPr>
-      </w:pPr>
-      <w:r>
-        <w:rPr>
-          <w:rFonts w:ascii="Times New Roman" w:hAnsi="Times New Roman" w:cs="Times New Roman"/>
-          <w:b/>
-          <w:bCs/>
-        </w:rPr>
-        <w:t>Acknowledgements</w:t>
-      </w:r>
-    </w:p>
-    <w:p>
-      <w:pPr>
-        <w:rPr>
-          <w:rFonts w:ascii="Times New Roman" w:hAnsi="Times New Roman" w:cs="Times New Roman"/>
-          <w:bCs/>
-        </w:rPr>
-      </w:pPr>
-      <w:r>
-        <w:rPr>
-          <w:rFonts w:ascii="Times New Roman" w:hAnsi="Times New Roman" w:cs="Times New Roman"/>
-          <w:bCs/>
-        </w:rPr>
-        <w:t xml:space="preserve">This project was funded by the National Science Foundation (DEB </w:t>
-      </w:r>
-      <w:r>
-        <w:rPr>
-          <w:rFonts w:ascii="Times New Roman" w:hAnsi="Times New Roman" w:cs="Times New Roman"/>
-          <w:bCs/>
-        </w:rPr>
-        <w:t>#1457371</w:t>
-      </w:r>
-      <w:r>
-        <w:rPr>
-          <w:rFonts w:ascii="Times New Roman" w:hAnsi="Times New Roman" w:cs="Times New Roman"/>
-          <w:bCs/>
-        </w:rPr>
-        <w:t xml:space="preserve">), National Geographic Society, and a Faculty Research Grant from the UC Santa Barbara Academic Senate. We would like to thank field technicians </w:t>
-      </w:r>
-      <w:r>
-        <w:rPr>
-          <w:rFonts w:ascii="Times New Roman" w:hAnsi="Times New Roman" w:cs="Times New Roman"/>
-          <w:bCs/>
-        </w:rPr>
-        <w:t>[list non-authors]</w:t>
-      </w:r>
-      <w:r>
-        <w:rPr>
-          <w:rFonts w:ascii="Times New Roman" w:hAnsi="Times New Roman" w:cs="Times New Roman"/>
-          <w:bCs/>
-        </w:rPr>
-        <w:t xml:space="preserve"> and </w:t>
-      </w:r>
-      <w:r>
-        <w:rPr>
-          <w:rFonts w:ascii="Times New Roman" w:hAnsi="Times New Roman" w:cs="Times New Roman"/>
-          <w:bCs/>
-        </w:rPr>
-        <w:t>laboratory technicians Emily Lutz and Tessa Chou</w:t>
-      </w:r>
-      <w:r>
-        <w:rPr>
-          <w:rFonts w:ascii="Times New Roman" w:hAnsi="Times New Roman" w:cs="Times New Roman"/>
-          <w:bCs/>
-        </w:rPr>
-        <w:t xml:space="preserve"> [others!]</w:t>
-      </w:r>
-      <w:r>
-        <w:rPr>
-          <w:rFonts w:ascii="Times New Roman" w:hAnsi="Times New Roman" w:cs="Times New Roman"/>
-          <w:bCs/>
-        </w:rPr>
-        <w:t xml:space="preserve">. We would like to thank the U.S. Fish and Wildlife Service and Palmyra Atoll Research Consortium for supporting field work for this project. We would like to thank Dr. </w:t>
-      </w:r>
-      <w:proofErr w:type="spellStart"/>
-      <w:r>
-        <w:rPr>
-          <w:rFonts w:ascii="Times New Roman" w:hAnsi="Times New Roman" w:cs="Times New Roman"/>
-          <w:bCs/>
-        </w:rPr>
-        <w:t>Ryoko</w:t>
-      </w:r>
-      <w:proofErr w:type="spellEnd"/>
-      <w:r>
-        <w:rPr>
-          <w:rFonts w:ascii="Times New Roman" w:hAnsi="Times New Roman" w:cs="Times New Roman"/>
-          <w:bCs/>
-        </w:rPr>
-        <w:t xml:space="preserve"> </w:t>
-      </w:r>
-      <w:proofErr w:type="spellStart"/>
-      <w:r>
-        <w:rPr>
-          <w:rFonts w:ascii="Times New Roman" w:hAnsi="Times New Roman" w:cs="Times New Roman"/>
-          <w:bCs/>
-        </w:rPr>
-        <w:t>Oono</w:t>
-      </w:r>
-      <w:proofErr w:type="spellEnd"/>
-      <w:r>
-        <w:rPr>
-          <w:rFonts w:ascii="Times New Roman" w:hAnsi="Times New Roman" w:cs="Times New Roman"/>
-          <w:bCs/>
-        </w:rPr>
-        <w:t xml:space="preserve"> for use of her laboratory space and equipment. We acknowledge the use of the Biological Nanostructures Laboratory within the California </w:t>
-      </w:r>
-      <w:proofErr w:type="spellStart"/>
-      <w:r>
-        <w:rPr>
-          <w:rFonts w:ascii="Times New Roman" w:hAnsi="Times New Roman" w:cs="Times New Roman"/>
-          <w:bCs/>
-        </w:rPr>
-        <w:t>NanoSystems</w:t>
-      </w:r>
-      <w:proofErr w:type="spellEnd"/>
-      <w:r>
-        <w:rPr>
-          <w:rFonts w:ascii="Times New Roman" w:hAnsi="Times New Roman" w:cs="Times New Roman"/>
-          <w:bCs/>
-        </w:rPr>
-        <w:t xml:space="preserve"> Institute, supported by the University of California (UC) Santa Barbara and the University of California Office of the President. We especially thank Dr. Jennifer Smith, manager of the Biological Nanostructures Laboratory for her assistance in preparing and troubleshooting our samples. We acknowledge the use of computational facilities at the Center for Scientific Computing (CSC), which was purchased with funds from the National Science Foundation (CNS-1725797) and is supported by the California </w:t>
-      </w:r>
-      <w:proofErr w:type="spellStart"/>
-      <w:r>
-        <w:rPr>
-          <w:rFonts w:ascii="Times New Roman" w:hAnsi="Times New Roman" w:cs="Times New Roman"/>
-          <w:bCs/>
-        </w:rPr>
-        <w:t>NanoSystems</w:t>
-      </w:r>
-      <w:proofErr w:type="spellEnd"/>
-      <w:r>
-        <w:rPr>
-          <w:rFonts w:ascii="Times New Roman" w:hAnsi="Times New Roman" w:cs="Times New Roman"/>
-          <w:bCs/>
-        </w:rPr>
-        <w:t xml:space="preserve"> Institute and the Materials Research Science and Engineering Center (MRSEC; NSF DMR 1720256) at UC Santa Barbara. We thank </w:t>
-      </w:r>
-      <w:r>
-        <w:rPr>
-          <w:rFonts w:ascii="Times New Roman" w:hAnsi="Times New Roman" w:cs="Times New Roman"/>
-          <w:bCs/>
-        </w:rPr>
-        <w:t xml:space="preserve">[EVERYONE WHO READS BUT NOT AUTHOR] </w:t>
-      </w:r>
-      <w:r>
-        <w:rPr>
-          <w:rFonts w:ascii="Times New Roman" w:hAnsi="Times New Roman" w:cs="Times New Roman"/>
-          <w:bCs/>
-        </w:rPr>
-        <w:t xml:space="preserve">H. Lowman, C. </w:t>
-      </w:r>
-      <w:proofErr w:type="spellStart"/>
-      <w:r>
-        <w:rPr>
-          <w:rFonts w:ascii="Times New Roman" w:hAnsi="Times New Roman" w:cs="Times New Roman"/>
-          <w:bCs/>
-        </w:rPr>
-        <w:t>Jerde</w:t>
-      </w:r>
-      <w:proofErr w:type="spellEnd"/>
-      <w:r>
-        <w:rPr>
-          <w:rFonts w:ascii="Times New Roman" w:hAnsi="Times New Roman" w:cs="Times New Roman"/>
-          <w:bCs/>
-        </w:rPr>
-        <w:t xml:space="preserve">, M. Lee, and R. Ramiro for help in aspects of this manuscript, including statistics, bioinformatics, framing, and editing. We thank XX anonymous reviewers for help revising this manuscript. This is publication number PARC-XXX from the Palmyra Atoll Research Consortium. </w:t>
-      </w:r>
-    </w:p>
-    <w:p>
-      <w:pPr>
-        <w:rPr>
-          <w:rFonts w:ascii="Times New Roman" w:hAnsi="Times New Roman" w:cs="Times New Roman"/>
-        </w:rPr>
-      </w:pPr>
-    </w:p>
-    <w:p>
-      <w:pPr>
-        <w:rPr>
-          <w:rFonts w:ascii="Times New Roman" w:hAnsi="Times New Roman" w:cs="Times New Roman"/>
-          <w:b/>
-          <w:bCs/>
-        </w:rPr>
-      </w:pPr>
-      <w:r>
-        <w:rPr>
-          <w:rFonts w:ascii="Times New Roman" w:hAnsi="Times New Roman" w:cs="Times New Roman"/>
-          <w:b/>
-          <w:bCs/>
-        </w:rPr>
-        <w:t>Literature Cited</w:t>
-      </w:r>
-    </w:p>
-    <w:p>
-      <w:pPr>
-        <w:rPr>
-          <w:rFonts w:ascii="Times New Roman" w:hAnsi="Times New Roman" w:cs="Times New Roman"/>
-          <w:b/>
-          <w:bCs/>
-        </w:rPr>
-      </w:pPr>
-    </w:p>
-    <w:p>
-      <w:pPr>
-        <w:rPr>
-          <w:rFonts w:ascii="Times New Roman" w:hAnsi="Times New Roman" w:cs="Times New Roman"/>
-          <w:b/>
-          <w:bCs/>
-        </w:rPr>
-      </w:pPr>
-    </w:p>
-    <w:p>
-      <w:pPr>
-        <w:rPr>
-          <w:rFonts w:ascii="Times New Roman" w:hAnsi="Times New Roman" w:cs="Times New Roman"/>
-          <w:b/>
-          <w:bCs/>
-        </w:rPr>
-      </w:pPr>
-      <w:r>
-        <w:rPr>
-          <w:rFonts w:ascii="Times New Roman" w:hAnsi="Times New Roman" w:cs="Times New Roman"/>
-          <w:b/>
-          <w:bCs/>
-        </w:rPr>
-        <w:br w:type="page"/>
-      </w:r>
-    </w:p>
-    <w:p>
-      <w:pPr>
-        <w:rPr>
-          <w:rFonts w:ascii="Times New Roman" w:hAnsi="Times New Roman" w:cs="Times New Roman"/>
-          <w:b/>
-          <w:bCs/>
-        </w:rPr>
-      </w:pPr>
       <w:r>
         <w:rPr>
           <w:rFonts w:ascii="Times New Roman" w:hAnsi="Times New Roman" w:cs="Times New Roman"/>
@@ -6723,6 +6733,13 @@
         </w:rPr>
         <w:lastRenderedPageBreak/>
         <w:t>Figures</w:t>
+      </w:r>
+      <w:commentRangeEnd w:id="7"/>
+      <w:r>
+        <w:rPr>
+          <w:rStyle w:val="CommentReference"/>
+        </w:rPr>
+        <w:commentReference w:id="7"/>
       </w:r>
     </w:p>
     <w:p>
@@ -7578,19 +7595,26 @@
         <w:rPr>
           <w:rFonts w:ascii="Times New Roman" w:hAnsi="Times New Roman" w:cs="Times New Roman"/>
         </w:rPr>
+        <w:t xml:space="preserve"> </w:t>
+      </w:r>
+    </w:p>
+    <w:p>
+      <w:pPr>
+        <w:rPr>
+          <w:rFonts w:ascii="Times New Roman" w:hAnsi="Times New Roman" w:cs="Times New Roman"/>
+        </w:rPr>
+      </w:pPr>
+      <w:r>
+        <w:rPr>
+          <w:rFonts w:ascii="Times New Roman" w:hAnsi="Times New Roman" w:cs="Times New Roman"/>
+          <w:noProof/>
+        </w:rPr>
         <w:lastRenderedPageBreak/>
-        <w:t xml:space="preserve"> </w:t>
-      </w:r>
-      <w:r>
-        <w:rPr>
-          <w:rFonts w:ascii="Times New Roman" w:hAnsi="Times New Roman" w:cs="Times New Roman"/>
-          <w:noProof/>
-        </w:rPr>
         <w:drawing>
-          <wp:inline distT="0" distB="0" distL="0" distR="0" wp14:anchorId="67C386C9" wp14:editId="5316AE1D">
+          <wp:inline distT="0" distB="0" distL="0" distR="0" wp14:anchorId="3D871BC1" wp14:editId="0F75DC21">
             <wp:extent cx="5943600" cy="4592955"/>
             <wp:effectExtent l="0" t="0" r="0" b="4445"/>
-            <wp:docPr id="8" name="Picture 8"/>
+            <wp:docPr id="9" name="Picture 9"/>
             <wp:cNvGraphicFramePr>
               <a:graphicFrameLocks xmlns:a="http://schemas.openxmlformats.org/drawingml/2006/main" noChangeAspect="1"/>
             </wp:cNvGraphicFramePr>
@@ -7598,7 +7622,7 @@
               <a:graphicData uri="http://schemas.openxmlformats.org/drawingml/2006/picture">
                 <pic:pic xmlns:pic="http://schemas.openxmlformats.org/drawingml/2006/picture">
                   <pic:nvPicPr>
-                    <pic:cNvPr id="8" name="Picture 8"/>
+                    <pic:cNvPr id="9" name="Picture 9"/>
                     <pic:cNvPicPr/>
                   </pic:nvPicPr>
                   <pic:blipFill>
@@ -7635,18 +7659,35 @@
           <w:rFonts w:ascii="Times New Roman" w:hAnsi="Times New Roman" w:cs="Times New Roman"/>
         </w:rPr>
       </w:pPr>
-    </w:p>
-    <w:p>
-      <w:pPr>
-        <w:rPr>
-          <w:rFonts w:ascii="Times New Roman" w:hAnsi="Times New Roman" w:cs="Times New Roman"/>
-        </w:rPr>
-      </w:pPr>
-      <w:r>
-        <w:rPr>
-          <w:rFonts w:ascii="Times New Roman" w:hAnsi="Times New Roman" w:cs="Times New Roman"/>
-        </w:rPr>
-        <w:t>Figure: Web-using traits increase the relative size of prey compared to predators (smaller ratios equate larger prey). Predators with web-using traits can relax traits related to gape limitation to access larger prey (p-value = 0.05, β = 1.25). The y-axis is presented with absolute values but displayed on a log</w:t>
+      <w:r>
+        <w:rPr>
+          <w:rFonts w:ascii="Times New Roman" w:hAnsi="Times New Roman" w:cs="Times New Roman"/>
+        </w:rPr>
+        <w:t xml:space="preserve">Figure: Web-using traits increase the relative size of prey compared to predators (smaller ratios </w:t>
+      </w:r>
+      <w:r>
+        <w:rPr>
+          <w:rFonts w:ascii="Times New Roman" w:hAnsi="Times New Roman" w:cs="Times New Roman"/>
+        </w:rPr>
+        <w:t>mean</w:t>
+      </w:r>
+      <w:r>
+        <w:rPr>
+          <w:rFonts w:ascii="Times New Roman" w:hAnsi="Times New Roman" w:cs="Times New Roman"/>
+        </w:rPr>
+        <w:t xml:space="preserve"> larger prey</w:t>
+      </w:r>
+      <w:r>
+        <w:rPr>
+          <w:rFonts w:ascii="Times New Roman" w:hAnsi="Times New Roman" w:cs="Times New Roman"/>
+        </w:rPr>
+        <w:t xml:space="preserve"> relative to predator individuals</w:t>
+      </w:r>
+      <w:r>
+        <w:rPr>
+          <w:rFonts w:ascii="Times New Roman" w:hAnsi="Times New Roman" w:cs="Times New Roman"/>
+        </w:rPr>
+        <w:t>). Predators with web-using traits can relax traits related to gape limitation to access larger prey (p-value = 0.05, β = 1.25). The y-axis is presented with absolute values but displayed on a log</w:t>
       </w:r>
       <w:r>
         <w:rPr>
@@ -7659,7 +7700,19 @@
         <w:rPr>
           <w:rFonts w:ascii="Times New Roman" w:hAnsi="Times New Roman" w:cs="Times New Roman"/>
         </w:rPr>
-        <w:t xml:space="preserve">-transformed scale to demonstrate spread in the data. The dashed line indicates the 1:1 ratio where predators and prey are the same size. </w:t>
+        <w:t>-transformed scale to demonstrate spread in the data. The dashed line indicates the 1:1 ratio where predators and prey are the same size</w:t>
+      </w:r>
+      <w:r>
+        <w:rPr>
+          <w:rFonts w:ascii="Times New Roman" w:hAnsi="Times New Roman" w:cs="Times New Roman"/>
+        </w:rPr>
+        <w:t xml:space="preserve">; any interaction below this line indicates prey items that are larger than predator individuals. </w:t>
+      </w:r>
+      <w:r>
+        <w:rPr>
+          <w:rFonts w:ascii="Times New Roman" w:hAnsi="Times New Roman" w:cs="Times New Roman"/>
+        </w:rPr>
+        <w:t xml:space="preserve"> </w:t>
       </w:r>
     </w:p>
     <w:p>
@@ -7871,12 +7924,6 @@
           <w:rFonts w:ascii="Times New Roman" w:hAnsi="Times New Roman" w:cs="Times New Roman"/>
         </w:rPr>
       </w:pPr>
-      <w:r>
-        <w:rPr>
-          <w:rFonts w:ascii="Times New Roman" w:hAnsi="Times New Roman" w:cs="Times New Roman"/>
-        </w:rPr>
-        <w:t>57959504c8a8bcc91008178decf79d8af2639fb3</w:t>
-      </w:r>
     </w:p>
     <w:sectPr>
       <w:pgSz w:w="12240" w:h="15840"/>
@@ -8000,7 +8047,7 @@
       </w:r>
     </w:p>
   </w:comment>
-  <w:comment w:id="5" w:author="Ana Miller-Ter Kuile" w:date="2021-01-21T14:35:00Z" w:initials="AMK">
+  <w:comment w:id="5" w:author="Ana Miller-Ter Kuile" w:date="2020-12-18T14:18:00Z" w:initials="AMK">
     <w:p>
       <w:pPr>
         <w:pStyle w:val="CommentText"/>
@@ -8012,7 +8059,10 @@
         <w:annotationRef/>
       </w:r>
       <w:r>
-        <w:t>Will need to throw this analysis in the methods/results if using. Too lazy right now.</w:t>
+        <w:t>This discussion needs some work</w:t>
+      </w:r>
+      <w:r>
+        <w:t>…</w:t>
       </w:r>
     </w:p>
     <w:p>
@@ -8020,19 +8070,14 @@
         <w:pStyle w:val="CommentText"/>
       </w:pPr>
       <w:r>
-        <w:t xml:space="preserve">Also – maybe think about re-incorporating the ideas about gape limitation, venom, scavenging here to explain why not/why for </w:t>
-      </w:r>
-      <w:proofErr w:type="spellStart"/>
-      <w:r>
-        <w:t>dermaptera</w:t>
-      </w:r>
-      <w:proofErr w:type="spellEnd"/>
-      <w:r>
-        <w:t xml:space="preserve"> and for centipede too</w:t>
+        <w:t>Tried to outline the main sections but need to think about them a bit more</w:t>
+      </w:r>
+      <w:r>
+        <w:t>, specifically if removing analyses (probably a good idea).</w:t>
       </w:r>
     </w:p>
   </w:comment>
-  <w:comment w:id="6" w:author="Ana Miller-Ter Kuile" w:date="2020-12-18T14:18:00Z" w:initials="AMK">
+  <w:comment w:id="6" w:author="Ana Miller-Ter Kuile" w:date="2021-01-22T10:02:00Z" w:initials="AMK">
     <w:p>
       <w:pPr>
         <w:pStyle w:val="CommentText"/>
@@ -8044,10 +8089,22 @@
         <w:annotationRef/>
       </w:r>
       <w:r>
-        <w:t>This discussion needs some work</w:t>
-      </w:r>
-      <w:r>
-        <w:t>…</w:t>
+        <w:t>The circularity of synthetic papers that find widespread body size/phylogenetic patterns in food webs when these food web</w:t>
+      </w:r>
+      <w:r>
+        <w:t xml:space="preserve"> interactions</w:t>
+      </w:r>
+      <w:r>
+        <w:t xml:space="preserve"> were originally </w:t>
+      </w:r>
+      <w:r>
+        <w:t>assigned</w:t>
+      </w:r>
+      <w:r>
+        <w:t xml:space="preserve"> making </w:t>
+      </w:r>
+      <w:r>
+        <w:t xml:space="preserve">assumptions about body size/phylogeny… </w:t>
       </w:r>
     </w:p>
     <w:p>
@@ -8055,11 +8112,11 @@
         <w:pStyle w:val="CommentText"/>
       </w:pPr>
       <w:r>
-        <w:t xml:space="preserve">Tried to outline the main sections but need to think about them a bit more. </w:t>
+        <w:t xml:space="preserve">Not the hill I’ll die on, just something that makes me wonder why no one has pointed out this problem! Ok, soap box rant over. </w:t>
       </w:r>
     </w:p>
   </w:comment>
-  <w:comment w:id="7" w:author="Ana Miller-Ter Kuile" w:date="2021-01-22T10:02:00Z" w:initials="AMK">
+  <w:comment w:id="7" w:author="Ana Miller-Ter Kuile" w:date="2021-01-27T09:49:00Z" w:initials="AMK">
     <w:p>
       <w:pPr>
         <w:pStyle w:val="CommentText"/>
@@ -8071,30 +8128,13 @@
         <w:annotationRef/>
       </w:r>
       <w:r>
-        <w:t>The circularity of synthetic papers that find widespread body size/phylogenetic patterns in food webs when these food web</w:t>
-      </w:r>
-      <w:r>
-        <w:t xml:space="preserve"> interactions</w:t>
-      </w:r>
-      <w:r>
-        <w:t xml:space="preserve"> were originally </w:t>
-      </w:r>
-      <w:r>
-        <w:t>assigned</w:t>
-      </w:r>
-      <w:r>
-        <w:t xml:space="preserve"> making </w:t>
-      </w:r>
-      <w:r>
-        <w:t xml:space="preserve">assumptions about body size/phylogeny… </w:t>
-      </w:r>
-    </w:p>
-    <w:p>
-      <w:pPr>
-        <w:pStyle w:val="CommentText"/>
-      </w:pPr>
-      <w:r>
-        <w:t xml:space="preserve">Not the hill I’ll die on, just something that makes me wonder why no one has pointed out this problem! Ok, soap box rant over. </w:t>
+        <w:t xml:space="preserve">I feel like in addition to what I think are too many analyses – there are too many figures here as well. </w:t>
+      </w:r>
+      <w:r>
+        <w:t xml:space="preserve">Would love suggestions on supplemental/removal of figures </w:t>
+      </w:r>
+      <w:r>
+        <w:t>here!</w:t>
       </w:r>
     </w:p>
   </w:comment>
@@ -8108,9 +8148,9 @@
   <w15:commentEx w15:paraId="1B773318" w15:done="0"/>
   <w15:commentEx w15:paraId="4D8C07E8" w15:done="0"/>
   <w15:commentEx w15:paraId="65086147" w15:done="0"/>
-  <w15:commentEx w15:paraId="1706D37A" w15:done="0"/>
   <w15:commentEx w15:paraId="7C710425" w15:done="0"/>
   <w15:commentEx w15:paraId="3353D839" w15:done="0"/>
+  <w15:commentEx w15:paraId="58293538" w15:done="0"/>
 </w15:commentsEx>
 </file>
 
@@ -8121,9 +8161,9 @@
   <w16cex:commentExtensible w16cex:durableId="23BBB1AB" w16cex:dateUtc="2021-01-27T15:32:00Z"/>
   <w16cex:commentExtensible w16cex:durableId="23BBACA8" w16cex:dateUtc="2021-01-27T15:11:00Z"/>
   <w16cex:commentExtensible w16cex:durableId="23BBB191" w16cex:dateUtc="2021-01-27T15:32:00Z"/>
-  <w16cex:commentExtensible w16cex:durableId="23BBADA4" w16cex:dateUtc="2021-01-21T20:35:00Z"/>
   <w16cex:commentExtensible w16cex:durableId="2387389A" w16cex:dateUtc="2020-12-18T21:18:00Z"/>
   <w16cex:commentExtensible w16cex:durableId="23B52120" w16cex:dateUtc="2021-01-22T16:02:00Z"/>
+  <w16cex:commentExtensible w16cex:durableId="23BBB596" w16cex:dateUtc="2021-01-27T15:49:00Z"/>
 </w16cex:commentsExtensible>
 </file>
 
@@ -8134,9 +8174,9 @@
   <w16cid:commentId w16cid:paraId="1B773318" w16cid:durableId="23BBB1AB"/>
   <w16cid:commentId w16cid:paraId="4D8C07E8" w16cid:durableId="23BBACA8"/>
   <w16cid:commentId w16cid:paraId="65086147" w16cid:durableId="23BBB191"/>
-  <w16cid:commentId w16cid:paraId="1706D37A" w16cid:durableId="23BBADA4"/>
   <w16cid:commentId w16cid:paraId="7C710425" w16cid:durableId="2387389A"/>
   <w16cid:commentId w16cid:paraId="3353D839" w16cid:durableId="23B52120"/>
+  <w16cid:commentId w16cid:paraId="58293538" w16cid:durableId="23BBB596"/>
 </w16cid:commentsIds>
 </file>
 

</xml_diff>